<commit_message>
Updated documents: test plan, test report, release notes and PvO.
</commit_message>
<xml_diff>
--- a/doc/Release notes Dikes Overtopping.docx
+++ b/doc/Release notes Dikes Overtopping.docx
@@ -2,8 +2,6 @@
 <file path=word/document.xml><?xml version="1.0" encoding="utf-8"?>
 <w:document xmlns:wpc="http://schemas.microsoft.com/office/word/2010/wordprocessingCanvas" xmlns:mc="http://schemas.openxmlformats.org/markup-compatibility/2006" xmlns:o="urn:schemas-microsoft-com:office:office" xmlns:r="http://schemas.openxmlformats.org/officeDocument/2006/relationships" xmlns:m="http://schemas.openxmlformats.org/officeDocument/2006/math" xmlns:v="urn:schemas-microsoft-com:vml" xmlns:wp14="http://schemas.microsoft.com/office/word/2010/wordprocessingDrawing" xmlns:wp="http://schemas.openxmlformats.org/drawingml/2006/wordprocessingDrawing" xmlns:w10="urn:schemas-microsoft-com:office:word" xmlns:w="http://schemas.openxmlformats.org/wordprocessingml/2006/main" xmlns:w14="http://schemas.microsoft.com/office/word/2010/wordml" xmlns:wpg="http://schemas.microsoft.com/office/word/2010/wordprocessingGroup" xmlns:wpi="http://schemas.microsoft.com/office/word/2010/wordprocessingInk" xmlns:wne="http://schemas.microsoft.com/office/word/2006/wordml" xmlns:wps="http://schemas.microsoft.com/office/word/2010/wordprocessingShape" mc:Ignorable="w14 wp14">
   <w:body>
-    <w:bookmarkStart w:id="0" w:name="_GoBack"/>
-    <w:bookmarkEnd w:id="0"/>
     <w:p>
       <w:pPr>
         <w:jc w:val="center"/>
@@ -155,7 +153,23 @@
           <w:sz w:val="28"/>
           <w:szCs w:val="28"/>
         </w:rPr>
-        <w:t>17.1.1</w:t>
+        <w:t>1</w:t>
+      </w:r>
+      <w:r>
+        <w:rPr>
+          <w:b/>
+          <w:sz w:val="28"/>
+          <w:szCs w:val="28"/>
+        </w:rPr>
+        <w:t>8</w:t>
+      </w:r>
+      <w:r>
+        <w:rPr>
+          <w:b/>
+          <w:sz w:val="28"/>
+          <w:szCs w:val="28"/>
+        </w:rPr>
+        <w:t>.1.1</w:t>
       </w:r>
     </w:p>
     <w:p>
@@ -176,7 +190,7 @@
         <mc:AlternateContent>
           <mc:Choice Requires="wps">
             <w:drawing>
-              <wp:anchor distT="4294967294" distB="4294967294" distL="114300" distR="114300" simplePos="0" relativeHeight="251659776" behindDoc="0" locked="0" layoutInCell="1" allowOverlap="1" wp14:anchorId="639D94FE" wp14:editId="2F69D17B">
+              <wp:anchor distT="4294967294" distB="4294967294" distL="114300" distR="114300" simplePos="0" relativeHeight="251659776" behindDoc="0" locked="0" layoutInCell="1" allowOverlap="1" wp14:anchorId="7DDF8244" wp14:editId="02956045">
                 <wp:simplePos x="0" y="0"/>
                 <wp:positionH relativeFrom="column">
                   <wp:posOffset>38100</wp:posOffset>
@@ -306,16 +320,33 @@
         <w:t xml:space="preserve"> </w:t>
       </w:r>
       <w:r>
-        <w:t>17.1.1</w:t>
-      </w:r>
-      <w:r>
-        <w:t xml:space="preserve"> (onder de tag naam 17.1.1)</w:t>
+        <w:t>1</w:t>
+      </w:r>
+      <w:r>
+        <w:t>8</w:t>
+      </w:r>
+      <w:r>
+        <w:t>.1.1</w:t>
+      </w:r>
+      <w:r>
+        <w:t xml:space="preserve"> (onder de tag naam 1</w:t>
+      </w:r>
+      <w:r>
+        <w:t>8</w:t>
+      </w:r>
+      <w:r>
+        <w:t>.1.1)</w:t>
       </w:r>
       <w:r>
         <w:t xml:space="preserve">, </w:t>
       </w:r>
       <w:r>
-        <w:t>bevat alle functionaliteit voor het berekenen van de golfoverslag bij dijken: het berekent de 2% oploophoogte, het overslagdebiet, de bijbehorende Z-functie en/of de zogenaamde omkeervariant (het hydraulische belastingniveau)</w:t>
+        <w:t>bevat alle functionaliteit voor het berekenen van de</w:t>
+      </w:r>
+      <w:bookmarkStart w:id="0" w:name="_GoBack"/>
+      <w:bookmarkEnd w:id="0"/>
+      <w:r>
+        <w:t xml:space="preserve"> golfoverslag bij dijken: het berekent de 2% oploophoogte, het overslagdebiet, de bijbehorende Z-functie en/of de zogenaamde omkeervariant (het hydraulische belastingniveau)</w:t>
       </w:r>
       <w:r>
         <w:t>.</w:t>
@@ -487,6 +518,12 @@
         </w:rPr>
         <w:t>17.1</w:t>
       </w:r>
+      <w:r>
+        <w:rPr>
+          <w:b/>
+        </w:rPr>
+        <w:t>.1</w:t>
+      </w:r>
     </w:p>
     <w:p>
       <w:pPr>
@@ -501,10 +538,16 @@
         <w:t xml:space="preserve">Ten opzichte van versie </w:t>
       </w:r>
       <w:r>
-        <w:t>16.</w:t>
-      </w:r>
-      <w:r>
-        <w:t>2</w:t>
+        <w:t>1</w:t>
+      </w:r>
+      <w:r>
+        <w:t>7</w:t>
+      </w:r>
+      <w:r>
+        <w:t>.</w:t>
+      </w:r>
+      <w:r>
+        <w:t>1.1</w:t>
       </w:r>
       <w:r>
         <w:t xml:space="preserve"> zijn de belangrijkste aanpassingen: </w:t>
@@ -521,21 +564,35 @@
         <w:jc w:val="both"/>
       </w:pPr>
       <w:r>
-        <w:t xml:space="preserve">De omkeervariant is thread </w:t>
+        <w:t>Een tekortkoming in de iteratieprocedure van d</w:t>
+      </w:r>
+      <w:r>
+        <w:t xml:space="preserve">e omkeervariant is </w:t>
+      </w:r>
+      <w:r>
+        <w:t xml:space="preserve">hersteld: </w:t>
+      </w:r>
+      <w:proofErr w:type="spellStart"/>
+      <w:r>
+        <w:t>Jira</w:t>
+      </w:r>
+      <w:proofErr w:type="spellEnd"/>
+      <w:r>
+        <w:t xml:space="preserve"> </w:t>
       </w:r>
       <w:proofErr w:type="gramStart"/>
       <w:r>
-        <w:t>safe</w:t>
+        <w:t>issue</w:t>
       </w:r>
       <w:proofErr w:type="gramEnd"/>
       <w:r>
-        <w:t xml:space="preserve"> gemaakt zodat </w:t>
-      </w:r>
-      <w:r>
-        <w:t xml:space="preserve">de toepassing </w:t>
-      </w:r>
-      <w:r>
-        <w:t>versneld kan worden.</w:t>
+        <w:t xml:space="preserve"> OVERS-51</w:t>
+      </w:r>
+      <w:r>
+        <w:t>.</w:t>
+      </w:r>
+      <w:r>
+        <w:t xml:space="preserve"> </w:t>
       </w:r>
     </w:p>
     <w:p>
@@ -549,15 +606,26 @@
         <w:jc w:val="both"/>
       </w:pPr>
       <w:r>
-        <w:t xml:space="preserve">De interface is uitgebreid met een aantal </w:t>
+        <w:t xml:space="preserve">De </w:t>
+      </w:r>
+      <w:r>
+        <w:t xml:space="preserve">methode voor het aanpassen van een profiel bij een opgegeven kruinhoogte is aangepast, om goed om te kunnen gaan met een situatie waarbij sprake is van een berm bestaande uit twee aaneengesloten profieldelen. </w:t>
+      </w:r>
+      <w:proofErr w:type="spellStart"/>
+      <w:r>
+        <w:t>Jira</w:t>
+      </w:r>
+      <w:proofErr w:type="spellEnd"/>
+      <w:r>
+        <w:t xml:space="preserve"> </w:t>
       </w:r>
       <w:proofErr w:type="gramStart"/>
       <w:r>
-        <w:t>functies die</w:t>
+        <w:t>issue</w:t>
       </w:r>
       <w:proofErr w:type="gramEnd"/>
       <w:r>
-        <w:t xml:space="preserve"> op zich hetzelfde doen als bestaande functies in de dll, maar die eenvoudiger aan te roepen zijn vanuit een Java omgeving, zoals in gebruik bij FEWS.</w:t>
+        <w:t xml:space="preserve"> OVERS-52.</w:t>
       </w:r>
     </w:p>
     <w:p>
@@ -571,32 +639,21 @@
         <w:jc w:val="both"/>
       </w:pPr>
       <w:r>
-        <w:t xml:space="preserve">De geautomatiseerde testbank is uitgebreid met 'uniform </w:t>
-      </w:r>
-      <w:proofErr w:type="spellStart"/>
-      <w:r>
-        <w:t>slope</w:t>
-      </w:r>
-      <w:proofErr w:type="spellEnd"/>
-      <w:r>
-        <w:t>' tests en de output van de geautomatiseerde testbank is verduidelijkt. In samenhang daarmee zijn ook het 'test plan' en het 'test report' herzien, uitgebreid en geüpdatet.</w:t>
+        <w:t xml:space="preserve">De geautomatiseerde testbank is </w:t>
+      </w:r>
+      <w:r>
+        <w:t xml:space="preserve">zodanig </w:t>
+      </w:r>
+      <w:r>
+        <w:t xml:space="preserve">uitgebreid </w:t>
+      </w:r>
+      <w:r>
+        <w:t xml:space="preserve">dat alle 'trends tests' nu ook worden uitgevoerd voor de omkeervariant. </w:t>
+      </w:r>
+      <w:r>
+        <w:t>In samenhang daarmee zijn ook het 'test plan' en het 'test report' herzien, uitgebreid en geüpdatet.</w:t>
       </w:r>
     </w:p>
-    <w:p>
-      <w:pPr>
-        <w:pStyle w:val="ListParagraph"/>
-        <w:numPr>
-          <w:ilvl w:val="0"/>
-          <w:numId w:val="45"/>
-        </w:numPr>
-        <w:spacing w:line="240" w:lineRule="auto"/>
-        <w:jc w:val="both"/>
-      </w:pPr>
-      <w:r>
-        <w:t>De overige documentatie is - waar nodig - geüpdatet.</w:t>
-      </w:r>
-    </w:p>
-    <w:p/>
     <w:p>
       <w:pPr>
         <w:tabs>
@@ -643,6 +700,24 @@
       <w:r>
         <w:t>Er zijn geen bekende gebreken</w:t>
       </w:r>
+      <w:r>
+        <w:t xml:space="preserve">. Wel </w:t>
+      </w:r>
+      <w:r>
+        <w:t xml:space="preserve">wordt </w:t>
+      </w:r>
+      <w:r>
+        <w:t xml:space="preserve">in het testrapport </w:t>
+      </w:r>
+      <w:r>
+        <w:t xml:space="preserve">- net als bij alle eerdere versies - melding gemaakt </w:t>
+      </w:r>
+      <w:r>
+        <w:t xml:space="preserve">van </w:t>
+      </w:r>
+      <w:r>
+        <w:t>een aantal resultaten waarvoor nadere analyse wordt aanbevolen.</w:t>
+      </w:r>
     </w:p>
     <w:p>
       <w:pPr>
@@ -717,7 +792,16 @@
         <w:t xml:space="preserve">Versie </w:t>
       </w:r>
       <w:r>
-        <w:t>17.1</w:t>
+        <w:t>1</w:t>
+      </w:r>
+      <w:r>
+        <w:t>8</w:t>
+      </w:r>
+      <w:r>
+        <w:t>.1</w:t>
+      </w:r>
+      <w:r>
+        <w:t>.1</w:t>
       </w:r>
       <w:r>
         <w:t xml:space="preserve"> </w:t>
@@ -735,10 +819,25 @@
         <w:t xml:space="preserve">backward compatible met versie </w:t>
       </w:r>
       <w:r>
-        <w:t>16.2</w:t>
-      </w:r>
-      <w:r>
-        <w:t xml:space="preserve">. </w:t>
+        <w:t>1</w:t>
+      </w:r>
+      <w:r>
+        <w:t>7</w:t>
+      </w:r>
+      <w:r>
+        <w:t>.</w:t>
+      </w:r>
+      <w:r>
+        <w:t>1</w:t>
+      </w:r>
+      <w:r>
+        <w:t>.</w:t>
+      </w:r>
+      <w:r>
+        <w:t>1.</w:t>
+      </w:r>
+      <w:r>
+        <w:t xml:space="preserve"> </w:t>
       </w:r>
     </w:p>
     <w:p>
@@ -936,7 +1035,7 @@
         <w:rPr>
           <w:lang w:val="en-GB"/>
         </w:rPr>
-        <w:t>Functional design</w:t>
+        <w:t>Test plan</w:t>
       </w:r>
     </w:p>
     <w:p>
@@ -955,70 +1054,7 @@
         <w:rPr>
           <w:lang w:val="en-GB"/>
         </w:rPr>
-        <w:t>Technical design</w:t>
-      </w:r>
-    </w:p>
-    <w:p>
-      <w:pPr>
-        <w:pStyle w:val="ListParagraph"/>
-        <w:numPr>
-          <w:ilvl w:val="0"/>
-          <w:numId w:val="42"/>
-        </w:numPr>
-        <w:jc w:val="both"/>
-        <w:rPr>
-          <w:lang w:val="en-GB"/>
-        </w:rPr>
-      </w:pPr>
-      <w:r>
-        <w:rPr>
-          <w:lang w:val="en-GB"/>
-        </w:rPr>
-        <w:t>Technical documentation</w:t>
-      </w:r>
-    </w:p>
-    <w:p>
-      <w:pPr>
-        <w:pStyle w:val="ListParagraph"/>
-        <w:numPr>
-          <w:ilvl w:val="0"/>
-          <w:numId w:val="42"/>
-        </w:numPr>
-        <w:jc w:val="both"/>
-        <w:rPr>
-          <w:lang w:val="en-GB"/>
-        </w:rPr>
-      </w:pPr>
-      <w:r>
-        <w:rPr>
-          <w:lang w:val="en-GB"/>
-        </w:rPr>
-        <w:t>Test plan</w:t>
-      </w:r>
-    </w:p>
-    <w:p>
-      <w:pPr>
-        <w:pStyle w:val="ListParagraph"/>
-        <w:numPr>
-          <w:ilvl w:val="0"/>
-          <w:numId w:val="42"/>
-        </w:numPr>
-        <w:jc w:val="both"/>
-        <w:rPr>
-          <w:lang w:val="en-GB"/>
-        </w:rPr>
-      </w:pPr>
-      <w:r>
-        <w:rPr>
-          <w:lang w:val="en-GB"/>
-        </w:rPr>
         <w:t>Test report</w:t>
-      </w:r>
-      <w:r>
-        <w:rPr>
-          <w:lang w:val="en-GB"/>
-        </w:rPr>
-        <w:t xml:space="preserve"> </w:t>
       </w:r>
       <w:r>
         <w:rPr>
@@ -7234,7 +7270,7 @@
 </file>
 
 <file path=customXml/itemProps1.xml><?xml version="1.0" encoding="utf-8"?>
-<ds:datastoreItem xmlns:ds="http://schemas.openxmlformats.org/officeDocument/2006/customXml" ds:itemID="{7CC01110-9237-474F-9B15-C60094F41735}">
+<ds:datastoreItem xmlns:ds="http://schemas.openxmlformats.org/officeDocument/2006/customXml" ds:itemID="{BB37461E-266D-4E20-8FDA-3A06C6AC950C}">
   <ds:schemaRefs>
     <ds:schemaRef ds:uri="http://schemas.openxmlformats.org/officeDocument/2006/bibliography"/>
   </ds:schemaRefs>

</xml_diff>

<commit_message>
Updated documentation for version 19.1.1: test report, release notes, PvO Related to Issue [OVERS-58]
</commit_message>
<xml_diff>
--- a/doc/Release notes Dikes Overtopping.docx
+++ b/doc/Release notes Dikes Overtopping.docx
@@ -1,6 +1,6 @@
 
 <file path=word/document.xml><?xml version="1.0" encoding="utf-8"?>
-<w:document xmlns:wpc="http://schemas.microsoft.com/office/word/2010/wordprocessingCanvas" xmlns:mc="http://schemas.openxmlformats.org/markup-compatibility/2006" xmlns:o="urn:schemas-microsoft-com:office:office" xmlns:r="http://schemas.openxmlformats.org/officeDocument/2006/relationships" xmlns:m="http://schemas.openxmlformats.org/officeDocument/2006/math" xmlns:v="urn:schemas-microsoft-com:vml" xmlns:wp14="http://schemas.microsoft.com/office/word/2010/wordprocessingDrawing" xmlns:wp="http://schemas.openxmlformats.org/drawingml/2006/wordprocessingDrawing" xmlns:w10="urn:schemas-microsoft-com:office:word" xmlns:w="http://schemas.openxmlformats.org/wordprocessingml/2006/main" xmlns:w14="http://schemas.microsoft.com/office/word/2010/wordml" xmlns:wpg="http://schemas.microsoft.com/office/word/2010/wordprocessingGroup" xmlns:wpi="http://schemas.microsoft.com/office/word/2010/wordprocessingInk" xmlns:wne="http://schemas.microsoft.com/office/word/2006/wordml" xmlns:wps="http://schemas.microsoft.com/office/word/2010/wordprocessingShape" mc:Ignorable="w14 wp14">
+<w:document xmlns:wpc="http://schemas.microsoft.com/office/word/2010/wordprocessingCanvas" xmlns:cx="http://schemas.microsoft.com/office/drawing/2014/chartex" xmlns:cx1="http://schemas.microsoft.com/office/drawing/2015/9/8/chartex" xmlns:cx2="http://schemas.microsoft.com/office/drawing/2015/10/21/chartex" xmlns:cx3="http://schemas.microsoft.com/office/drawing/2016/5/9/chartex" xmlns:cx4="http://schemas.microsoft.com/office/drawing/2016/5/10/chartex" xmlns:cx5="http://schemas.microsoft.com/office/drawing/2016/5/11/chartex" xmlns:cx6="http://schemas.microsoft.com/office/drawing/2016/5/12/chartex" xmlns:cx7="http://schemas.microsoft.com/office/drawing/2016/5/13/chartex" xmlns:cx8="http://schemas.microsoft.com/office/drawing/2016/5/14/chartex" xmlns:mc="http://schemas.openxmlformats.org/markup-compatibility/2006" xmlns:aink="http://schemas.microsoft.com/office/drawing/2016/ink" xmlns:am3d="http://schemas.microsoft.com/office/drawing/2017/model3d" xmlns:o="urn:schemas-microsoft-com:office:office" xmlns:r="http://schemas.openxmlformats.org/officeDocument/2006/relationships" xmlns:m="http://schemas.openxmlformats.org/officeDocument/2006/math" xmlns:v="urn:schemas-microsoft-com:vml" xmlns:wp14="http://schemas.microsoft.com/office/word/2010/wordprocessingDrawing" xmlns:wp="http://schemas.openxmlformats.org/drawingml/2006/wordprocessingDrawing" xmlns:w10="urn:schemas-microsoft-com:office:word" xmlns:w="http://schemas.openxmlformats.org/wordprocessingml/2006/main" xmlns:w14="http://schemas.microsoft.com/office/word/2010/wordml" xmlns:w15="http://schemas.microsoft.com/office/word/2012/wordml" xmlns:w16cid="http://schemas.microsoft.com/office/word/2016/wordml/cid" xmlns:w16se="http://schemas.microsoft.com/office/word/2015/wordml/symex" xmlns:wpg="http://schemas.microsoft.com/office/word/2010/wordprocessingGroup" xmlns:wpi="http://schemas.microsoft.com/office/word/2010/wordprocessingInk" xmlns:wne="http://schemas.microsoft.com/office/word/2006/wordml" xmlns:wps="http://schemas.microsoft.com/office/word/2010/wordprocessingShape" mc:Ignorable="w14 w15 w16se w16cid wp14">
   <w:body>
     <w:p>
       <w:pPr>
@@ -11,6 +11,8 @@
           <w:szCs w:val="28"/>
         </w:rPr>
       </w:pPr>
+      <w:bookmarkStart w:id="0" w:name="_GoBack"/>
+      <w:bookmarkEnd w:id="0"/>
       <w:r>
         <w:rPr>
           <w:noProof/>
@@ -80,7 +82,7 @@
           </mc:Choice>
           <mc:Fallback>
             <w:pict>
-              <v:line id="Straight Connector 5" o:spid="_x0000_s1026" style="position:absolute;z-index:251655680;visibility:visible;mso-wrap-style:square;mso-width-percent:0;mso-height-percent:0;mso-wrap-distance-left:9pt;mso-wrap-distance-top:-6e-5mm;mso-wrap-distance-right:9pt;mso-wrap-distance-bottom:-6e-5mm;mso-position-horizontal:absolute;mso-position-horizontal-relative:text;mso-position-vertical:absolute;mso-position-vertical-relative:text;mso-width-percent:0;mso-height-percent:0;mso-width-relative:page;mso-height-relative:page" from="3pt,3.45pt" to="464.25pt,3.45pt" o:gfxdata="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"/>
+              <v:line w14:anchorId="358F5444" id="Straight Connector 5" o:spid="_x0000_s1026" style="position:absolute;z-index:251655680;visibility:visible;mso-wrap-style:square;mso-width-percent:0;mso-height-percent:0;mso-wrap-distance-left:9pt;mso-wrap-distance-top:-6e-5mm;mso-wrap-distance-right:9pt;mso-wrap-distance-bottom:-6e-5mm;mso-position-horizontal:absolute;mso-position-horizontal-relative:text;mso-position-vertical:absolute;mso-position-vertical-relative:text;mso-width-percent:0;mso-height-percent:0;mso-width-relative:page;mso-height-relative:page" from="3pt,3.45pt" to="464.25pt,3.45pt" o:gfxdata="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"/>
             </w:pict>
           </mc:Fallback>
         </mc:AlternateContent>
@@ -161,7 +163,7 @@
           <w:sz w:val="28"/>
           <w:szCs w:val="28"/>
         </w:rPr>
-        <w:t>8</w:t>
+        <w:t>9</w:t>
       </w:r>
       <w:r>
         <w:rPr>
@@ -251,7 +253,7 @@
           </mc:Choice>
           <mc:Fallback>
             <w:pict>
-              <v:line id="Straight Connector 12" o:spid="_x0000_s1026" style="position:absolute;z-index:251659776;visibility:visible;mso-wrap-style:square;mso-width-percent:0;mso-height-percent:0;mso-wrap-distance-left:9pt;mso-wrap-distance-top:-6e-5mm;mso-wrap-distance-right:9pt;mso-wrap-distance-bottom:-6e-5mm;mso-position-horizontal:absolute;mso-position-horizontal-relative:text;mso-position-vertical:absolute;mso-position-vertical-relative:text;mso-width-percent:0;mso-height-percent:0;mso-width-relative:page;mso-height-relative:page" from="3pt,7.15pt" to="464.25pt,7.15pt" o:gfxdata="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"/>
+              <v:line w14:anchorId="41759776" id="Straight Connector 12" o:spid="_x0000_s1026" style="position:absolute;z-index:251659776;visibility:visible;mso-wrap-style:square;mso-width-percent:0;mso-height-percent:0;mso-wrap-distance-left:9pt;mso-wrap-distance-top:-6e-5mm;mso-wrap-distance-right:9pt;mso-wrap-distance-bottom:-6e-5mm;mso-position-horizontal:absolute;mso-position-horizontal-relative:text;mso-position-vertical:absolute;mso-position-vertical-relative:text;mso-width-percent:0;mso-height-percent:0;mso-width-relative:page;mso-height-relative:page" from="3pt,7.15pt" to="464.25pt,7.15pt" o:gfxdata="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"/>
             </w:pict>
           </mc:Fallback>
         </mc:AlternateContent>
@@ -323,7 +325,7 @@
         <w:t>1</w:t>
       </w:r>
       <w:r>
-        <w:t>8</w:t>
+        <w:t>9</w:t>
       </w:r>
       <w:r>
         <w:t>.1.1</w:t>
@@ -332,7 +334,7 @@
         <w:t xml:space="preserve"> (onder de tag naam 1</w:t>
       </w:r>
       <w:r>
-        <w:t>8</w:t>
+        <w:t>9</w:t>
       </w:r>
       <w:r>
         <w:t>.1.1)</w:t>
@@ -341,12 +343,7 @@
         <w:t xml:space="preserve">, </w:t>
       </w:r>
       <w:r>
-        <w:t>bevat alle functionaliteit voor het berekenen van de</w:t>
-      </w:r>
-      <w:bookmarkStart w:id="0" w:name="_GoBack"/>
-      <w:bookmarkEnd w:id="0"/>
-      <w:r>
-        <w:t xml:space="preserve"> golfoverslag bij dijken: het berekent de 2% oploophoogte, het overslagdebiet, de bijbehorende Z-functie en/of de zogenaamde omkeervariant (het hydraulische belastingniveau)</w:t>
+        <w:t>bevat alle functionaliteit voor het berekenen van de golfoverslag bij dijken: het berekent de 2% oploophoogte, het overslagdebiet, de bijbehorende Z-functie en/of de zogenaamde omkeervariant (het hydraulische belastingniveau)</w:t>
       </w:r>
       <w:r>
         <w:t>.</w:t>
@@ -401,11 +398,9 @@
       <w:r>
         <w:t xml:space="preserve">De applicatie bestaat uit </w:t>
       </w:r>
-      <w:r>
-        <w:t>een</w:t>
-      </w:r>
-      <w:r>
-        <w:t xml:space="preserve"> </w:t>
+      <w:bookmarkStart w:id="1" w:name="_Hlk9844901"/>
+      <w:r>
+        <w:t xml:space="preserve">twee </w:t>
       </w:r>
       <w:proofErr w:type="spellStart"/>
       <w:r>
@@ -431,6 +426,10 @@
       <w:r>
         <w:t>)</w:t>
       </w:r>
+      <w:r>
+        <w:t xml:space="preserve"> bestanden</w:t>
+      </w:r>
+      <w:bookmarkEnd w:id="1"/>
       <w:r>
         <w:t>:</w:t>
       </w:r>
@@ -448,16 +447,39 @@
       <w:r>
         <w:t>"</w:t>
       </w:r>
+      <w:proofErr w:type="spellStart"/>
       <w:r>
         <w:t>dllDikesOvertopping.dll</w:t>
       </w:r>
-      <w:r>
-        <w:t xml:space="preserve">" - deze </w:t>
-      </w:r>
-      <w:r>
-        <w:t xml:space="preserve">dll </w:t>
+      <w:proofErr w:type="spellEnd"/>
+      <w:r>
+        <w:t>"</w:t>
       </w:r>
     </w:p>
+    <w:p>
+      <w:pPr>
+        <w:pStyle w:val="ListParagraph"/>
+        <w:numPr>
+          <w:ilvl w:val="0"/>
+          <w:numId w:val="42"/>
+        </w:numPr>
+        <w:spacing w:line="240" w:lineRule="auto"/>
+        <w:jc w:val="both"/>
+      </w:pPr>
+      <w:bookmarkStart w:id="2" w:name="_Hlk9844914"/>
+      <w:r>
+        <w:t>“</w:t>
+      </w:r>
+      <w:proofErr w:type="spellStart"/>
+      <w:r>
+        <w:t>winapi.dll</w:t>
+      </w:r>
+      <w:proofErr w:type="spellEnd"/>
+      <w:r>
+        <w:t>”</w:t>
+      </w:r>
+    </w:p>
+    <w:bookmarkEnd w:id="2"/>
     <w:p>
       <w:pPr>
         <w:tabs>
@@ -503,6 +525,12 @@
         <w:rPr>
           <w:b/>
         </w:rPr>
+        <w:t>Dikes</w:t>
+      </w:r>
+      <w:r>
+        <w:rPr>
+          <w:b/>
+        </w:rPr>
         <w:t>Overtopping</w:t>
       </w:r>
       <w:proofErr w:type="spellEnd"/>
@@ -516,7 +544,13 @@
         <w:rPr>
           <w:b/>
         </w:rPr>
-        <w:t>17.1</w:t>
+        <w:t>1</w:t>
+      </w:r>
+      <w:r>
+        <w:rPr>
+          <w:b/>
+        </w:rPr>
+        <w:t>8</w:t>
       </w:r>
       <w:r>
         <w:rPr>
@@ -524,6 +558,12 @@
         </w:rPr>
         <w:t>.1</w:t>
       </w:r>
+      <w:r>
+        <w:rPr>
+          <w:b/>
+        </w:rPr>
+        <w:t>.1</w:t>
+      </w:r>
     </w:p>
     <w:p>
       <w:pPr>
@@ -541,7 +581,7 @@
         <w:t>1</w:t>
       </w:r>
       <w:r>
-        <w:t>7</w:t>
+        <w:t>8</w:t>
       </w:r>
       <w:r>
         <w:t>.</w:t>
@@ -550,7 +590,19 @@
         <w:t>1.1</w:t>
       </w:r>
       <w:r>
-        <w:t xml:space="preserve"> zijn de belangrijkste aanpassingen: </w:t>
+        <w:t xml:space="preserve"> zijn de </w:t>
+      </w:r>
+      <w:r>
+        <w:t xml:space="preserve">volgende </w:t>
+      </w:r>
+      <w:r>
+        <w:t>aanpassingen</w:t>
+      </w:r>
+      <w:r>
+        <w:t xml:space="preserve"> aangebracht</w:t>
+      </w:r>
+      <w:r>
+        <w:t xml:space="preserve">: </w:t>
       </w:r>
     </w:p>
     <w:p>
@@ -564,35 +616,20 @@
         <w:jc w:val="both"/>
       </w:pPr>
       <w:r>
-        <w:t>Een tekortkoming in de iteratieprocedure van d</w:t>
-      </w:r>
-      <w:r>
-        <w:t xml:space="preserve">e omkeervariant is </w:t>
-      </w:r>
-      <w:r>
-        <w:t xml:space="preserve">hersteld: </w:t>
-      </w:r>
+        <w:t xml:space="preserve">De fout bij het opvragen van het versienummer is hersteld. </w:t>
+      </w:r>
+      <w:bookmarkStart w:id="3" w:name="_Hlk9844859"/>
+      <w:r>
+        <w:t xml:space="preserve">Ook is geregeld dat nu het versienummer op nog maar één plaats hoeft te worden bijgewerkt. </w:t>
+      </w:r>
+      <w:bookmarkEnd w:id="3"/>
       <w:proofErr w:type="spellStart"/>
       <w:r>
         <w:t>Jira</w:t>
       </w:r>
       <w:proofErr w:type="spellEnd"/>
       <w:r>
-        <w:t xml:space="preserve"> </w:t>
-      </w:r>
-      <w:proofErr w:type="gramStart"/>
-      <w:r>
-        <w:t>issue</w:t>
-      </w:r>
-      <w:proofErr w:type="gramEnd"/>
-      <w:r>
-        <w:t xml:space="preserve"> OVERS-51</w:t>
-      </w:r>
-      <w:r>
-        <w:t>.</w:t>
-      </w:r>
-      <w:r>
-        <w:t xml:space="preserve"> </w:t>
+        <w:t xml:space="preserve"> issue OVERS-58.</w:t>
       </w:r>
     </w:p>
     <w:p>
@@ -606,26 +643,31 @@
         <w:jc w:val="both"/>
       </w:pPr>
       <w:r>
-        <w:t xml:space="preserve">De </w:t>
-      </w:r>
-      <w:r>
-        <w:t xml:space="preserve">methode voor het aanpassen van een profiel bij een opgegeven kruinhoogte is aangepast, om goed om te kunnen gaan met een situatie waarbij sprake is van een berm bestaande uit twee aaneengesloten profieldelen. </w:t>
+        <w:t xml:space="preserve">De ontwikkelomgeving is geüpdatet naar Visual Studio 2015 met Fortran </w:t>
       </w:r>
       <w:proofErr w:type="spellStart"/>
       <w:r>
+        <w:t>XE2016</w:t>
+      </w:r>
+      <w:proofErr w:type="spellEnd"/>
+      <w:r>
+        <w:t xml:space="preserve"> en naast de 32 bits versie wordt nu ook een 64 bits versie van de </w:t>
+      </w:r>
+      <w:proofErr w:type="spellStart"/>
+      <w:r>
+        <w:t>dll</w:t>
+      </w:r>
+      <w:proofErr w:type="spellEnd"/>
+      <w:r>
+        <w:t xml:space="preserve"> gegenereerd. </w:t>
+      </w:r>
+      <w:proofErr w:type="spellStart"/>
+      <w:r>
         <w:t>Jira</w:t>
       </w:r>
       <w:proofErr w:type="spellEnd"/>
       <w:r>
-        <w:t xml:space="preserve"> </w:t>
-      </w:r>
-      <w:proofErr w:type="gramStart"/>
-      <w:r>
-        <w:t>issue</w:t>
-      </w:r>
-      <w:proofErr w:type="gramEnd"/>
-      <w:r>
-        <w:t xml:space="preserve"> OVERS-52.</w:t>
+        <w:t xml:space="preserve"> issue OVERS-55.</w:t>
       </w:r>
     </w:p>
     <w:p>
@@ -638,20 +680,88 @@
         <w:spacing w:line="240" w:lineRule="auto"/>
         <w:jc w:val="both"/>
       </w:pPr>
-      <w:r>
-        <w:t xml:space="preserve">De geautomatiseerde testbank is </w:t>
-      </w:r>
-      <w:r>
-        <w:t xml:space="preserve">zodanig </w:t>
-      </w:r>
-      <w:r>
-        <w:t xml:space="preserve">uitgebreid </w:t>
-      </w:r>
-      <w:r>
-        <w:t xml:space="preserve">dat alle 'trends tests' nu ook worden uitgevoerd voor de omkeervariant. </w:t>
-      </w:r>
-      <w:r>
-        <w:t>In samenhang daarmee zijn ook het 'test plan' en het 'test report' herzien, uitgebreid en geüpdatet.</w:t>
+      <w:bookmarkStart w:id="4" w:name="_Hlk9410917"/>
+      <w:r>
+        <w:t xml:space="preserve">Een tekortkoming in het detecteren van een ongeoorloofd </w:t>
+      </w:r>
+      <w:bookmarkStart w:id="5" w:name="_Hlk9410873"/>
+      <w:r>
+        <w:t xml:space="preserve">invoerprofiel </w:t>
+      </w:r>
+      <w:bookmarkEnd w:id="5"/>
+      <w:r>
+        <w:t xml:space="preserve">is hersteld. </w:t>
+      </w:r>
+      <w:proofErr w:type="spellStart"/>
+      <w:r>
+        <w:t>Jira</w:t>
+      </w:r>
+      <w:proofErr w:type="spellEnd"/>
+      <w:r>
+        <w:t xml:space="preserve"> issue OVERS-54.</w:t>
+      </w:r>
+    </w:p>
+    <w:p>
+      <w:pPr>
+        <w:pStyle w:val="ListParagraph"/>
+        <w:numPr>
+          <w:ilvl w:val="0"/>
+          <w:numId w:val="45"/>
+        </w:numPr>
+        <w:spacing w:line="240" w:lineRule="auto"/>
+        <w:jc w:val="both"/>
+      </w:pPr>
+      <w:r>
+        <w:t xml:space="preserve">De aard van de foutmelding in geval van afnemende x-coördinaten in het invoerprofiel is verbeterd. </w:t>
+      </w:r>
+      <w:proofErr w:type="spellStart"/>
+      <w:r>
+        <w:t>Jira</w:t>
+      </w:r>
+      <w:proofErr w:type="spellEnd"/>
+      <w:r>
+        <w:t xml:space="preserve"> issue OVERS-53.</w:t>
+      </w:r>
+    </w:p>
+    <w:bookmarkEnd w:id="4"/>
+    <w:p>
+      <w:pPr>
+        <w:tabs>
+          <w:tab w:val="num" w:pos="1276"/>
+        </w:tabs>
+        <w:spacing w:line="240" w:lineRule="auto"/>
+        <w:ind w:left="510"/>
+        <w:jc w:val="both"/>
+        <w:rPr>
+          <w:szCs w:val="21"/>
+          <w:lang w:eastAsia="nl-NL"/>
+        </w:rPr>
+      </w:pPr>
+      <w:r>
+        <w:t xml:space="preserve">De eerstgenoemde verandering is noodzakelijk om verwarring omtrent de gehanteerde </w:t>
+      </w:r>
+      <w:r>
+        <w:rPr>
+          <w:szCs w:val="21"/>
+          <w:lang w:eastAsia="nl-NL"/>
+        </w:rPr>
+        <w:t xml:space="preserve">versie van de </w:t>
+      </w:r>
+      <w:proofErr w:type="spellStart"/>
+      <w:r>
+        <w:rPr>
+          <w:szCs w:val="21"/>
+          <w:lang w:eastAsia="nl-NL"/>
+        </w:rPr>
+        <w:t>dll</w:t>
+      </w:r>
+      <w:proofErr w:type="spellEnd"/>
+      <w:r>
+        <w:rPr>
+          <w:szCs w:val="21"/>
+          <w:lang w:eastAsia="nl-NL"/>
+        </w:rPr>
+        <w:t xml:space="preserve"> te voorkomen. In de rekenmethode zelf zijn geen wijzigingen aangebracht.</w:t>
       </w:r>
     </w:p>
     <w:p>
@@ -795,34 +905,28 @@
         <w:t>1</w:t>
       </w:r>
       <w:r>
+        <w:t>9</w:t>
+      </w:r>
+      <w:r>
+        <w:t>.1</w:t>
+      </w:r>
+      <w:r>
+        <w:t>.1</w:t>
+      </w:r>
+      <w:r>
+        <w:t xml:space="preserve"> </w:t>
+      </w:r>
+      <w:r>
+        <w:t>is</w:t>
+      </w:r>
+      <w:r>
+        <w:t xml:space="preserve"> voor de gebruiker backward compatible met versie </w:t>
+      </w:r>
+      <w:r>
+        <w:t>1</w:t>
+      </w:r>
+      <w:r>
         <w:t>8</w:t>
-      </w:r>
-      <w:r>
-        <w:t>.1</w:t>
-      </w:r>
-      <w:r>
-        <w:t>.1</w:t>
-      </w:r>
-      <w:r>
-        <w:t xml:space="preserve"> </w:t>
-      </w:r>
-      <w:r>
-        <w:t>is</w:t>
-      </w:r>
-      <w:r>
-        <w:t xml:space="preserve"> voor de gebruiker </w:t>
-      </w:r>
-      <w:r>
-        <w:t xml:space="preserve">zonder meer </w:t>
-      </w:r>
-      <w:r>
-        <w:t xml:space="preserve">backward compatible met versie </w:t>
-      </w:r>
-      <w:r>
-        <w:t>1</w:t>
-      </w:r>
-      <w:r>
-        <w:t>7</w:t>
       </w:r>
       <w:r>
         <w:t>.</w:t>
@@ -1035,25 +1139,6 @@
         <w:rPr>
           <w:lang w:val="en-GB"/>
         </w:rPr>
-        <w:t>Test plan</w:t>
-      </w:r>
-    </w:p>
-    <w:p>
-      <w:pPr>
-        <w:pStyle w:val="ListParagraph"/>
-        <w:numPr>
-          <w:ilvl w:val="0"/>
-          <w:numId w:val="42"/>
-        </w:numPr>
-        <w:jc w:val="both"/>
-        <w:rPr>
-          <w:lang w:val="en-GB"/>
-        </w:rPr>
-      </w:pPr>
-      <w:r>
-        <w:rPr>
-          <w:lang w:val="en-GB"/>
-        </w:rPr>
         <w:t>Test report</w:t>
       </w:r>
       <w:r>
@@ -1064,8 +1149,8 @@
       </w:r>
     </w:p>
     <w:sectPr>
-      <w:headerReference w:type="default" r:id="rId9"/>
-      <w:footerReference w:type="default" r:id="rId10"/>
+      <w:headerReference w:type="default" r:id="rId8"/>
+      <w:footerReference w:type="default" r:id="rId9"/>
       <w:pgSz w:w="11906" w:h="16838"/>
       <w:pgMar w:top="1440" w:right="1440" w:bottom="1440" w:left="1440" w:header="708" w:footer="708" w:gutter="0"/>
       <w:cols w:space="708"/>
@@ -1076,7 +1161,7 @@
 </file>
 
 <file path=word/endnotes.xml><?xml version="1.0" encoding="utf-8"?>
-<w:endnotes xmlns:wpc="http://schemas.microsoft.com/office/word/2010/wordprocessingCanvas" xmlns:mc="http://schemas.openxmlformats.org/markup-compatibility/2006" xmlns:o="urn:schemas-microsoft-com:office:office" xmlns:r="http://schemas.openxmlformats.org/officeDocument/2006/relationships" xmlns:m="http://schemas.openxmlformats.org/officeDocument/2006/math" xmlns:v="urn:schemas-microsoft-com:vml" xmlns:wp14="http://schemas.microsoft.com/office/word/2010/wordprocessingDrawing" xmlns:wp="http://schemas.openxmlformats.org/drawingml/2006/wordprocessingDrawing" xmlns:w10="urn:schemas-microsoft-com:office:word" xmlns:w="http://schemas.openxmlformats.org/wordprocessingml/2006/main" xmlns:w14="http://schemas.microsoft.com/office/word/2010/wordml" xmlns:wpg="http://schemas.microsoft.com/office/word/2010/wordprocessingGroup" xmlns:wpi="http://schemas.microsoft.com/office/word/2010/wordprocessingInk" xmlns:wne="http://schemas.microsoft.com/office/word/2006/wordml" xmlns:wps="http://schemas.microsoft.com/office/word/2010/wordprocessingShape" mc:Ignorable="w14 wp14">
+<w:endnotes xmlns:wpc="http://schemas.microsoft.com/office/word/2010/wordprocessingCanvas" xmlns:cx="http://schemas.microsoft.com/office/drawing/2014/chartex" xmlns:cx1="http://schemas.microsoft.com/office/drawing/2015/9/8/chartex" xmlns:cx2="http://schemas.microsoft.com/office/drawing/2015/10/21/chartex" xmlns:cx3="http://schemas.microsoft.com/office/drawing/2016/5/9/chartex" xmlns:cx4="http://schemas.microsoft.com/office/drawing/2016/5/10/chartex" xmlns:cx5="http://schemas.microsoft.com/office/drawing/2016/5/11/chartex" xmlns:cx6="http://schemas.microsoft.com/office/drawing/2016/5/12/chartex" xmlns:cx7="http://schemas.microsoft.com/office/drawing/2016/5/13/chartex" xmlns:cx8="http://schemas.microsoft.com/office/drawing/2016/5/14/chartex" xmlns:mc="http://schemas.openxmlformats.org/markup-compatibility/2006" xmlns:aink="http://schemas.microsoft.com/office/drawing/2016/ink" xmlns:am3d="http://schemas.microsoft.com/office/drawing/2017/model3d" xmlns:o="urn:schemas-microsoft-com:office:office" xmlns:r="http://schemas.openxmlformats.org/officeDocument/2006/relationships" xmlns:m="http://schemas.openxmlformats.org/officeDocument/2006/math" xmlns:v="urn:schemas-microsoft-com:vml" xmlns:wp14="http://schemas.microsoft.com/office/word/2010/wordprocessingDrawing" xmlns:wp="http://schemas.openxmlformats.org/drawingml/2006/wordprocessingDrawing" xmlns:w10="urn:schemas-microsoft-com:office:word" xmlns:w="http://schemas.openxmlformats.org/wordprocessingml/2006/main" xmlns:w14="http://schemas.microsoft.com/office/word/2010/wordml" xmlns:w15="http://schemas.microsoft.com/office/word/2012/wordml" xmlns:w16cid="http://schemas.microsoft.com/office/word/2016/wordml/cid" xmlns:w16se="http://schemas.microsoft.com/office/word/2015/wordml/symex" xmlns:wpg="http://schemas.microsoft.com/office/word/2010/wordprocessingGroup" xmlns:wpi="http://schemas.microsoft.com/office/word/2010/wordprocessingInk" xmlns:wne="http://schemas.microsoft.com/office/word/2006/wordml" xmlns:wps="http://schemas.microsoft.com/office/word/2010/wordprocessingShape" mc:Ignorable="w14 w15 w16se w16cid wp14">
   <w:endnote w:type="separator" w:id="-1">
     <w:p>
       <w:pPr>
@@ -1101,7 +1186,7 @@
 </file>
 
 <file path=word/footer1.xml><?xml version="1.0" encoding="utf-8"?>
-<w:ftr xmlns:wpc="http://schemas.microsoft.com/office/word/2010/wordprocessingCanvas" xmlns:mc="http://schemas.openxmlformats.org/markup-compatibility/2006" xmlns:o="urn:schemas-microsoft-com:office:office" xmlns:r="http://schemas.openxmlformats.org/officeDocument/2006/relationships" xmlns:m="http://schemas.openxmlformats.org/officeDocument/2006/math" xmlns:v="urn:schemas-microsoft-com:vml" xmlns:wp14="http://schemas.microsoft.com/office/word/2010/wordprocessingDrawing" xmlns:wp="http://schemas.openxmlformats.org/drawingml/2006/wordprocessingDrawing" xmlns:w10="urn:schemas-microsoft-com:office:word" xmlns:w="http://schemas.openxmlformats.org/wordprocessingml/2006/main" xmlns:w14="http://schemas.microsoft.com/office/word/2010/wordml" xmlns:wpg="http://schemas.microsoft.com/office/word/2010/wordprocessingGroup" xmlns:wpi="http://schemas.microsoft.com/office/word/2010/wordprocessingInk" xmlns:wne="http://schemas.microsoft.com/office/word/2006/wordml" xmlns:wps="http://schemas.microsoft.com/office/word/2010/wordprocessingShape" mc:Ignorable="w14 wp14">
+<w:ftr xmlns:wpc="http://schemas.microsoft.com/office/word/2010/wordprocessingCanvas" xmlns:cx="http://schemas.microsoft.com/office/drawing/2014/chartex" xmlns:cx1="http://schemas.microsoft.com/office/drawing/2015/9/8/chartex" xmlns:cx2="http://schemas.microsoft.com/office/drawing/2015/10/21/chartex" xmlns:cx3="http://schemas.microsoft.com/office/drawing/2016/5/9/chartex" xmlns:cx4="http://schemas.microsoft.com/office/drawing/2016/5/10/chartex" xmlns:cx5="http://schemas.microsoft.com/office/drawing/2016/5/11/chartex" xmlns:cx6="http://schemas.microsoft.com/office/drawing/2016/5/12/chartex" xmlns:cx7="http://schemas.microsoft.com/office/drawing/2016/5/13/chartex" xmlns:cx8="http://schemas.microsoft.com/office/drawing/2016/5/14/chartex" xmlns:mc="http://schemas.openxmlformats.org/markup-compatibility/2006" xmlns:aink="http://schemas.microsoft.com/office/drawing/2016/ink" xmlns:am3d="http://schemas.microsoft.com/office/drawing/2017/model3d" xmlns:o="urn:schemas-microsoft-com:office:office" xmlns:r="http://schemas.openxmlformats.org/officeDocument/2006/relationships" xmlns:m="http://schemas.openxmlformats.org/officeDocument/2006/math" xmlns:v="urn:schemas-microsoft-com:vml" xmlns:wp14="http://schemas.microsoft.com/office/word/2010/wordprocessingDrawing" xmlns:wp="http://schemas.openxmlformats.org/drawingml/2006/wordprocessingDrawing" xmlns:w10="urn:schemas-microsoft-com:office:word" xmlns:w="http://schemas.openxmlformats.org/wordprocessingml/2006/main" xmlns:w14="http://schemas.microsoft.com/office/word/2010/wordml" xmlns:w15="http://schemas.microsoft.com/office/word/2012/wordml" xmlns:w16cid="http://schemas.microsoft.com/office/word/2016/wordml/cid" xmlns:w16se="http://schemas.microsoft.com/office/word/2015/wordml/symex" xmlns:wpg="http://schemas.microsoft.com/office/word/2010/wordprocessingGroup" xmlns:wpi="http://schemas.microsoft.com/office/word/2010/wordprocessingInk" xmlns:wne="http://schemas.microsoft.com/office/word/2006/wordml" xmlns:wps="http://schemas.microsoft.com/office/word/2010/wordprocessingShape" mc:Ignorable="w14 w15 w16se w16cid wp14">
   <w:p>
     <w:pPr>
       <w:pStyle w:val="Footer"/>
@@ -1169,7 +1254,6 @@
       </w:rPr>
       <w:t xml:space="preserve">december </w:t>
     </w:r>
-    <w:proofErr w:type="gramStart"/>
     <w:r>
       <w:rPr>
         <w:sz w:val="18"/>
@@ -1182,15 +1266,7 @@
         <w:sz w:val="18"/>
         <w:szCs w:val="18"/>
       </w:rPr>
-      <w:t xml:space="preserve">                                  </w:t>
-    </w:r>
-    <w:proofErr w:type="gramEnd"/>
-    <w:r>
-      <w:rPr>
-        <w:sz w:val="18"/>
-        <w:szCs w:val="18"/>
-      </w:rPr>
-      <w:t xml:space="preserve">pagina </w:t>
+      <w:t xml:space="preserve">                                  pagina </w:t>
     </w:r>
     <w:r>
       <w:fldChar w:fldCharType="begin"/>
@@ -1228,7 +1304,7 @@
 </file>
 
 <file path=word/footnotes.xml><?xml version="1.0" encoding="utf-8"?>
-<w:footnotes xmlns:wpc="http://schemas.microsoft.com/office/word/2010/wordprocessingCanvas" xmlns:mc="http://schemas.openxmlformats.org/markup-compatibility/2006" xmlns:o="urn:schemas-microsoft-com:office:office" xmlns:r="http://schemas.openxmlformats.org/officeDocument/2006/relationships" xmlns:m="http://schemas.openxmlformats.org/officeDocument/2006/math" xmlns:v="urn:schemas-microsoft-com:vml" xmlns:wp14="http://schemas.microsoft.com/office/word/2010/wordprocessingDrawing" xmlns:wp="http://schemas.openxmlformats.org/drawingml/2006/wordprocessingDrawing" xmlns:w10="urn:schemas-microsoft-com:office:word" xmlns:w="http://schemas.openxmlformats.org/wordprocessingml/2006/main" xmlns:w14="http://schemas.microsoft.com/office/word/2010/wordml" xmlns:wpg="http://schemas.microsoft.com/office/word/2010/wordprocessingGroup" xmlns:wpi="http://schemas.microsoft.com/office/word/2010/wordprocessingInk" xmlns:wne="http://schemas.microsoft.com/office/word/2006/wordml" xmlns:wps="http://schemas.microsoft.com/office/word/2010/wordprocessingShape" mc:Ignorable="w14 wp14">
+<w:footnotes xmlns:wpc="http://schemas.microsoft.com/office/word/2010/wordprocessingCanvas" xmlns:cx="http://schemas.microsoft.com/office/drawing/2014/chartex" xmlns:cx1="http://schemas.microsoft.com/office/drawing/2015/9/8/chartex" xmlns:cx2="http://schemas.microsoft.com/office/drawing/2015/10/21/chartex" xmlns:cx3="http://schemas.microsoft.com/office/drawing/2016/5/9/chartex" xmlns:cx4="http://schemas.microsoft.com/office/drawing/2016/5/10/chartex" xmlns:cx5="http://schemas.microsoft.com/office/drawing/2016/5/11/chartex" xmlns:cx6="http://schemas.microsoft.com/office/drawing/2016/5/12/chartex" xmlns:cx7="http://schemas.microsoft.com/office/drawing/2016/5/13/chartex" xmlns:cx8="http://schemas.microsoft.com/office/drawing/2016/5/14/chartex" xmlns:mc="http://schemas.openxmlformats.org/markup-compatibility/2006" xmlns:aink="http://schemas.microsoft.com/office/drawing/2016/ink" xmlns:am3d="http://schemas.microsoft.com/office/drawing/2017/model3d" xmlns:o="urn:schemas-microsoft-com:office:office" xmlns:r="http://schemas.openxmlformats.org/officeDocument/2006/relationships" xmlns:m="http://schemas.openxmlformats.org/officeDocument/2006/math" xmlns:v="urn:schemas-microsoft-com:vml" xmlns:wp14="http://schemas.microsoft.com/office/word/2010/wordprocessingDrawing" xmlns:wp="http://schemas.openxmlformats.org/drawingml/2006/wordprocessingDrawing" xmlns:w10="urn:schemas-microsoft-com:office:word" xmlns:w="http://schemas.openxmlformats.org/wordprocessingml/2006/main" xmlns:w14="http://schemas.microsoft.com/office/word/2010/wordml" xmlns:w15="http://schemas.microsoft.com/office/word/2012/wordml" xmlns:w16cid="http://schemas.microsoft.com/office/word/2016/wordml/cid" xmlns:w16se="http://schemas.microsoft.com/office/word/2015/wordml/symex" xmlns:wpg="http://schemas.microsoft.com/office/word/2010/wordprocessingGroup" xmlns:wpi="http://schemas.microsoft.com/office/word/2010/wordprocessingInk" xmlns:wne="http://schemas.microsoft.com/office/word/2006/wordml" xmlns:wps="http://schemas.microsoft.com/office/word/2010/wordprocessingShape" mc:Ignorable="w14 w15 w16se w16cid wp14">
   <w:footnote w:type="separator" w:id="-1">
     <w:p>
       <w:pPr>
@@ -1253,7 +1329,7 @@
 </file>
 
 <file path=word/header1.xml><?xml version="1.0" encoding="utf-8"?>
-<w:hdr xmlns:wpc="http://schemas.microsoft.com/office/word/2010/wordprocessingCanvas" xmlns:mc="http://schemas.openxmlformats.org/markup-compatibility/2006" xmlns:o="urn:schemas-microsoft-com:office:office" xmlns:r="http://schemas.openxmlformats.org/officeDocument/2006/relationships" xmlns:m="http://schemas.openxmlformats.org/officeDocument/2006/math" xmlns:v="urn:schemas-microsoft-com:vml" xmlns:wp14="http://schemas.microsoft.com/office/word/2010/wordprocessingDrawing" xmlns:wp="http://schemas.openxmlformats.org/drawingml/2006/wordprocessingDrawing" xmlns:w10="urn:schemas-microsoft-com:office:word" xmlns:w="http://schemas.openxmlformats.org/wordprocessingml/2006/main" xmlns:w14="http://schemas.microsoft.com/office/word/2010/wordml" xmlns:wpg="http://schemas.microsoft.com/office/word/2010/wordprocessingGroup" xmlns:wpi="http://schemas.microsoft.com/office/word/2010/wordprocessingInk" xmlns:wne="http://schemas.microsoft.com/office/word/2006/wordml" xmlns:wps="http://schemas.microsoft.com/office/word/2010/wordprocessingShape" mc:Ignorable="w14 wp14">
+<w:hdr xmlns:wpc="http://schemas.microsoft.com/office/word/2010/wordprocessingCanvas" xmlns:cx="http://schemas.microsoft.com/office/drawing/2014/chartex" xmlns:cx1="http://schemas.microsoft.com/office/drawing/2015/9/8/chartex" xmlns:cx2="http://schemas.microsoft.com/office/drawing/2015/10/21/chartex" xmlns:cx3="http://schemas.microsoft.com/office/drawing/2016/5/9/chartex" xmlns:cx4="http://schemas.microsoft.com/office/drawing/2016/5/10/chartex" xmlns:cx5="http://schemas.microsoft.com/office/drawing/2016/5/11/chartex" xmlns:cx6="http://schemas.microsoft.com/office/drawing/2016/5/12/chartex" xmlns:cx7="http://schemas.microsoft.com/office/drawing/2016/5/13/chartex" xmlns:cx8="http://schemas.microsoft.com/office/drawing/2016/5/14/chartex" xmlns:mc="http://schemas.openxmlformats.org/markup-compatibility/2006" xmlns:aink="http://schemas.microsoft.com/office/drawing/2016/ink" xmlns:am3d="http://schemas.microsoft.com/office/drawing/2017/model3d" xmlns:o="urn:schemas-microsoft-com:office:office" xmlns:r="http://schemas.openxmlformats.org/officeDocument/2006/relationships" xmlns:m="http://schemas.openxmlformats.org/officeDocument/2006/math" xmlns:v="urn:schemas-microsoft-com:vml" xmlns:wp14="http://schemas.microsoft.com/office/word/2010/wordprocessingDrawing" xmlns:wp="http://schemas.openxmlformats.org/drawingml/2006/wordprocessingDrawing" xmlns:w10="urn:schemas-microsoft-com:office:word" xmlns:w="http://schemas.openxmlformats.org/wordprocessingml/2006/main" xmlns:w14="http://schemas.microsoft.com/office/word/2010/wordml" xmlns:w15="http://schemas.microsoft.com/office/word/2012/wordml" xmlns:w16cid="http://schemas.microsoft.com/office/word/2016/wordml/cid" xmlns:w16se="http://schemas.microsoft.com/office/word/2015/wordml/symex" xmlns:wpg="http://schemas.microsoft.com/office/word/2010/wordprocessingGroup" xmlns:wpi="http://schemas.microsoft.com/office/word/2010/wordprocessingInk" xmlns:wne="http://schemas.microsoft.com/office/word/2006/wordml" xmlns:wps="http://schemas.microsoft.com/office/word/2010/wordprocessingShape" mc:Ignorable="w14 w15 w16se w16cid wp14">
   <w:p>
     <w:pPr>
       <w:jc w:val="both"/>
@@ -1392,8 +1468,8 @@
 </file>
 
 <file path=word/numbering.xml><?xml version="1.0" encoding="utf-8"?>
-<w:numbering xmlns:wpc="http://schemas.microsoft.com/office/word/2010/wordprocessingCanvas" xmlns:mc="http://schemas.openxmlformats.org/markup-compatibility/2006" xmlns:o="urn:schemas-microsoft-com:office:office" xmlns:r="http://schemas.openxmlformats.org/officeDocument/2006/relationships" xmlns:m="http://schemas.openxmlformats.org/officeDocument/2006/math" xmlns:v="urn:schemas-microsoft-com:vml" xmlns:wp14="http://schemas.microsoft.com/office/word/2010/wordprocessingDrawing" xmlns:wp="http://schemas.openxmlformats.org/drawingml/2006/wordprocessingDrawing" xmlns:w10="urn:schemas-microsoft-com:office:word" xmlns:w="http://schemas.openxmlformats.org/wordprocessingml/2006/main" xmlns:w14="http://schemas.microsoft.com/office/word/2010/wordml" xmlns:wpg="http://schemas.microsoft.com/office/word/2010/wordprocessingGroup" xmlns:wpi="http://schemas.microsoft.com/office/word/2010/wordprocessingInk" xmlns:wne="http://schemas.microsoft.com/office/word/2006/wordml" xmlns:wps="http://schemas.microsoft.com/office/word/2010/wordprocessingShape" mc:Ignorable="w14 wp14">
-  <w:abstractNum w:abstractNumId="0">
+<w:numbering xmlns:wpc="http://schemas.microsoft.com/office/word/2010/wordprocessingCanvas" xmlns:cx="http://schemas.microsoft.com/office/drawing/2014/chartex" xmlns:cx1="http://schemas.microsoft.com/office/drawing/2015/9/8/chartex" xmlns:cx2="http://schemas.microsoft.com/office/drawing/2015/10/21/chartex" xmlns:cx3="http://schemas.microsoft.com/office/drawing/2016/5/9/chartex" xmlns:cx4="http://schemas.microsoft.com/office/drawing/2016/5/10/chartex" xmlns:cx5="http://schemas.microsoft.com/office/drawing/2016/5/11/chartex" xmlns:cx6="http://schemas.microsoft.com/office/drawing/2016/5/12/chartex" xmlns:cx7="http://schemas.microsoft.com/office/drawing/2016/5/13/chartex" xmlns:cx8="http://schemas.microsoft.com/office/drawing/2016/5/14/chartex" xmlns:mc="http://schemas.openxmlformats.org/markup-compatibility/2006" xmlns:aink="http://schemas.microsoft.com/office/drawing/2016/ink" xmlns:am3d="http://schemas.microsoft.com/office/drawing/2017/model3d" xmlns:o="urn:schemas-microsoft-com:office:office" xmlns:r="http://schemas.openxmlformats.org/officeDocument/2006/relationships" xmlns:m="http://schemas.openxmlformats.org/officeDocument/2006/math" xmlns:v="urn:schemas-microsoft-com:vml" xmlns:wp14="http://schemas.microsoft.com/office/word/2010/wordprocessingDrawing" xmlns:wp="http://schemas.openxmlformats.org/drawingml/2006/wordprocessingDrawing" xmlns:w10="urn:schemas-microsoft-com:office:word" xmlns:w="http://schemas.openxmlformats.org/wordprocessingml/2006/main" xmlns:w14="http://schemas.microsoft.com/office/word/2010/wordml" xmlns:w15="http://schemas.microsoft.com/office/word/2012/wordml" xmlns:w16cid="http://schemas.microsoft.com/office/word/2016/wordml/cid" xmlns:w16se="http://schemas.microsoft.com/office/word/2015/wordml/symex" xmlns:wpg="http://schemas.microsoft.com/office/word/2010/wordprocessingGroup" xmlns:wpi="http://schemas.microsoft.com/office/word/2010/wordprocessingInk" xmlns:wne="http://schemas.microsoft.com/office/word/2006/wordml" xmlns:wps="http://schemas.microsoft.com/office/word/2010/wordprocessingShape" mc:Ignorable="w14 w15 w16se w16cid wp14">
+  <w:abstractNum w:abstractNumId="0" w15:restartNumberingAfterBreak="0">
     <w:nsid w:val="FFFFFF7E"/>
     <w:multiLevelType w:val="singleLevel"/>
     <w:tmpl w:val="DE586FFE"/>
@@ -1413,7 +1489,7 @@
       </w:rPr>
     </w:lvl>
   </w:abstractNum>
-  <w:abstractNum w:abstractNumId="1">
+  <w:abstractNum w:abstractNumId="1" w15:restartNumberingAfterBreak="0">
     <w:nsid w:val="FFFFFF7F"/>
     <w:multiLevelType w:val="singleLevel"/>
     <w:tmpl w:val="4C605274"/>
@@ -1433,7 +1509,7 @@
       </w:rPr>
     </w:lvl>
   </w:abstractNum>
-  <w:abstractNum w:abstractNumId="2">
+  <w:abstractNum w:abstractNumId="2" w15:restartNumberingAfterBreak="0">
     <w:nsid w:val="FFFFFF88"/>
     <w:multiLevelType w:val="singleLevel"/>
     <w:tmpl w:val="88EA1D64"/>
@@ -1453,7 +1529,7 @@
       </w:rPr>
     </w:lvl>
   </w:abstractNum>
-  <w:abstractNum w:abstractNumId="3">
+  <w:abstractNum w:abstractNumId="3" w15:restartNumberingAfterBreak="0">
     <w:nsid w:val="005E3A61"/>
     <w:multiLevelType w:val="hybridMultilevel"/>
     <w:tmpl w:val="980687CA"/>
@@ -1566,7 +1642,7 @@
       </w:rPr>
     </w:lvl>
   </w:abstractNum>
-  <w:abstractNum w:abstractNumId="4">
+  <w:abstractNum w:abstractNumId="4" w15:restartNumberingAfterBreak="0">
     <w:nsid w:val="07C004A9"/>
     <w:multiLevelType w:val="hybridMultilevel"/>
     <w:tmpl w:val="F8A46ECA"/>
@@ -1706,7 +1782,7 @@
       </w:rPr>
     </w:lvl>
   </w:abstractNum>
-  <w:abstractNum w:abstractNumId="5">
+  <w:abstractNum w:abstractNumId="5" w15:restartNumberingAfterBreak="0">
     <w:nsid w:val="0EC55D2C"/>
     <w:multiLevelType w:val="multilevel"/>
     <w:tmpl w:val="6298F500"/>
@@ -1841,7 +1917,7 @@
       </w:rPr>
     </w:lvl>
   </w:abstractNum>
-  <w:abstractNum w:abstractNumId="6">
+  <w:abstractNum w:abstractNumId="6" w15:restartNumberingAfterBreak="0">
     <w:nsid w:val="0F9B6489"/>
     <w:multiLevelType w:val="multilevel"/>
     <w:tmpl w:val="7CBCA894"/>
@@ -1982,7 +2058,7 @@
       </w:rPr>
     </w:lvl>
   </w:abstractNum>
-  <w:abstractNum w:abstractNumId="7">
+  <w:abstractNum w:abstractNumId="7" w15:restartNumberingAfterBreak="0">
     <w:nsid w:val="157C65BE"/>
     <w:multiLevelType w:val="hybridMultilevel"/>
     <w:tmpl w:val="F49A5DE2"/>
@@ -2095,7 +2171,7 @@
       </w:rPr>
     </w:lvl>
   </w:abstractNum>
-  <w:abstractNum w:abstractNumId="8">
+  <w:abstractNum w:abstractNumId="8" w15:restartNumberingAfterBreak="0">
     <w:nsid w:val="16A73BC7"/>
     <w:multiLevelType w:val="hybridMultilevel"/>
     <w:tmpl w:val="0F60391E"/>
@@ -2235,7 +2311,7 @@
       </w:rPr>
     </w:lvl>
   </w:abstractNum>
-  <w:abstractNum w:abstractNumId="9">
+  <w:abstractNum w:abstractNumId="9" w15:restartNumberingAfterBreak="0">
     <w:nsid w:val="185D52BA"/>
     <w:multiLevelType w:val="hybridMultilevel"/>
     <w:tmpl w:val="F536DB7C"/>
@@ -2324,7 +2400,7 @@
       </w:pPr>
     </w:lvl>
   </w:abstractNum>
-  <w:abstractNum w:abstractNumId="10">
+  <w:abstractNum w:abstractNumId="10" w15:restartNumberingAfterBreak="0">
     <w:nsid w:val="19307FE9"/>
     <w:multiLevelType w:val="hybridMultilevel"/>
     <w:tmpl w:val="DEF4CCC4"/>
@@ -2437,7 +2513,7 @@
       </w:rPr>
     </w:lvl>
   </w:abstractNum>
-  <w:abstractNum w:abstractNumId="11">
+  <w:abstractNum w:abstractNumId="11" w15:restartNumberingAfterBreak="0">
     <w:nsid w:val="1E0F4C2C"/>
     <w:multiLevelType w:val="hybridMultilevel"/>
     <w:tmpl w:val="E7729B40"/>
@@ -2553,7 +2629,7 @@
       </w:rPr>
     </w:lvl>
   </w:abstractNum>
-  <w:abstractNum w:abstractNumId="12">
+  <w:abstractNum w:abstractNumId="12" w15:restartNumberingAfterBreak="0">
     <w:nsid w:val="241B4768"/>
     <w:multiLevelType w:val="multilevel"/>
     <w:tmpl w:val="1D9C6E80"/>
@@ -2693,7 +2769,7 @@
       </w:rPr>
     </w:lvl>
   </w:abstractNum>
-  <w:abstractNum w:abstractNumId="13">
+  <w:abstractNum w:abstractNumId="13" w15:restartNumberingAfterBreak="0">
     <w:nsid w:val="29876106"/>
     <w:multiLevelType w:val="hybridMultilevel"/>
     <w:tmpl w:val="A86E2474"/>
@@ -2832,7 +2908,7 @@
       </w:rPr>
     </w:lvl>
   </w:abstractNum>
-  <w:abstractNum w:abstractNumId="14">
+  <w:abstractNum w:abstractNumId="14" w15:restartNumberingAfterBreak="0">
     <w:nsid w:val="2DAA1B9F"/>
     <w:multiLevelType w:val="hybridMultilevel"/>
     <w:tmpl w:val="9B3CB6F6"/>
@@ -2945,7 +3021,7 @@
       </w:rPr>
     </w:lvl>
   </w:abstractNum>
-  <w:abstractNum w:abstractNumId="15">
+  <w:abstractNum w:abstractNumId="15" w15:restartNumberingAfterBreak="0">
     <w:nsid w:val="30607CB1"/>
     <w:multiLevelType w:val="hybridMultilevel"/>
     <w:tmpl w:val="8844009A"/>
@@ -3085,7 +3161,7 @@
       </w:rPr>
     </w:lvl>
   </w:abstractNum>
-  <w:abstractNum w:abstractNumId="16">
+  <w:abstractNum w:abstractNumId="16" w15:restartNumberingAfterBreak="0">
     <w:nsid w:val="30C24EA1"/>
     <w:multiLevelType w:val="hybridMultilevel"/>
     <w:tmpl w:val="DDB04FE0"/>
@@ -3198,7 +3274,7 @@
       </w:rPr>
     </w:lvl>
   </w:abstractNum>
-  <w:abstractNum w:abstractNumId="17">
+  <w:abstractNum w:abstractNumId="17" w15:restartNumberingAfterBreak="0">
     <w:nsid w:val="33BE2E9D"/>
     <w:multiLevelType w:val="hybridMultilevel"/>
     <w:tmpl w:val="5816D954"/>
@@ -3311,7 +3387,7 @@
       </w:rPr>
     </w:lvl>
   </w:abstractNum>
-  <w:abstractNum w:abstractNumId="18">
+  <w:abstractNum w:abstractNumId="18" w15:restartNumberingAfterBreak="0">
     <w:nsid w:val="36DD01C3"/>
     <w:multiLevelType w:val="multilevel"/>
     <w:tmpl w:val="7CBCA894"/>
@@ -3452,7 +3528,7 @@
       </w:rPr>
     </w:lvl>
   </w:abstractNum>
-  <w:abstractNum w:abstractNumId="19">
+  <w:abstractNum w:abstractNumId="19" w15:restartNumberingAfterBreak="0">
     <w:nsid w:val="3A1871EB"/>
     <w:multiLevelType w:val="hybridMultilevel"/>
     <w:tmpl w:val="460EF570"/>
@@ -3565,7 +3641,7 @@
       </w:rPr>
     </w:lvl>
   </w:abstractNum>
-  <w:abstractNum w:abstractNumId="20">
+  <w:abstractNum w:abstractNumId="20" w15:restartNumberingAfterBreak="0">
     <w:nsid w:val="46667ED3"/>
     <w:multiLevelType w:val="hybridMultilevel"/>
     <w:tmpl w:val="77B61692"/>
@@ -3677,7 +3753,7 @@
       </w:rPr>
     </w:lvl>
   </w:abstractNum>
-  <w:abstractNum w:abstractNumId="21">
+  <w:abstractNum w:abstractNumId="21" w15:restartNumberingAfterBreak="0">
     <w:nsid w:val="47695559"/>
     <w:multiLevelType w:val="hybridMultilevel"/>
     <w:tmpl w:val="0CBE35B8"/>
@@ -3763,7 +3839,7 @@
       </w:pPr>
     </w:lvl>
   </w:abstractNum>
-  <w:abstractNum w:abstractNumId="22">
+  <w:abstractNum w:abstractNumId="22" w15:restartNumberingAfterBreak="0">
     <w:nsid w:val="4A5F74AE"/>
     <w:multiLevelType w:val="hybridMultilevel"/>
     <w:tmpl w:val="0CBE35B8"/>
@@ -3849,7 +3925,7 @@
       </w:pPr>
     </w:lvl>
   </w:abstractNum>
-  <w:abstractNum w:abstractNumId="23">
+  <w:abstractNum w:abstractNumId="23" w15:restartNumberingAfterBreak="0">
     <w:nsid w:val="4ECB114F"/>
     <w:multiLevelType w:val="hybridMultilevel"/>
     <w:tmpl w:val="84D2EB86"/>
@@ -3962,7 +4038,7 @@
       </w:rPr>
     </w:lvl>
   </w:abstractNum>
-  <w:abstractNum w:abstractNumId="24">
+  <w:abstractNum w:abstractNumId="24" w15:restartNumberingAfterBreak="0">
     <w:nsid w:val="4F1C1BE8"/>
     <w:multiLevelType w:val="hybridMultilevel"/>
     <w:tmpl w:val="856AC512"/>
@@ -4102,7 +4178,7 @@
       </w:rPr>
     </w:lvl>
   </w:abstractNum>
-  <w:abstractNum w:abstractNumId="25">
+  <w:abstractNum w:abstractNumId="25" w15:restartNumberingAfterBreak="0">
     <w:nsid w:val="51C95A70"/>
     <w:multiLevelType w:val="hybridMultilevel"/>
     <w:tmpl w:val="63367FD6"/>
@@ -4242,7 +4318,7 @@
       </w:rPr>
     </w:lvl>
   </w:abstractNum>
-  <w:abstractNum w:abstractNumId="26">
+  <w:abstractNum w:abstractNumId="26" w15:restartNumberingAfterBreak="0">
     <w:nsid w:val="53187948"/>
     <w:multiLevelType w:val="hybridMultilevel"/>
     <w:tmpl w:val="3AEE4F92"/>
@@ -4382,7 +4458,7 @@
       </w:rPr>
     </w:lvl>
   </w:abstractNum>
-  <w:abstractNum w:abstractNumId="27">
+  <w:abstractNum w:abstractNumId="27" w15:restartNumberingAfterBreak="0">
     <w:nsid w:val="54185B43"/>
     <w:multiLevelType w:val="hybridMultilevel"/>
     <w:tmpl w:val="C0B463D0"/>
@@ -4522,7 +4598,7 @@
       </w:rPr>
     </w:lvl>
   </w:abstractNum>
-  <w:abstractNum w:abstractNumId="28">
+  <w:abstractNum w:abstractNumId="28" w15:restartNumberingAfterBreak="0">
     <w:nsid w:val="567224C9"/>
     <w:multiLevelType w:val="hybridMultilevel"/>
     <w:tmpl w:val="5816D954"/>
@@ -4635,7 +4711,7 @@
       </w:rPr>
     </w:lvl>
   </w:abstractNum>
-  <w:abstractNum w:abstractNumId="29">
+  <w:abstractNum w:abstractNumId="29" w15:restartNumberingAfterBreak="0">
     <w:nsid w:val="58196F71"/>
     <w:multiLevelType w:val="hybridMultilevel"/>
     <w:tmpl w:val="1D884F58"/>
@@ -4751,7 +4827,7 @@
       </w:rPr>
     </w:lvl>
   </w:abstractNum>
-  <w:abstractNum w:abstractNumId="30">
+  <w:abstractNum w:abstractNumId="30" w15:restartNumberingAfterBreak="0">
     <w:nsid w:val="5AE13F50"/>
     <w:multiLevelType w:val="multilevel"/>
     <w:tmpl w:val="AFA8629C"/>
@@ -4897,7 +4973,7 @@
       </w:rPr>
     </w:lvl>
   </w:abstractNum>
-  <w:abstractNum w:abstractNumId="31">
+  <w:abstractNum w:abstractNumId="31" w15:restartNumberingAfterBreak="0">
     <w:nsid w:val="5E4D6B1E"/>
     <w:multiLevelType w:val="hybridMultilevel"/>
     <w:tmpl w:val="6A607AE0"/>
@@ -5010,7 +5086,7 @@
       </w:rPr>
     </w:lvl>
   </w:abstractNum>
-  <w:abstractNum w:abstractNumId="32">
+  <w:abstractNum w:abstractNumId="32" w15:restartNumberingAfterBreak="0">
     <w:nsid w:val="5ED84476"/>
     <w:multiLevelType w:val="hybridMultilevel"/>
     <w:tmpl w:val="65A040C2"/>
@@ -5123,7 +5199,7 @@
       </w:rPr>
     </w:lvl>
   </w:abstractNum>
-  <w:abstractNum w:abstractNumId="33">
+  <w:abstractNum w:abstractNumId="33" w15:restartNumberingAfterBreak="0">
     <w:nsid w:val="65EF51F4"/>
     <w:multiLevelType w:val="hybridMultilevel"/>
     <w:tmpl w:val="99E45A9E"/>
@@ -5209,7 +5285,7 @@
       </w:pPr>
     </w:lvl>
   </w:abstractNum>
-  <w:abstractNum w:abstractNumId="34">
+  <w:abstractNum w:abstractNumId="34" w15:restartNumberingAfterBreak="0">
     <w:nsid w:val="6F8C2789"/>
     <w:multiLevelType w:val="hybridMultilevel"/>
     <w:tmpl w:val="FB1858A0"/>
@@ -5322,7 +5398,7 @@
       </w:rPr>
     </w:lvl>
   </w:abstractNum>
-  <w:abstractNum w:abstractNumId="35">
+  <w:abstractNum w:abstractNumId="35" w15:restartNumberingAfterBreak="0">
     <w:nsid w:val="79AF0571"/>
     <w:multiLevelType w:val="hybridMultilevel"/>
     <w:tmpl w:val="9B768870"/>
@@ -5611,7 +5687,7 @@
 </file>
 
 <file path=word/styles.xml><?xml version="1.0" encoding="utf-8"?>
-<w:styles xmlns:mc="http://schemas.openxmlformats.org/markup-compatibility/2006" xmlns:r="http://schemas.openxmlformats.org/officeDocument/2006/relationships" xmlns:w="http://schemas.openxmlformats.org/wordprocessingml/2006/main" xmlns:w14="http://schemas.microsoft.com/office/word/2010/wordml" mc:Ignorable="w14">
+<w:styles xmlns:mc="http://schemas.openxmlformats.org/markup-compatibility/2006" xmlns:r="http://schemas.openxmlformats.org/officeDocument/2006/relationships" xmlns:w="http://schemas.openxmlformats.org/wordprocessingml/2006/main" xmlns:w14="http://schemas.microsoft.com/office/word/2010/wordml" xmlns:w15="http://schemas.microsoft.com/office/word/2012/wordml" xmlns:w16cid="http://schemas.microsoft.com/office/word/2016/wordml/cid" xmlns:w16se="http://schemas.microsoft.com/office/word/2015/wordml/symex" mc:Ignorable="w14 w15 w16se w16cid">
   <w:docDefaults>
     <w:rPrDefault>
       <w:rPr>
@@ -5623,830 +5699,382 @@
     </w:rPrDefault>
     <w:pPrDefault/>
   </w:docDefaults>
-  <w:latentStyles w:defLockedState="1" w:defUIPriority="99" w:defSemiHidden="1" w:defUnhideWhenUsed="1" w:defQFormat="0" w:count="267">
-    <w:lsdException w:name="Normal" w:semiHidden="0" w:uiPriority="0" w:unhideWhenUsed="0" w:qFormat="1"/>
-    <w:lsdException w:name="heading 1" w:semiHidden="0" w:uiPriority="9" w:unhideWhenUsed="0" w:qFormat="1"/>
-    <w:lsdException w:name="heading 2" w:semiHidden="0" w:uiPriority="9" w:unhideWhenUsed="0" w:qFormat="1"/>
-    <w:lsdException w:name="heading 3" w:semiHidden="0" w:uiPriority="9" w:unhideWhenUsed="0" w:qFormat="1"/>
-    <w:lsdException w:name="heading 4" w:semiHidden="0" w:uiPriority="9" w:unhideWhenUsed="0" w:qFormat="1"/>
-    <w:lsdException w:name="heading 5" w:semiHidden="0" w:uiPriority="9" w:unhideWhenUsed="0" w:qFormat="1"/>
-    <w:lsdException w:name="heading 6" w:uiPriority="9" w:qFormat="1"/>
-    <w:lsdException w:name="heading 7" w:uiPriority="9" w:qFormat="1"/>
-    <w:lsdException w:name="heading 8" w:uiPriority="9" w:qFormat="1"/>
-    <w:lsdException w:name="heading 9" w:uiPriority="9" w:qFormat="1"/>
-    <w:lsdException w:name="toc 1" w:uiPriority="39"/>
-    <w:lsdException w:name="toc 2" w:uiPriority="39"/>
-    <w:lsdException w:name="toc 3" w:uiPriority="39"/>
-    <w:lsdException w:name="toc 4" w:uiPriority="39"/>
-    <w:lsdException w:name="toc 5" w:uiPriority="39"/>
-    <w:lsdException w:name="toc 6" w:uiPriority="39"/>
-    <w:lsdException w:name="toc 7" w:uiPriority="39"/>
-    <w:lsdException w:name="toc 8" w:uiPriority="39"/>
-    <w:lsdException w:name="toc 9" w:uiPriority="39"/>
-    <w:lsdException w:name="caption" w:uiPriority="35" w:qFormat="1"/>
-    <w:lsdException w:name="Title" w:semiHidden="0" w:uiPriority="10" w:unhideWhenUsed="0" w:qFormat="1"/>
-    <w:lsdException w:name="Default Paragraph Font" w:uiPriority="1"/>
-    <w:lsdException w:name="Subtitle" w:semiHidden="0" w:uiPriority="11" w:unhideWhenUsed="0" w:qFormat="1"/>
-    <w:lsdException w:name="Strong" w:semiHidden="0" w:uiPriority="22" w:unhideWhenUsed="0" w:qFormat="1"/>
-    <w:lsdException w:name="Emphasis" w:semiHidden="0" w:uiPriority="20" w:unhideWhenUsed="0" w:qFormat="1"/>
-    <w:lsdException w:name="Table Grid" w:semiHidden="0" w:uiPriority="59" w:unhideWhenUsed="0"/>
-    <w:lsdException w:name="Placeholder Text" w:locked="0" w:unhideWhenUsed="0"/>
-    <w:lsdException w:name="No Spacing" w:locked="0" w:semiHidden="0" w:uiPriority="1" w:unhideWhenUsed="0" w:qFormat="1"/>
-    <w:lsdException w:name="Light Shading" w:locked="0" w:semiHidden="0" w:uiPriority="60" w:unhideWhenUsed="0"/>
-    <w:lsdException w:name="Light List" w:locked="0" w:semiHidden="0" w:uiPriority="61" w:unhideWhenUsed="0"/>
-    <w:lsdException w:name="Light Grid" w:locked="0" w:semiHidden="0" w:uiPriority="62" w:unhideWhenUsed="0"/>
-    <w:lsdException w:name="Medium Shading 1" w:locked="0" w:semiHidden="0" w:uiPriority="63" w:unhideWhenUsed="0"/>
-    <w:lsdException w:name="Medium Shading 2" w:locked="0" w:semiHidden="0" w:uiPriority="64" w:unhideWhenUsed="0"/>
-    <w:lsdException w:name="Medium List 1" w:locked="0" w:semiHidden="0" w:uiPriority="65" w:unhideWhenUsed="0"/>
-    <w:lsdException w:name="Medium List 2" w:locked="0" w:semiHidden="0" w:uiPriority="66" w:unhideWhenUsed="0"/>
-    <w:lsdException w:name="Medium Grid 1" w:locked="0" w:semiHidden="0" w:uiPriority="67" w:unhideWhenUsed="0"/>
-    <w:lsdException w:name="Medium Grid 2" w:locked="0" w:semiHidden="0" w:uiPriority="68" w:unhideWhenUsed="0"/>
-    <w:lsdException w:name="Medium Grid 3" w:locked="0" w:semiHidden="0" w:uiPriority="69" w:unhideWhenUsed="0"/>
-    <w:lsdException w:name="Dark List" w:locked="0" w:semiHidden="0" w:uiPriority="70" w:unhideWhenUsed="0"/>
-    <w:lsdException w:name="Colorful Shading" w:locked="0" w:semiHidden="0" w:uiPriority="71" w:unhideWhenUsed="0"/>
-    <w:lsdException w:name="Colorful List" w:locked="0" w:semiHidden="0" w:uiPriority="72" w:unhideWhenUsed="0"/>
-    <w:lsdException w:name="Colorful Grid" w:locked="0" w:semiHidden="0" w:uiPriority="73" w:unhideWhenUsed="0"/>
-    <w:lsdException w:name="Light Shading Accent 1" w:locked="0" w:semiHidden="0" w:uiPriority="60" w:unhideWhenUsed="0"/>
-    <w:lsdException w:name="Light List Accent 1" w:locked="0" w:semiHidden="0" w:uiPriority="61" w:unhideWhenUsed="0"/>
-    <w:lsdException w:name="Light Grid Accent 1" w:locked="0" w:semiHidden="0" w:uiPriority="62" w:unhideWhenUsed="0"/>
-    <w:lsdException w:name="Medium Shading 1 Accent 1" w:locked="0" w:semiHidden="0" w:uiPriority="63" w:unhideWhenUsed="0"/>
-    <w:lsdException w:name="Medium Shading 2 Accent 1" w:locked="0" w:semiHidden="0" w:uiPriority="64" w:unhideWhenUsed="0"/>
-    <w:lsdException w:name="Medium List 1 Accent 1" w:locked="0" w:semiHidden="0" w:uiPriority="65" w:unhideWhenUsed="0"/>
-    <w:lsdException w:name="Revision" w:locked="0" w:unhideWhenUsed="0"/>
-    <w:lsdException w:name="List Paragraph" w:locked="0" w:semiHidden="0" w:unhideWhenUsed="0" w:qFormat="1"/>
-    <w:lsdException w:name="Quote" w:locked="0" w:semiHidden="0" w:uiPriority="29" w:unhideWhenUsed="0" w:qFormat="1"/>
-    <w:lsdException w:name="Intense Quote" w:locked="0" w:semiHidden="0" w:uiPriority="30" w:unhideWhenUsed="0" w:qFormat="1"/>
-    <w:lsdException w:name="Medium List 2 Accent 1" w:locked="0" w:semiHidden="0" w:uiPriority="66" w:unhideWhenUsed="0"/>
-    <w:lsdException w:name="Medium Grid 1 Accent 1" w:locked="0" w:semiHidden="0" w:uiPriority="67" w:unhideWhenUsed="0"/>
-    <w:lsdException w:name="Medium Grid 2 Accent 1" w:locked="0" w:semiHidden="0" w:uiPriority="68" w:unhideWhenUsed="0"/>
-    <w:lsdException w:name="Medium Grid 3 Accent 1" w:locked="0" w:semiHidden="0" w:uiPriority="69" w:unhideWhenUsed="0"/>
-    <w:lsdException w:name="Dark List Accent 1" w:locked="0" w:semiHidden="0" w:uiPriority="70" w:unhideWhenUsed="0"/>
-    <w:lsdException w:name="Colorful Shading Accent 1" w:locked="0" w:semiHidden="0" w:uiPriority="71" w:unhideWhenUsed="0"/>
-    <w:lsdException w:name="Colorful List Accent 1" w:locked="0" w:semiHidden="0" w:uiPriority="72" w:unhideWhenUsed="0"/>
-    <w:lsdException w:name="Colorful Grid Accent 1" w:locked="0" w:semiHidden="0" w:uiPriority="73" w:unhideWhenUsed="0"/>
-    <w:lsdException w:name="Light Shading Accent 2" w:locked="0" w:semiHidden="0" w:uiPriority="60" w:unhideWhenUsed="0"/>
-    <w:lsdException w:name="Light List Accent 2" w:locked="0" w:semiHidden="0" w:uiPriority="61" w:unhideWhenUsed="0"/>
-    <w:lsdException w:name="Light Grid Accent 2" w:locked="0" w:semiHidden="0" w:uiPriority="62" w:unhideWhenUsed="0"/>
-    <w:lsdException w:name="Medium Shading 1 Accent 2" w:locked="0" w:semiHidden="0" w:uiPriority="63" w:unhideWhenUsed="0"/>
-    <w:lsdException w:name="Medium Shading 2 Accent 2" w:locked="0" w:semiHidden="0" w:uiPriority="64" w:unhideWhenUsed="0"/>
-    <w:lsdException w:name="Medium List 1 Accent 2" w:locked="0" w:semiHidden="0" w:uiPriority="65" w:unhideWhenUsed="0"/>
-    <w:lsdException w:name="Medium List 2 Accent 2" w:locked="0" w:semiHidden="0" w:uiPriority="66" w:unhideWhenUsed="0"/>
-    <w:lsdException w:name="Medium Grid 1 Accent 2" w:locked="0" w:semiHidden="0" w:uiPriority="67" w:unhideWhenUsed="0"/>
-    <w:lsdException w:name="Medium Grid 2 Accent 2" w:locked="0" w:semiHidden="0" w:uiPriority="68" w:unhideWhenUsed="0"/>
-    <w:lsdException w:name="Medium Grid 3 Accent 2" w:locked="0" w:semiHidden="0" w:uiPriority="69" w:unhideWhenUsed="0"/>
-    <w:lsdException w:name="Dark List Accent 2" w:locked="0" w:semiHidden="0" w:uiPriority="70" w:unhideWhenUsed="0"/>
-    <w:lsdException w:name="Colorful Shading Accent 2" w:locked="0" w:semiHidden="0" w:uiPriority="71" w:unhideWhenUsed="0"/>
-    <w:lsdException w:name="Colorful List Accent 2" w:locked="0" w:semiHidden="0" w:uiPriority="72" w:unhideWhenUsed="0"/>
-    <w:lsdException w:name="Colorful Grid Accent 2" w:locked="0" w:semiHidden="0" w:uiPriority="73" w:unhideWhenUsed="0"/>
-    <w:lsdException w:name="Light Shading Accent 3" w:locked="0" w:semiHidden="0" w:uiPriority="60" w:unhideWhenUsed="0"/>
-    <w:lsdException w:name="Light List Accent 3" w:locked="0" w:semiHidden="0" w:uiPriority="61" w:unhideWhenUsed="0"/>
-    <w:lsdException w:name="Light Grid Accent 3" w:locked="0" w:semiHidden="0" w:uiPriority="62" w:unhideWhenUsed="0"/>
-    <w:lsdException w:name="Medium Shading 1 Accent 3" w:locked="0" w:semiHidden="0" w:uiPriority="63" w:unhideWhenUsed="0"/>
-    <w:lsdException w:name="Medium Shading 2 Accent 3" w:locked="0" w:semiHidden="0" w:uiPriority="64" w:unhideWhenUsed="0"/>
-    <w:lsdException w:name="Medium List 1 Accent 3" w:locked="0" w:semiHidden="0" w:uiPriority="65" w:unhideWhenUsed="0"/>
-    <w:lsdException w:name="Medium List 2 Accent 3" w:locked="0" w:semiHidden="0" w:uiPriority="66" w:unhideWhenUsed="0"/>
-    <w:lsdException w:name="Medium Grid 1 Accent 3" w:locked="0" w:semiHidden="0" w:uiPriority="67" w:unhideWhenUsed="0"/>
-    <w:lsdException w:name="Medium Grid 2 Accent 3" w:locked="0" w:semiHidden="0" w:uiPriority="68" w:unhideWhenUsed="0"/>
-    <w:lsdException w:name="Medium Grid 3 Accent 3" w:locked="0" w:semiHidden="0" w:uiPriority="69" w:unhideWhenUsed="0"/>
-    <w:lsdException w:name="Dark List Accent 3" w:locked="0" w:semiHidden="0" w:uiPriority="70" w:unhideWhenUsed="0"/>
-    <w:lsdException w:name="Colorful Shading Accent 3" w:locked="0" w:semiHidden="0" w:uiPriority="71" w:unhideWhenUsed="0"/>
-    <w:lsdException w:name="Colorful List Accent 3" w:locked="0" w:semiHidden="0" w:uiPriority="72" w:unhideWhenUsed="0"/>
-    <w:lsdException w:name="Colorful Grid Accent 3" w:locked="0" w:semiHidden="0" w:uiPriority="73" w:unhideWhenUsed="0"/>
-    <w:lsdException w:name="Light Shading Accent 4" w:locked="0" w:semiHidden="0" w:uiPriority="60" w:unhideWhenUsed="0"/>
-    <w:lsdException w:name="Light List Accent 4" w:locked="0" w:semiHidden="0" w:uiPriority="61" w:unhideWhenUsed="0"/>
-    <w:lsdException w:name="Light Grid Accent 4" w:locked="0" w:semiHidden="0" w:uiPriority="62" w:unhideWhenUsed="0"/>
-    <w:lsdException w:name="Medium Shading 1 Accent 4" w:locked="0" w:semiHidden="0" w:uiPriority="63" w:unhideWhenUsed="0"/>
-    <w:lsdException w:name="Medium Shading 2 Accent 4" w:locked="0" w:semiHidden="0" w:uiPriority="64" w:unhideWhenUsed="0"/>
-    <w:lsdException w:name="Medium List 1 Accent 4" w:locked="0" w:semiHidden="0" w:uiPriority="65" w:unhideWhenUsed="0"/>
-    <w:lsdException w:name="Medium List 2 Accent 4" w:locked="0" w:semiHidden="0" w:uiPriority="66" w:unhideWhenUsed="0"/>
-    <w:lsdException w:name="Medium Grid 1 Accent 4" w:locked="0" w:semiHidden="0" w:uiPriority="67" w:unhideWhenUsed="0"/>
-    <w:lsdException w:name="Medium Grid 2 Accent 4" w:locked="0" w:semiHidden="0" w:uiPriority="68" w:unhideWhenUsed="0"/>
-    <w:lsdException w:name="Medium Grid 3 Accent 4" w:locked="0" w:semiHidden="0" w:uiPriority="69" w:unhideWhenUsed="0"/>
-    <w:lsdException w:name="Dark List Accent 4" w:locked="0" w:semiHidden="0" w:uiPriority="70" w:unhideWhenUsed="0"/>
-    <w:lsdException w:name="Colorful Shading Accent 4" w:locked="0" w:semiHidden="0" w:uiPriority="71" w:unhideWhenUsed="0"/>
-    <w:lsdException w:name="Colorful List Accent 4" w:locked="0" w:semiHidden="0" w:uiPriority="72" w:unhideWhenUsed="0"/>
-    <w:lsdException w:name="Colorful Grid Accent 4" w:locked="0" w:semiHidden="0" w:uiPriority="73" w:unhideWhenUsed="0"/>
-    <w:lsdException w:name="Light Shading Accent 5" w:locked="0" w:semiHidden="0" w:uiPriority="60" w:unhideWhenUsed="0"/>
-    <w:lsdException w:name="Light List Accent 5" w:locked="0" w:semiHidden="0" w:uiPriority="61" w:unhideWhenUsed="0"/>
-    <w:lsdException w:name="Light Grid Accent 5" w:locked="0" w:semiHidden="0" w:uiPriority="62" w:unhideWhenUsed="0"/>
-    <w:lsdException w:name="Medium Shading 1 Accent 5" w:locked="0" w:semiHidden="0" w:uiPriority="63" w:unhideWhenUsed="0"/>
-    <w:lsdException w:name="Medium Shading 2 Accent 5" w:locked="0" w:semiHidden="0" w:uiPriority="64" w:unhideWhenUsed="0"/>
-    <w:lsdException w:name="Medium List 1 Accent 5" w:locked="0" w:semiHidden="0" w:uiPriority="65" w:unhideWhenUsed="0"/>
-    <w:lsdException w:name="Medium List 2 Accent 5" w:locked="0" w:semiHidden="0" w:uiPriority="66" w:unhideWhenUsed="0"/>
-    <w:lsdException w:name="Medium Grid 1 Accent 5" w:locked="0" w:semiHidden="0" w:uiPriority="67" w:unhideWhenUsed="0"/>
-    <w:lsdException w:name="Medium Grid 2 Accent 5" w:locked="0" w:semiHidden="0" w:uiPriority="68" w:unhideWhenUsed="0"/>
-    <w:lsdException w:name="Medium Grid 3 Accent 5" w:locked="0" w:semiHidden="0" w:uiPriority="69" w:unhideWhenUsed="0"/>
-    <w:lsdException w:name="Dark List Accent 5" w:locked="0" w:semiHidden="0" w:uiPriority="70" w:unhideWhenUsed="0"/>
-    <w:lsdException w:name="Colorful Shading Accent 5" w:locked="0" w:semiHidden="0" w:uiPriority="71" w:unhideWhenUsed="0"/>
-    <w:lsdException w:name="Colorful List Accent 5" w:locked="0" w:semiHidden="0" w:uiPriority="72" w:unhideWhenUsed="0"/>
-    <w:lsdException w:name="Colorful Grid Accent 5" w:locked="0" w:semiHidden="0" w:uiPriority="73" w:unhideWhenUsed="0"/>
-    <w:lsdException w:name="Light Shading Accent 6" w:locked="0" w:semiHidden="0" w:uiPriority="60" w:unhideWhenUsed="0"/>
-    <w:lsdException w:name="Light List Accent 6" w:locked="0" w:semiHidden="0" w:uiPriority="61" w:unhideWhenUsed="0"/>
-    <w:lsdException w:name="Light Grid Accent 6" w:locked="0" w:semiHidden="0" w:uiPriority="62" w:unhideWhenUsed="0"/>
-    <w:lsdException w:name="Medium Shading 1 Accent 6" w:locked="0" w:semiHidden="0" w:uiPriority="63" w:unhideWhenUsed="0"/>
-    <w:lsdException w:name="Medium Shading 2 Accent 6" w:locked="0" w:semiHidden="0" w:uiPriority="64" w:unhideWhenUsed="0"/>
-    <w:lsdException w:name="Medium List 1 Accent 6" w:locked="0" w:semiHidden="0" w:uiPriority="65" w:unhideWhenUsed="0"/>
-    <w:lsdException w:name="Medium List 2 Accent 6" w:locked="0" w:semiHidden="0" w:uiPriority="66" w:unhideWhenUsed="0"/>
-    <w:lsdException w:name="Medium Grid 1 Accent 6" w:locked="0" w:semiHidden="0" w:uiPriority="67" w:unhideWhenUsed="0"/>
-    <w:lsdException w:name="Medium Grid 2 Accent 6" w:locked="0" w:semiHidden="0" w:uiPriority="68" w:unhideWhenUsed="0"/>
-    <w:lsdException w:name="Medium Grid 3 Accent 6" w:locked="0" w:semiHidden="0" w:uiPriority="69" w:unhideWhenUsed="0"/>
-    <w:lsdException w:name="Dark List Accent 6" w:locked="0" w:semiHidden="0" w:uiPriority="70" w:unhideWhenUsed="0"/>
-    <w:lsdException w:name="Colorful Shading Accent 6" w:locked="0" w:semiHidden="0" w:uiPriority="71" w:unhideWhenUsed="0"/>
-    <w:lsdException w:name="Colorful List Accent 6" w:locked="0" w:semiHidden="0" w:uiPriority="72" w:unhideWhenUsed="0"/>
-    <w:lsdException w:name="Colorful Grid Accent 6" w:locked="0" w:semiHidden="0" w:uiPriority="73" w:unhideWhenUsed="0"/>
-    <w:lsdException w:name="Subtle Emphasis" w:locked="0" w:semiHidden="0" w:uiPriority="19" w:unhideWhenUsed="0" w:qFormat="1"/>
-    <w:lsdException w:name="Intense Emphasis" w:locked="0" w:semiHidden="0" w:uiPriority="21" w:unhideWhenUsed="0" w:qFormat="1"/>
-    <w:lsdException w:name="Subtle Reference" w:locked="0" w:semiHidden="0" w:uiPriority="31" w:unhideWhenUsed="0" w:qFormat="1"/>
-    <w:lsdException w:name="Intense Reference" w:locked="0" w:semiHidden="0" w:uiPriority="32" w:unhideWhenUsed="0" w:qFormat="1"/>
-    <w:lsdException w:name="Book Title" w:locked="0" w:semiHidden="0" w:uiPriority="33" w:unhideWhenUsed="0" w:qFormat="1"/>
-    <w:lsdException w:name="Bibliography" w:locked="0" w:uiPriority="37"/>
-    <w:lsdException w:name="TOC Heading" w:locked="0" w:uiPriority="39" w:qFormat="1"/>
-  </w:latentStyles>
-  <w:style w:type="paragraph" w:default="1" w:styleId="Normal">
-    <w:name w:val="Normal"/>
-    <w:qFormat/>
-    <w:rsid w:val="003A1A40"/>
-    <w:pPr>
-      <w:spacing w:line="255" w:lineRule="atLeast"/>
-    </w:pPr>
-    <w:rPr>
-      <w:rFonts w:ascii="Arial" w:eastAsia="Times New Roman" w:hAnsi="Arial" w:cs="Arial"/>
-      <w:sz w:val="21"/>
-      <w:szCs w:val="24"/>
-      <w:lang w:eastAsia="en-US"/>
-    </w:rPr>
-  </w:style>
-  <w:style w:type="paragraph" w:styleId="Heading1">
-    <w:name w:val="heading 1"/>
-    <w:basedOn w:val="Normal"/>
-    <w:next w:val="Normal"/>
-    <w:link w:val="Heading1Char"/>
-    <w:uiPriority w:val="99"/>
-    <w:qFormat/>
-    <w:rsid w:val="006E5A13"/>
-    <w:pPr>
-      <w:keepNext/>
-      <w:keepLines/>
-      <w:numPr>
-        <w:numId w:val="16"/>
-      </w:numPr>
-      <w:spacing w:before="255" w:after="510" w:line="240" w:lineRule="auto"/>
-      <w:outlineLvl w:val="0"/>
-    </w:pPr>
-    <w:rPr>
-      <w:b/>
-      <w:bCs/>
-      <w:sz w:val="30"/>
-      <w:szCs w:val="32"/>
-    </w:rPr>
-  </w:style>
-  <w:style w:type="paragraph" w:styleId="Heading2">
-    <w:name w:val="heading 2"/>
-    <w:basedOn w:val="Heading1"/>
-    <w:next w:val="Normal"/>
-    <w:link w:val="Heading2Char"/>
-    <w:uiPriority w:val="99"/>
-    <w:qFormat/>
-    <w:rsid w:val="006E5A13"/>
-    <w:pPr>
-      <w:numPr>
-        <w:ilvl w:val="1"/>
-      </w:numPr>
-      <w:tabs>
-        <w:tab w:val="num" w:pos="643"/>
-        <w:tab w:val="num" w:pos="720"/>
-      </w:tabs>
-      <w:spacing w:after="0" w:line="255" w:lineRule="exact"/>
-      <w:ind w:left="643" w:hanging="360"/>
-      <w:outlineLvl w:val="1"/>
-    </w:pPr>
-    <w:rPr>
-      <w:bCs w:val="0"/>
-      <w:iCs/>
-      <w:sz w:val="21"/>
-      <w:szCs w:val="28"/>
-    </w:rPr>
-  </w:style>
-  <w:style w:type="paragraph" w:styleId="Heading3">
-    <w:name w:val="heading 3"/>
-    <w:basedOn w:val="Heading2"/>
-    <w:next w:val="Normal"/>
-    <w:link w:val="Heading3Char"/>
-    <w:uiPriority w:val="99"/>
-    <w:qFormat/>
-    <w:rsid w:val="006E5A13"/>
-    <w:pPr>
-      <w:numPr>
-        <w:ilvl w:val="2"/>
-      </w:numPr>
-      <w:ind w:left="720" w:hanging="360"/>
-      <w:outlineLvl w:val="2"/>
-    </w:pPr>
-    <w:rPr>
-      <w:b w:val="0"/>
-      <w:bCs/>
-      <w:szCs w:val="26"/>
-    </w:rPr>
-  </w:style>
-  <w:style w:type="paragraph" w:styleId="Heading4">
-    <w:name w:val="heading 4"/>
-    <w:basedOn w:val="Heading3"/>
-    <w:next w:val="Normal"/>
-    <w:link w:val="Heading4Char"/>
-    <w:uiPriority w:val="99"/>
-    <w:qFormat/>
-    <w:rsid w:val="006E5A13"/>
-    <w:pPr>
-      <w:numPr>
-        <w:ilvl w:val="3"/>
-      </w:numPr>
-      <w:ind w:left="643" w:hanging="360"/>
-      <w:outlineLvl w:val="3"/>
-    </w:pPr>
-    <w:rPr>
-      <w:bCs w:val="0"/>
-      <w:i/>
-      <w:szCs w:val="28"/>
-    </w:rPr>
-  </w:style>
-  <w:style w:type="paragraph" w:styleId="Heading5">
-    <w:name w:val="heading 5"/>
-    <w:basedOn w:val="Heading4"/>
-    <w:next w:val="Normal"/>
-    <w:link w:val="Heading5Char"/>
-    <w:uiPriority w:val="99"/>
-    <w:qFormat/>
-    <w:rsid w:val="006E5A13"/>
-    <w:pPr>
-      <w:numPr>
-        <w:ilvl w:val="4"/>
-      </w:numPr>
-      <w:ind w:hanging="360"/>
-      <w:outlineLvl w:val="4"/>
-    </w:pPr>
-    <w:rPr>
-      <w:bCs/>
-      <w:iCs w:val="0"/>
-      <w:szCs w:val="26"/>
-    </w:rPr>
-  </w:style>
-  <w:style w:type="character" w:default="1" w:styleId="DefaultParagraphFont">
-    <w:name w:val="Default Paragraph Font"/>
-    <w:uiPriority w:val="1"/>
-    <w:semiHidden/>
-    <w:unhideWhenUsed/>
-  </w:style>
-  <w:style w:type="table" w:default="1" w:styleId="TableNormal">
-    <w:name w:val="Normal Table"/>
-    <w:uiPriority w:val="99"/>
-    <w:semiHidden/>
-    <w:unhideWhenUsed/>
-    <w:tblPr>
-      <w:tblInd w:w="0" w:type="dxa"/>
-      <w:tblCellMar>
-        <w:top w:w="0" w:type="dxa"/>
-        <w:left w:w="108" w:type="dxa"/>
-        <w:bottom w:w="0" w:type="dxa"/>
-        <w:right w:w="108" w:type="dxa"/>
-      </w:tblCellMar>
-    </w:tblPr>
-  </w:style>
-  <w:style w:type="numbering" w:default="1" w:styleId="NoList">
-    <w:name w:val="No List"/>
-    <w:uiPriority w:val="99"/>
-    <w:semiHidden/>
-    <w:unhideWhenUsed/>
-  </w:style>
-  <w:style w:type="character" w:customStyle="1" w:styleId="Heading1Char">
-    <w:name w:val="Heading 1 Char"/>
-    <w:basedOn w:val="DefaultParagraphFont"/>
-    <w:link w:val="Heading1"/>
-    <w:uiPriority w:val="99"/>
-    <w:locked/>
-    <w:rsid w:val="006E5A13"/>
-    <w:rPr>
-      <w:rFonts w:ascii="Arial" w:eastAsia="Times New Roman" w:hAnsi="Arial" w:cs="Arial"/>
-      <w:b/>
-      <w:bCs/>
-      <w:sz w:val="30"/>
-      <w:szCs w:val="32"/>
-      <w:lang w:eastAsia="en-US"/>
-    </w:rPr>
-  </w:style>
-  <w:style w:type="character" w:customStyle="1" w:styleId="Heading2Char">
-    <w:name w:val="Heading 2 Char"/>
-    <w:basedOn w:val="DefaultParagraphFont"/>
-    <w:link w:val="Heading2"/>
-    <w:uiPriority w:val="99"/>
-    <w:locked/>
-    <w:rsid w:val="006E5A13"/>
-    <w:rPr>
-      <w:rFonts w:ascii="Arial" w:eastAsia="Times New Roman" w:hAnsi="Arial" w:cs="Arial"/>
-      <w:b/>
-      <w:iCs/>
-      <w:sz w:val="21"/>
-      <w:szCs w:val="28"/>
-      <w:lang w:eastAsia="en-US"/>
-    </w:rPr>
-  </w:style>
-  <w:style w:type="character" w:customStyle="1" w:styleId="Heading3Char">
-    <w:name w:val="Heading 3 Char"/>
-    <w:basedOn w:val="DefaultParagraphFont"/>
-    <w:link w:val="Heading3"/>
-    <w:uiPriority w:val="99"/>
-    <w:locked/>
-    <w:rsid w:val="006E5A13"/>
-    <w:rPr>
-      <w:rFonts w:ascii="Arial" w:eastAsia="Times New Roman" w:hAnsi="Arial" w:cs="Arial"/>
-      <w:bCs/>
-      <w:iCs/>
-      <w:sz w:val="21"/>
-      <w:szCs w:val="26"/>
-      <w:lang w:eastAsia="en-US"/>
-    </w:rPr>
-  </w:style>
-  <w:style w:type="character" w:customStyle="1" w:styleId="Heading4Char">
-    <w:name w:val="Heading 4 Char"/>
-    <w:basedOn w:val="DefaultParagraphFont"/>
-    <w:link w:val="Heading4"/>
-    <w:uiPriority w:val="99"/>
-    <w:locked/>
-    <w:rsid w:val="006E5A13"/>
-    <w:rPr>
-      <w:rFonts w:ascii="Arial" w:eastAsia="Times New Roman" w:hAnsi="Arial" w:cs="Arial"/>
-      <w:i/>
-      <w:iCs/>
-      <w:sz w:val="21"/>
-      <w:szCs w:val="28"/>
-      <w:lang w:eastAsia="en-US"/>
-    </w:rPr>
-  </w:style>
-  <w:style w:type="character" w:customStyle="1" w:styleId="Heading5Char">
-    <w:name w:val="Heading 5 Char"/>
-    <w:basedOn w:val="DefaultParagraphFont"/>
-    <w:link w:val="Heading5"/>
-    <w:uiPriority w:val="99"/>
-    <w:locked/>
-    <w:rsid w:val="006E5A13"/>
-    <w:rPr>
-      <w:rFonts w:ascii="Arial" w:eastAsia="Times New Roman" w:hAnsi="Arial" w:cs="Arial"/>
-      <w:bCs/>
-      <w:i/>
-      <w:sz w:val="21"/>
-      <w:szCs w:val="26"/>
-      <w:lang w:eastAsia="en-US"/>
-    </w:rPr>
-  </w:style>
-  <w:style w:type="paragraph" w:styleId="BalloonText">
-    <w:name w:val="Balloon Text"/>
-    <w:basedOn w:val="Normal"/>
-    <w:link w:val="BalloonTextChar"/>
-    <w:uiPriority w:val="99"/>
-    <w:semiHidden/>
-    <w:rsid w:val="00816669"/>
-    <w:pPr>
-      <w:spacing w:line="240" w:lineRule="auto"/>
-    </w:pPr>
-    <w:rPr>
-      <w:rFonts w:ascii="Tahoma" w:hAnsi="Tahoma" w:cs="Tahoma"/>
-      <w:sz w:val="16"/>
-      <w:szCs w:val="16"/>
-    </w:rPr>
-  </w:style>
-  <w:style w:type="character" w:customStyle="1" w:styleId="BalloonTextChar">
-    <w:name w:val="Balloon Text Char"/>
-    <w:basedOn w:val="DefaultParagraphFont"/>
-    <w:link w:val="BalloonText"/>
-    <w:uiPriority w:val="99"/>
-    <w:semiHidden/>
-    <w:locked/>
-    <w:rsid w:val="00816669"/>
-    <w:rPr>
-      <w:rFonts w:ascii="Tahoma" w:hAnsi="Tahoma" w:cs="Tahoma"/>
-      <w:sz w:val="16"/>
-      <w:szCs w:val="16"/>
-    </w:rPr>
-  </w:style>
-  <w:style w:type="paragraph" w:styleId="Header">
-    <w:name w:val="header"/>
-    <w:basedOn w:val="Normal"/>
-    <w:link w:val="HeaderChar"/>
-    <w:uiPriority w:val="99"/>
-    <w:rsid w:val="00816669"/>
-    <w:pPr>
-      <w:tabs>
-        <w:tab w:val="center" w:pos="4513"/>
-        <w:tab w:val="right" w:pos="9026"/>
-      </w:tabs>
-      <w:spacing w:line="240" w:lineRule="auto"/>
-    </w:pPr>
-  </w:style>
-  <w:style w:type="character" w:customStyle="1" w:styleId="HeaderChar">
-    <w:name w:val="Header Char"/>
-    <w:basedOn w:val="DefaultParagraphFont"/>
-    <w:link w:val="Header"/>
-    <w:uiPriority w:val="99"/>
-    <w:locked/>
-    <w:rsid w:val="00816669"/>
-    <w:rPr>
-      <w:rFonts w:cs="Times New Roman"/>
-    </w:rPr>
-  </w:style>
-  <w:style w:type="paragraph" w:styleId="Footer">
-    <w:name w:val="footer"/>
-    <w:basedOn w:val="Normal"/>
-    <w:link w:val="FooterChar"/>
-    <w:uiPriority w:val="99"/>
-    <w:rsid w:val="00816669"/>
-    <w:pPr>
-      <w:tabs>
-        <w:tab w:val="center" w:pos="4513"/>
-        <w:tab w:val="right" w:pos="9026"/>
-      </w:tabs>
-      <w:spacing w:line="240" w:lineRule="auto"/>
-    </w:pPr>
-  </w:style>
-  <w:style w:type="character" w:customStyle="1" w:styleId="FooterChar">
-    <w:name w:val="Footer Char"/>
-    <w:basedOn w:val="DefaultParagraphFont"/>
-    <w:link w:val="Footer"/>
-    <w:uiPriority w:val="99"/>
-    <w:locked/>
-    <w:rsid w:val="00816669"/>
-    <w:rPr>
-      <w:rFonts w:cs="Times New Roman"/>
-    </w:rPr>
-  </w:style>
-  <w:style w:type="paragraph" w:customStyle="1" w:styleId="Huisstijl-Kopje">
-    <w:name w:val="Huisstijl-Kopje"/>
-    <w:basedOn w:val="Normal"/>
-    <w:uiPriority w:val="99"/>
-    <w:rsid w:val="006E5A13"/>
-    <w:rPr>
-      <w:b/>
-      <w:noProof/>
-      <w:sz w:val="17"/>
-    </w:rPr>
-  </w:style>
-  <w:style w:type="paragraph" w:customStyle="1" w:styleId="Huisstijl-Gegeven">
-    <w:name w:val="Huisstijl-Gegeven"/>
-    <w:basedOn w:val="Normal"/>
-    <w:uiPriority w:val="99"/>
-    <w:rsid w:val="006E5A13"/>
-    <w:rPr>
-      <w:noProof/>
-    </w:rPr>
-  </w:style>
-  <w:style w:type="paragraph" w:styleId="ListNumber2">
-    <w:name w:val="List Number 2"/>
-    <w:basedOn w:val="Normal"/>
-    <w:uiPriority w:val="99"/>
-    <w:rsid w:val="006E5A13"/>
-    <w:pPr>
-      <w:numPr>
-        <w:ilvl w:val="1"/>
-        <w:numId w:val="17"/>
-      </w:numPr>
-      <w:jc w:val="both"/>
-    </w:pPr>
-  </w:style>
-  <w:style w:type="paragraph" w:styleId="ListNumber">
-    <w:name w:val="List Number"/>
-    <w:basedOn w:val="Normal"/>
-    <w:uiPriority w:val="99"/>
-    <w:rsid w:val="006E5A13"/>
-    <w:pPr>
-      <w:numPr>
-        <w:numId w:val="17"/>
-      </w:numPr>
-      <w:jc w:val="both"/>
-    </w:pPr>
-  </w:style>
-  <w:style w:type="paragraph" w:styleId="ListNumber3">
-    <w:name w:val="List Number 3"/>
-    <w:basedOn w:val="Normal"/>
-    <w:uiPriority w:val="99"/>
-    <w:rsid w:val="006E5A13"/>
-    <w:pPr>
-      <w:numPr>
-        <w:ilvl w:val="2"/>
-        <w:numId w:val="17"/>
-      </w:numPr>
-      <w:jc w:val="both"/>
-    </w:pPr>
-  </w:style>
-  <w:style w:type="paragraph" w:customStyle="1" w:styleId="Huisstijl-TabelStatus">
-    <w:name w:val="Huisstijl-TabelStatus"/>
-    <w:basedOn w:val="Normal"/>
-    <w:next w:val="Normal"/>
-    <w:uiPriority w:val="99"/>
-    <w:rsid w:val="006E5A13"/>
-    <w:rPr>
-      <w:sz w:val="18"/>
-      <w:szCs w:val="18"/>
-    </w:rPr>
-  </w:style>
-  <w:style w:type="character" w:styleId="CommentReference">
-    <w:name w:val="annotation reference"/>
-    <w:basedOn w:val="DefaultParagraphFont"/>
-    <w:uiPriority w:val="99"/>
-    <w:rsid w:val="006E5A13"/>
-    <w:rPr>
-      <w:rFonts w:cs="Times New Roman"/>
-      <w:sz w:val="16"/>
-      <w:szCs w:val="16"/>
-    </w:rPr>
-  </w:style>
-  <w:style w:type="paragraph" w:styleId="CommentText">
-    <w:name w:val="annotation text"/>
-    <w:basedOn w:val="Normal"/>
-    <w:link w:val="CommentTextChar"/>
-    <w:uiPriority w:val="99"/>
-    <w:rsid w:val="006E5A13"/>
-    <w:pPr>
-      <w:spacing w:line="240" w:lineRule="auto"/>
-    </w:pPr>
-    <w:rPr>
-      <w:rFonts w:ascii="Times New Roman" w:hAnsi="Times New Roman" w:cs="Times New Roman"/>
-      <w:sz w:val="20"/>
-      <w:szCs w:val="20"/>
-      <w:lang w:eastAsia="nl-NL"/>
-    </w:rPr>
-  </w:style>
-  <w:style w:type="character" w:customStyle="1" w:styleId="CommentTextChar">
-    <w:name w:val="Comment Text Char"/>
-    <w:basedOn w:val="DefaultParagraphFont"/>
-    <w:link w:val="CommentText"/>
-    <w:uiPriority w:val="99"/>
-    <w:locked/>
-    <w:rsid w:val="006E5A13"/>
-    <w:rPr>
-      <w:rFonts w:ascii="Times New Roman" w:hAnsi="Times New Roman" w:cs="Times New Roman"/>
-      <w:sz w:val="20"/>
-      <w:szCs w:val="20"/>
-      <w:lang w:val="nl-NL" w:eastAsia="nl-NL"/>
-    </w:rPr>
-  </w:style>
-  <w:style w:type="paragraph" w:styleId="FootnoteText">
-    <w:name w:val="footnote text"/>
-    <w:basedOn w:val="Normal"/>
-    <w:next w:val="Normal"/>
-    <w:link w:val="FootnoteTextChar"/>
-    <w:uiPriority w:val="99"/>
-    <w:rsid w:val="006E5A13"/>
-    <w:pPr>
-      <w:ind w:hanging="340"/>
-    </w:pPr>
-    <w:rPr>
-      <w:i/>
-      <w:sz w:val="17"/>
-      <w:szCs w:val="20"/>
-    </w:rPr>
-  </w:style>
-  <w:style w:type="character" w:customStyle="1" w:styleId="FootnoteTextChar">
-    <w:name w:val="Footnote Text Char"/>
-    <w:basedOn w:val="DefaultParagraphFont"/>
-    <w:link w:val="FootnoteText"/>
-    <w:uiPriority w:val="99"/>
-    <w:locked/>
-    <w:rsid w:val="006E5A13"/>
-    <w:rPr>
-      <w:rFonts w:ascii="Arial" w:hAnsi="Arial" w:cs="Arial"/>
-      <w:i/>
-      <w:sz w:val="20"/>
-      <w:szCs w:val="20"/>
-      <w:lang w:val="nl-NL" w:eastAsia="en-US"/>
-    </w:rPr>
-  </w:style>
-  <w:style w:type="character" w:styleId="FootnoteReference">
-    <w:name w:val="footnote reference"/>
-    <w:basedOn w:val="DefaultParagraphFont"/>
-    <w:uiPriority w:val="99"/>
-    <w:rsid w:val="006E5A13"/>
-    <w:rPr>
-      <w:rFonts w:cs="Times New Roman"/>
-      <w:vertAlign w:val="superscript"/>
-    </w:rPr>
-  </w:style>
-  <w:style w:type="paragraph" w:styleId="ListParagraph">
-    <w:name w:val="List Paragraph"/>
-    <w:basedOn w:val="Normal"/>
-    <w:uiPriority w:val="99"/>
-    <w:qFormat/>
-    <w:rsid w:val="006E5A13"/>
-    <w:pPr>
-      <w:ind w:left="720"/>
-      <w:contextualSpacing/>
-    </w:pPr>
-  </w:style>
-  <w:style w:type="numbering" w:customStyle="1" w:styleId="Huisstijl-LijstNummering">
-    <w:name w:val="Huisstijl-LijstNummering"/>
-    <w:rsid w:val="0025397B"/>
-    <w:pPr>
-      <w:numPr>
-        <w:numId w:val="17"/>
-      </w:numPr>
-    </w:pPr>
-  </w:style>
-  <w:style w:type="character" w:customStyle="1" w:styleId="Hidden">
-    <w:name w:val="Hidden"/>
-    <w:rsid w:val="007F278E"/>
-    <w:rPr>
-      <w:rFonts w:ascii="Arial" w:hAnsi="Arial"/>
-      <w:i/>
-      <w:noProof/>
-      <w:vanish/>
-      <w:color w:val="FF0000"/>
-      <w:sz w:val="21"/>
-    </w:rPr>
-  </w:style>
-  <w:style w:type="paragraph" w:styleId="CommentSubject">
-    <w:name w:val="annotation subject"/>
-    <w:basedOn w:val="CommentText"/>
-    <w:next w:val="CommentText"/>
-    <w:link w:val="CommentSubjectChar"/>
-    <w:uiPriority w:val="99"/>
-    <w:semiHidden/>
-    <w:unhideWhenUsed/>
-    <w:locked/>
-    <w:rsid w:val="004A3BEB"/>
-    <w:rPr>
-      <w:rFonts w:ascii="Arial" w:hAnsi="Arial" w:cs="Arial"/>
-      <w:b/>
-      <w:bCs/>
-      <w:lang w:eastAsia="en-US"/>
-    </w:rPr>
-  </w:style>
-  <w:style w:type="character" w:customStyle="1" w:styleId="CommentSubjectChar">
-    <w:name w:val="Comment Subject Char"/>
-    <w:basedOn w:val="CommentTextChar"/>
-    <w:link w:val="CommentSubject"/>
-    <w:uiPriority w:val="99"/>
-    <w:semiHidden/>
-    <w:rsid w:val="004A3BEB"/>
-    <w:rPr>
-      <w:rFonts w:ascii="Arial" w:eastAsia="Times New Roman" w:hAnsi="Arial" w:cs="Arial"/>
-      <w:b/>
-      <w:bCs/>
-      <w:sz w:val="20"/>
-      <w:szCs w:val="20"/>
-      <w:lang w:val="nl-NL" w:eastAsia="en-US"/>
-    </w:rPr>
-  </w:style>
-</w:styles>
-</file>
-
-<file path=word/stylesWithEffects.xml><?xml version="1.0" encoding="utf-8"?>
-<w:styles xmlns:wpc="http://schemas.microsoft.com/office/word/2010/wordprocessingCanvas" xmlns:mc="http://schemas.openxmlformats.org/markup-compatibility/2006" xmlns:o="urn:schemas-microsoft-com:office:office" xmlns:r="http://schemas.openxmlformats.org/officeDocument/2006/relationships" xmlns:m="http://schemas.openxmlformats.org/officeDocument/2006/math" xmlns:v="urn:schemas-microsoft-com:vml" xmlns:wp14="http://schemas.microsoft.com/office/word/2010/wordprocessingDrawing" xmlns:wp="http://schemas.openxmlformats.org/drawingml/2006/wordprocessingDrawing" xmlns:w10="urn:schemas-microsoft-com:office:word" xmlns:w="http://schemas.openxmlformats.org/wordprocessingml/2006/main" xmlns:w14="http://schemas.microsoft.com/office/word/2010/wordml" xmlns:wpg="http://schemas.microsoft.com/office/word/2010/wordprocessingGroup" xmlns:wpi="http://schemas.microsoft.com/office/word/2010/wordprocessingInk" xmlns:wne="http://schemas.microsoft.com/office/word/2006/wordml" xmlns:wps="http://schemas.microsoft.com/office/word/2010/wordprocessingShape" mc:Ignorable="w14 wp14">
-  <w:docDefaults>
-    <w:rPrDefault>
-      <w:rPr>
-        <w:rFonts w:ascii="Calibri" w:eastAsia="??" w:hAnsi="Calibri" w:cs="Times New Roman"/>
-        <w:sz w:val="22"/>
-        <w:szCs w:val="22"/>
-        <w:lang w:val="nl-NL" w:eastAsia="nl-NL" w:bidi="ar-SA"/>
-      </w:rPr>
-    </w:rPrDefault>
-    <w:pPrDefault/>
-  </w:docDefaults>
-  <w:latentStyles w:defLockedState="1" w:defUIPriority="99" w:defSemiHidden="1" w:defUnhideWhenUsed="1" w:defQFormat="0" w:count="267">
-    <w:lsdException w:name="Normal" w:semiHidden="0" w:uiPriority="0" w:unhideWhenUsed="0" w:qFormat="1"/>
-    <w:lsdException w:name="heading 1" w:semiHidden="0" w:uiPriority="9" w:unhideWhenUsed="0" w:qFormat="1"/>
-    <w:lsdException w:name="heading 2" w:semiHidden="0" w:uiPriority="9" w:unhideWhenUsed="0" w:qFormat="1"/>
-    <w:lsdException w:name="heading 3" w:semiHidden="0" w:uiPriority="9" w:unhideWhenUsed="0" w:qFormat="1"/>
-    <w:lsdException w:name="heading 4" w:semiHidden="0" w:uiPriority="9" w:unhideWhenUsed="0" w:qFormat="1"/>
-    <w:lsdException w:name="heading 5" w:semiHidden="0" w:uiPriority="9" w:unhideWhenUsed="0" w:qFormat="1"/>
-    <w:lsdException w:name="heading 6" w:uiPriority="9" w:qFormat="1"/>
-    <w:lsdException w:name="heading 7" w:uiPriority="9" w:qFormat="1"/>
-    <w:lsdException w:name="heading 8" w:uiPriority="9" w:qFormat="1"/>
-    <w:lsdException w:name="heading 9" w:uiPriority="9" w:qFormat="1"/>
-    <w:lsdException w:name="toc 1" w:uiPriority="39"/>
-    <w:lsdException w:name="toc 2" w:uiPriority="39"/>
-    <w:lsdException w:name="toc 3" w:uiPriority="39"/>
-    <w:lsdException w:name="toc 4" w:uiPriority="39"/>
-    <w:lsdException w:name="toc 5" w:uiPriority="39"/>
-    <w:lsdException w:name="toc 6" w:uiPriority="39"/>
-    <w:lsdException w:name="toc 7" w:uiPriority="39"/>
-    <w:lsdException w:name="toc 8" w:uiPriority="39"/>
-    <w:lsdException w:name="toc 9" w:uiPriority="39"/>
-    <w:lsdException w:name="caption" w:uiPriority="35" w:qFormat="1"/>
-    <w:lsdException w:name="Title" w:semiHidden="0" w:uiPriority="10" w:unhideWhenUsed="0" w:qFormat="1"/>
-    <w:lsdException w:name="Default Paragraph Font" w:uiPriority="1"/>
-    <w:lsdException w:name="Subtitle" w:semiHidden="0" w:uiPriority="11" w:unhideWhenUsed="0" w:qFormat="1"/>
-    <w:lsdException w:name="Strong" w:semiHidden="0" w:uiPriority="22" w:unhideWhenUsed="0" w:qFormat="1"/>
-    <w:lsdException w:name="Emphasis" w:semiHidden="0" w:uiPriority="20" w:unhideWhenUsed="0" w:qFormat="1"/>
-    <w:lsdException w:name="Table Grid" w:semiHidden="0" w:uiPriority="59" w:unhideWhenUsed="0"/>
-    <w:lsdException w:name="Placeholder Text" w:locked="0" w:unhideWhenUsed="0"/>
-    <w:lsdException w:name="No Spacing" w:locked="0" w:semiHidden="0" w:uiPriority="1" w:unhideWhenUsed="0" w:qFormat="1"/>
-    <w:lsdException w:name="Light Shading" w:locked="0" w:semiHidden="0" w:uiPriority="60" w:unhideWhenUsed="0"/>
-    <w:lsdException w:name="Light List" w:locked="0" w:semiHidden="0" w:uiPriority="61" w:unhideWhenUsed="0"/>
-    <w:lsdException w:name="Light Grid" w:locked="0" w:semiHidden="0" w:uiPriority="62" w:unhideWhenUsed="0"/>
-    <w:lsdException w:name="Medium Shading 1" w:locked="0" w:semiHidden="0" w:uiPriority="63" w:unhideWhenUsed="0"/>
-    <w:lsdException w:name="Medium Shading 2" w:locked="0" w:semiHidden="0" w:uiPriority="64" w:unhideWhenUsed="0"/>
-    <w:lsdException w:name="Medium List 1" w:locked="0" w:semiHidden="0" w:uiPriority="65" w:unhideWhenUsed="0"/>
-    <w:lsdException w:name="Medium List 2" w:locked="0" w:semiHidden="0" w:uiPriority="66" w:unhideWhenUsed="0"/>
-    <w:lsdException w:name="Medium Grid 1" w:locked="0" w:semiHidden="0" w:uiPriority="67" w:unhideWhenUsed="0"/>
-    <w:lsdException w:name="Medium Grid 2" w:locked="0" w:semiHidden="0" w:uiPriority="68" w:unhideWhenUsed="0"/>
-    <w:lsdException w:name="Medium Grid 3" w:locked="0" w:semiHidden="0" w:uiPriority="69" w:unhideWhenUsed="0"/>
-    <w:lsdException w:name="Dark List" w:locked="0" w:semiHidden="0" w:uiPriority="70" w:unhideWhenUsed="0"/>
-    <w:lsdException w:name="Colorful Shading" w:locked="0" w:semiHidden="0" w:uiPriority="71" w:unhideWhenUsed="0"/>
-    <w:lsdException w:name="Colorful List" w:locked="0" w:semiHidden="0" w:uiPriority="72" w:unhideWhenUsed="0"/>
-    <w:lsdException w:name="Colorful Grid" w:locked="0" w:semiHidden="0" w:uiPriority="73" w:unhideWhenUsed="0"/>
-    <w:lsdException w:name="Light Shading Accent 1" w:locked="0" w:semiHidden="0" w:uiPriority="60" w:unhideWhenUsed="0"/>
-    <w:lsdException w:name="Light List Accent 1" w:locked="0" w:semiHidden="0" w:uiPriority="61" w:unhideWhenUsed="0"/>
-    <w:lsdException w:name="Light Grid Accent 1" w:locked="0" w:semiHidden="0" w:uiPriority="62" w:unhideWhenUsed="0"/>
-    <w:lsdException w:name="Medium Shading 1 Accent 1" w:locked="0" w:semiHidden="0" w:uiPriority="63" w:unhideWhenUsed="0"/>
-    <w:lsdException w:name="Medium Shading 2 Accent 1" w:locked="0" w:semiHidden="0" w:uiPriority="64" w:unhideWhenUsed="0"/>
-    <w:lsdException w:name="Medium List 1 Accent 1" w:locked="0" w:semiHidden="0" w:uiPriority="65" w:unhideWhenUsed="0"/>
-    <w:lsdException w:name="Revision" w:locked="0" w:unhideWhenUsed="0"/>
-    <w:lsdException w:name="List Paragraph" w:locked="0" w:semiHidden="0" w:unhideWhenUsed="0" w:qFormat="1"/>
-    <w:lsdException w:name="Quote" w:locked="0" w:semiHidden="0" w:uiPriority="29" w:unhideWhenUsed="0" w:qFormat="1"/>
-    <w:lsdException w:name="Intense Quote" w:locked="0" w:semiHidden="0" w:uiPriority="30" w:unhideWhenUsed="0" w:qFormat="1"/>
-    <w:lsdException w:name="Medium List 2 Accent 1" w:locked="0" w:semiHidden="0" w:uiPriority="66" w:unhideWhenUsed="0"/>
-    <w:lsdException w:name="Medium Grid 1 Accent 1" w:locked="0" w:semiHidden="0" w:uiPriority="67" w:unhideWhenUsed="0"/>
-    <w:lsdException w:name="Medium Grid 2 Accent 1" w:locked="0" w:semiHidden="0" w:uiPriority="68" w:unhideWhenUsed="0"/>
-    <w:lsdException w:name="Medium Grid 3 Accent 1" w:locked="0" w:semiHidden="0" w:uiPriority="69" w:unhideWhenUsed="0"/>
-    <w:lsdException w:name="Dark List Accent 1" w:locked="0" w:semiHidden="0" w:uiPriority="70" w:unhideWhenUsed="0"/>
-    <w:lsdException w:name="Colorful Shading Accent 1" w:locked="0" w:semiHidden="0" w:uiPriority="71" w:unhideWhenUsed="0"/>
-    <w:lsdException w:name="Colorful List Accent 1" w:locked="0" w:semiHidden="0" w:uiPriority="72" w:unhideWhenUsed="0"/>
-    <w:lsdException w:name="Colorful Grid Accent 1" w:locked="0" w:semiHidden="0" w:uiPriority="73" w:unhideWhenUsed="0"/>
-    <w:lsdException w:name="Light Shading Accent 2" w:locked="0" w:semiHidden="0" w:uiPriority="60" w:unhideWhenUsed="0"/>
-    <w:lsdException w:name="Light List Accent 2" w:locked="0" w:semiHidden="0" w:uiPriority="61" w:unhideWhenUsed="0"/>
-    <w:lsdException w:name="Light Grid Accent 2" w:locked="0" w:semiHidden="0" w:uiPriority="62" w:unhideWhenUsed="0"/>
-    <w:lsdException w:name="Medium Shading 1 Accent 2" w:locked="0" w:semiHidden="0" w:uiPriority="63" w:unhideWhenUsed="0"/>
-    <w:lsdException w:name="Medium Shading 2 Accent 2" w:locked="0" w:semiHidden="0" w:uiPriority="64" w:unhideWhenUsed="0"/>
-    <w:lsdException w:name="Medium List 1 Accent 2" w:locked="0" w:semiHidden="0" w:uiPriority="65" w:unhideWhenUsed="0"/>
-    <w:lsdException w:name="Medium List 2 Accent 2" w:locked="0" w:semiHidden="0" w:uiPriority="66" w:unhideWhenUsed="0"/>
-    <w:lsdException w:name="Medium Grid 1 Accent 2" w:locked="0" w:semiHidden="0" w:uiPriority="67" w:unhideWhenUsed="0"/>
-    <w:lsdException w:name="Medium Grid 2 Accent 2" w:locked="0" w:semiHidden="0" w:uiPriority="68" w:unhideWhenUsed="0"/>
-    <w:lsdException w:name="Medium Grid 3 Accent 2" w:locked="0" w:semiHidden="0" w:uiPriority="69" w:unhideWhenUsed="0"/>
-    <w:lsdException w:name="Dark List Accent 2" w:locked="0" w:semiHidden="0" w:uiPriority="70" w:unhideWhenUsed="0"/>
-    <w:lsdException w:name="Colorful Shading Accent 2" w:locked="0" w:semiHidden="0" w:uiPriority="71" w:unhideWhenUsed="0"/>
-    <w:lsdException w:name="Colorful List Accent 2" w:locked="0" w:semiHidden="0" w:uiPriority="72" w:unhideWhenUsed="0"/>
-    <w:lsdException w:name="Colorful Grid Accent 2" w:locked="0" w:semiHidden="0" w:uiPriority="73" w:unhideWhenUsed="0"/>
-    <w:lsdException w:name="Light Shading Accent 3" w:locked="0" w:semiHidden="0" w:uiPriority="60" w:unhideWhenUsed="0"/>
-    <w:lsdException w:name="Light List Accent 3" w:locked="0" w:semiHidden="0" w:uiPriority="61" w:unhideWhenUsed="0"/>
-    <w:lsdException w:name="Light Grid Accent 3" w:locked="0" w:semiHidden="0" w:uiPriority="62" w:unhideWhenUsed="0"/>
-    <w:lsdException w:name="Medium Shading 1 Accent 3" w:locked="0" w:semiHidden="0" w:uiPriority="63" w:unhideWhenUsed="0"/>
-    <w:lsdException w:name="Medium Shading 2 Accent 3" w:locked="0" w:semiHidden="0" w:uiPriority="64" w:unhideWhenUsed="0"/>
-    <w:lsdException w:name="Medium List 1 Accent 3" w:locked="0" w:semiHidden="0" w:uiPriority="65" w:unhideWhenUsed="0"/>
-    <w:lsdException w:name="Medium List 2 Accent 3" w:locked="0" w:semiHidden="0" w:uiPriority="66" w:unhideWhenUsed="0"/>
-    <w:lsdException w:name="Medium Grid 1 Accent 3" w:locked="0" w:semiHidden="0" w:uiPriority="67" w:unhideWhenUsed="0"/>
-    <w:lsdException w:name="Medium Grid 2 Accent 3" w:locked="0" w:semiHidden="0" w:uiPriority="68" w:unhideWhenUsed="0"/>
-    <w:lsdException w:name="Medium Grid 3 Accent 3" w:locked="0" w:semiHidden="0" w:uiPriority="69" w:unhideWhenUsed="0"/>
-    <w:lsdException w:name="Dark List Accent 3" w:locked="0" w:semiHidden="0" w:uiPriority="70" w:unhideWhenUsed="0"/>
-    <w:lsdException w:name="Colorful Shading Accent 3" w:locked="0" w:semiHidden="0" w:uiPriority="71" w:unhideWhenUsed="0"/>
-    <w:lsdException w:name="Colorful List Accent 3" w:locked="0" w:semiHidden="0" w:uiPriority="72" w:unhideWhenUsed="0"/>
-    <w:lsdException w:name="Colorful Grid Accent 3" w:locked="0" w:semiHidden="0" w:uiPriority="73" w:unhideWhenUsed="0"/>
-    <w:lsdException w:name="Light Shading Accent 4" w:locked="0" w:semiHidden="0" w:uiPriority="60" w:unhideWhenUsed="0"/>
-    <w:lsdException w:name="Light List Accent 4" w:locked="0" w:semiHidden="0" w:uiPriority="61" w:unhideWhenUsed="0"/>
-    <w:lsdException w:name="Light Grid Accent 4" w:locked="0" w:semiHidden="0" w:uiPriority="62" w:unhideWhenUsed="0"/>
-    <w:lsdException w:name="Medium Shading 1 Accent 4" w:locked="0" w:semiHidden="0" w:uiPriority="63" w:unhideWhenUsed="0"/>
-    <w:lsdException w:name="Medium Shading 2 Accent 4" w:locked="0" w:semiHidden="0" w:uiPriority="64" w:unhideWhenUsed="0"/>
-    <w:lsdException w:name="Medium List 1 Accent 4" w:locked="0" w:semiHidden="0" w:uiPriority="65" w:unhideWhenUsed="0"/>
-    <w:lsdException w:name="Medium List 2 Accent 4" w:locked="0" w:semiHidden="0" w:uiPriority="66" w:unhideWhenUsed="0"/>
-    <w:lsdException w:name="Medium Grid 1 Accent 4" w:locked="0" w:semiHidden="0" w:uiPriority="67" w:unhideWhenUsed="0"/>
-    <w:lsdException w:name="Medium Grid 2 Accent 4" w:locked="0" w:semiHidden="0" w:uiPriority="68" w:unhideWhenUsed="0"/>
-    <w:lsdException w:name="Medium Grid 3 Accent 4" w:locked="0" w:semiHidden="0" w:uiPriority="69" w:unhideWhenUsed="0"/>
-    <w:lsdException w:name="Dark List Accent 4" w:locked="0" w:semiHidden="0" w:uiPriority="70" w:unhideWhenUsed="0"/>
-    <w:lsdException w:name="Colorful Shading Accent 4" w:locked="0" w:semiHidden="0" w:uiPriority="71" w:unhideWhenUsed="0"/>
-    <w:lsdException w:name="Colorful List Accent 4" w:locked="0" w:semiHidden="0" w:uiPriority="72" w:unhideWhenUsed="0"/>
-    <w:lsdException w:name="Colorful Grid Accent 4" w:locked="0" w:semiHidden="0" w:uiPriority="73" w:unhideWhenUsed="0"/>
-    <w:lsdException w:name="Light Shading Accent 5" w:locked="0" w:semiHidden="0" w:uiPriority="60" w:unhideWhenUsed="0"/>
-    <w:lsdException w:name="Light List Accent 5" w:locked="0" w:semiHidden="0" w:uiPriority="61" w:unhideWhenUsed="0"/>
-    <w:lsdException w:name="Light Grid Accent 5" w:locked="0" w:semiHidden="0" w:uiPriority="62" w:unhideWhenUsed="0"/>
-    <w:lsdException w:name="Medium Shading 1 Accent 5" w:locked="0" w:semiHidden="0" w:uiPriority="63" w:unhideWhenUsed="0"/>
-    <w:lsdException w:name="Medium Shading 2 Accent 5" w:locked="0" w:semiHidden="0" w:uiPriority="64" w:unhideWhenUsed="0"/>
-    <w:lsdException w:name="Medium List 1 Accent 5" w:locked="0" w:semiHidden="0" w:uiPriority="65" w:unhideWhenUsed="0"/>
-    <w:lsdException w:name="Medium List 2 Accent 5" w:locked="0" w:semiHidden="0" w:uiPriority="66" w:unhideWhenUsed="0"/>
-    <w:lsdException w:name="Medium Grid 1 Accent 5" w:locked="0" w:semiHidden="0" w:uiPriority="67" w:unhideWhenUsed="0"/>
-    <w:lsdException w:name="Medium Grid 2 Accent 5" w:locked="0" w:semiHidden="0" w:uiPriority="68" w:unhideWhenUsed="0"/>
-    <w:lsdException w:name="Medium Grid 3 Accent 5" w:locked="0" w:semiHidden="0" w:uiPriority="69" w:unhideWhenUsed="0"/>
-    <w:lsdException w:name="Dark List Accent 5" w:locked="0" w:semiHidden="0" w:uiPriority="70" w:unhideWhenUsed="0"/>
-    <w:lsdException w:name="Colorful Shading Accent 5" w:locked="0" w:semiHidden="0" w:uiPriority="71" w:unhideWhenUsed="0"/>
-    <w:lsdException w:name="Colorful List Accent 5" w:locked="0" w:semiHidden="0" w:uiPriority="72" w:unhideWhenUsed="0"/>
-    <w:lsdException w:name="Colorful Grid Accent 5" w:locked="0" w:semiHidden="0" w:uiPriority="73" w:unhideWhenUsed="0"/>
-    <w:lsdException w:name="Light Shading Accent 6" w:locked="0" w:semiHidden="0" w:uiPriority="60" w:unhideWhenUsed="0"/>
-    <w:lsdException w:name="Light List Accent 6" w:locked="0" w:semiHidden="0" w:uiPriority="61" w:unhideWhenUsed="0"/>
-    <w:lsdException w:name="Light Grid Accent 6" w:locked="0" w:semiHidden="0" w:uiPriority="62" w:unhideWhenUsed="0"/>
-    <w:lsdException w:name="Medium Shading 1 Accent 6" w:locked="0" w:semiHidden="0" w:uiPriority="63" w:unhideWhenUsed="0"/>
-    <w:lsdException w:name="Medium Shading 2 Accent 6" w:locked="0" w:semiHidden="0" w:uiPriority="64" w:unhideWhenUsed="0"/>
-    <w:lsdException w:name="Medium List 1 Accent 6" w:locked="0" w:semiHidden="0" w:uiPriority="65" w:unhideWhenUsed="0"/>
-    <w:lsdException w:name="Medium List 2 Accent 6" w:locked="0" w:semiHidden="0" w:uiPriority="66" w:unhideWhenUsed="0"/>
-    <w:lsdException w:name="Medium Grid 1 Accent 6" w:locked="0" w:semiHidden="0" w:uiPriority="67" w:unhideWhenUsed="0"/>
-    <w:lsdException w:name="Medium Grid 2 Accent 6" w:locked="0" w:semiHidden="0" w:uiPriority="68" w:unhideWhenUsed="0"/>
-    <w:lsdException w:name="Medium Grid 3 Accent 6" w:locked="0" w:semiHidden="0" w:uiPriority="69" w:unhideWhenUsed="0"/>
-    <w:lsdException w:name="Dark List Accent 6" w:locked="0" w:semiHidden="0" w:uiPriority="70" w:unhideWhenUsed="0"/>
-    <w:lsdException w:name="Colorful Shading Accent 6" w:locked="0" w:semiHidden="0" w:uiPriority="71" w:unhideWhenUsed="0"/>
-    <w:lsdException w:name="Colorful List Accent 6" w:locked="0" w:semiHidden="0" w:uiPriority="72" w:unhideWhenUsed="0"/>
-    <w:lsdException w:name="Colorful Grid Accent 6" w:locked="0" w:semiHidden="0" w:uiPriority="73" w:unhideWhenUsed="0"/>
-    <w:lsdException w:name="Subtle Emphasis" w:locked="0" w:semiHidden="0" w:uiPriority="19" w:unhideWhenUsed="0" w:qFormat="1"/>
-    <w:lsdException w:name="Intense Emphasis" w:locked="0" w:semiHidden="0" w:uiPriority="21" w:unhideWhenUsed="0" w:qFormat="1"/>
-    <w:lsdException w:name="Subtle Reference" w:locked="0" w:semiHidden="0" w:uiPriority="31" w:unhideWhenUsed="0" w:qFormat="1"/>
-    <w:lsdException w:name="Intense Reference" w:locked="0" w:semiHidden="0" w:uiPriority="32" w:unhideWhenUsed="0" w:qFormat="1"/>
-    <w:lsdException w:name="Book Title" w:locked="0" w:semiHidden="0" w:uiPriority="33" w:unhideWhenUsed="0" w:qFormat="1"/>
-    <w:lsdException w:name="Bibliography" w:locked="0" w:uiPriority="37"/>
-    <w:lsdException w:name="TOC Heading" w:locked="0" w:uiPriority="39" w:qFormat="1"/>
+  <w:latentStyles w:defLockedState="0" w:defUIPriority="99" w:defSemiHidden="0" w:defUnhideWhenUsed="0" w:defQFormat="0" w:count="375">
+    <w:lsdException w:name="Normal" w:locked="1" w:uiPriority="0" w:qFormat="1"/>
+    <w:lsdException w:name="heading 1" w:locked="1" w:uiPriority="9" w:qFormat="1"/>
+    <w:lsdException w:name="heading 2" w:locked="1" w:uiPriority="9" w:qFormat="1"/>
+    <w:lsdException w:name="heading 3" w:locked="1" w:uiPriority="9" w:qFormat="1"/>
+    <w:lsdException w:name="heading 4" w:locked="1" w:uiPriority="9" w:qFormat="1"/>
+    <w:lsdException w:name="heading 5" w:locked="1" w:uiPriority="9" w:qFormat="1"/>
+    <w:lsdException w:name="heading 6" w:locked="1" w:semiHidden="1" w:uiPriority="9" w:unhideWhenUsed="1" w:qFormat="1"/>
+    <w:lsdException w:name="heading 7" w:locked="1" w:semiHidden="1" w:uiPriority="9" w:unhideWhenUsed="1" w:qFormat="1"/>
+    <w:lsdException w:name="heading 8" w:locked="1" w:semiHidden="1" w:uiPriority="9" w:unhideWhenUsed="1" w:qFormat="1"/>
+    <w:lsdException w:name="heading 9" w:locked="1" w:semiHidden="1" w:uiPriority="9" w:unhideWhenUsed="1" w:qFormat="1"/>
+    <w:lsdException w:name="index 1" w:locked="1" w:semiHidden="1" w:unhideWhenUsed="1"/>
+    <w:lsdException w:name="index 2" w:locked="1" w:semiHidden="1" w:unhideWhenUsed="1"/>
+    <w:lsdException w:name="index 3" w:locked="1" w:semiHidden="1" w:unhideWhenUsed="1"/>
+    <w:lsdException w:name="index 4" w:locked="1" w:semiHidden="1" w:unhideWhenUsed="1"/>
+    <w:lsdException w:name="index 5" w:locked="1" w:semiHidden="1" w:unhideWhenUsed="1"/>
+    <w:lsdException w:name="index 6" w:locked="1" w:semiHidden="1" w:unhideWhenUsed="1"/>
+    <w:lsdException w:name="index 7" w:locked="1" w:semiHidden="1" w:unhideWhenUsed="1"/>
+    <w:lsdException w:name="index 8" w:locked="1" w:semiHidden="1" w:unhideWhenUsed="1"/>
+    <w:lsdException w:name="index 9" w:locked="1" w:semiHidden="1" w:unhideWhenUsed="1"/>
+    <w:lsdException w:name="toc 1" w:locked="1" w:semiHidden="1" w:uiPriority="39" w:unhideWhenUsed="1"/>
+    <w:lsdException w:name="toc 2" w:locked="1" w:semiHidden="1" w:uiPriority="39" w:unhideWhenUsed="1"/>
+    <w:lsdException w:name="toc 3" w:locked="1" w:semiHidden="1" w:uiPriority="39" w:unhideWhenUsed="1"/>
+    <w:lsdException w:name="toc 4" w:locked="1" w:semiHidden="1" w:uiPriority="39" w:unhideWhenUsed="1"/>
+    <w:lsdException w:name="toc 5" w:locked="1" w:semiHidden="1" w:uiPriority="39" w:unhideWhenUsed="1"/>
+    <w:lsdException w:name="toc 6" w:locked="1" w:semiHidden="1" w:uiPriority="39" w:unhideWhenUsed="1"/>
+    <w:lsdException w:name="toc 7" w:locked="1" w:semiHidden="1" w:uiPriority="39" w:unhideWhenUsed="1"/>
+    <w:lsdException w:name="toc 8" w:locked="1" w:semiHidden="1" w:uiPriority="39" w:unhideWhenUsed="1"/>
+    <w:lsdException w:name="toc 9" w:locked="1" w:semiHidden="1" w:uiPriority="39" w:unhideWhenUsed="1"/>
+    <w:lsdException w:name="Normal Indent" w:locked="1" w:semiHidden="1" w:unhideWhenUsed="1"/>
+    <w:lsdException w:name="footnote text" w:locked="1" w:semiHidden="1" w:unhideWhenUsed="1"/>
+    <w:lsdException w:name="annotation text" w:locked="1" w:semiHidden="1" w:unhideWhenUsed="1"/>
+    <w:lsdException w:name="header" w:locked="1" w:semiHidden="1" w:unhideWhenUsed="1"/>
+    <w:lsdException w:name="footer" w:locked="1" w:semiHidden="1" w:unhideWhenUsed="1"/>
+    <w:lsdException w:name="index heading" w:locked="1" w:semiHidden="1" w:unhideWhenUsed="1"/>
+    <w:lsdException w:name="caption" w:locked="1" w:semiHidden="1" w:uiPriority="35" w:unhideWhenUsed="1" w:qFormat="1"/>
+    <w:lsdException w:name="table of figures" w:locked="1" w:semiHidden="1" w:unhideWhenUsed="1"/>
+    <w:lsdException w:name="envelope address" w:locked="1" w:semiHidden="1" w:unhideWhenUsed="1"/>
+    <w:lsdException w:name="envelope return" w:locked="1" w:semiHidden="1" w:unhideWhenUsed="1"/>
+    <w:lsdException w:name="footnote reference" w:locked="1" w:semiHidden="1" w:unhideWhenUsed="1"/>
+    <w:lsdException w:name="annotation reference" w:locked="1" w:semiHidden="1" w:unhideWhenUsed="1"/>
+    <w:lsdException w:name="line number" w:locked="1" w:semiHidden="1" w:unhideWhenUsed="1"/>
+    <w:lsdException w:name="page number" w:locked="1" w:semiHidden="1" w:unhideWhenUsed="1"/>
+    <w:lsdException w:name="endnote reference" w:locked="1" w:semiHidden="1" w:unhideWhenUsed="1"/>
+    <w:lsdException w:name="endnote text" w:locked="1" w:semiHidden="1" w:unhideWhenUsed="1"/>
+    <w:lsdException w:name="table of authorities" w:locked="1" w:semiHidden="1" w:unhideWhenUsed="1"/>
+    <w:lsdException w:name="macro" w:locked="1" w:semiHidden="1" w:unhideWhenUsed="1"/>
+    <w:lsdException w:name="toa heading" w:locked="1" w:semiHidden="1" w:unhideWhenUsed="1"/>
+    <w:lsdException w:name="List" w:locked="1" w:semiHidden="1" w:unhideWhenUsed="1"/>
+    <w:lsdException w:name="List Bullet" w:locked="1" w:semiHidden="1" w:unhideWhenUsed="1"/>
+    <w:lsdException w:name="List Number" w:locked="1" w:semiHidden="1" w:unhideWhenUsed="1"/>
+    <w:lsdException w:name="List 2" w:locked="1" w:semiHidden="1" w:unhideWhenUsed="1"/>
+    <w:lsdException w:name="List 3" w:locked="1" w:semiHidden="1" w:unhideWhenUsed="1"/>
+    <w:lsdException w:name="List 4" w:locked="1" w:semiHidden="1" w:unhideWhenUsed="1"/>
+    <w:lsdException w:name="List 5" w:locked="1" w:semiHidden="1" w:unhideWhenUsed="1"/>
+    <w:lsdException w:name="List Bullet 2" w:locked="1" w:semiHidden="1" w:unhideWhenUsed="1"/>
+    <w:lsdException w:name="List Bullet 3" w:locked="1" w:semiHidden="1" w:unhideWhenUsed="1"/>
+    <w:lsdException w:name="List Bullet 4" w:locked="1" w:semiHidden="1" w:unhideWhenUsed="1"/>
+    <w:lsdException w:name="List Bullet 5" w:locked="1" w:semiHidden="1" w:unhideWhenUsed="1"/>
+    <w:lsdException w:name="List Number 2" w:locked="1" w:semiHidden="1" w:unhideWhenUsed="1"/>
+    <w:lsdException w:name="List Number 3" w:locked="1" w:semiHidden="1" w:unhideWhenUsed="1"/>
+    <w:lsdException w:name="List Number 4" w:locked="1" w:semiHidden="1" w:unhideWhenUsed="1"/>
+    <w:lsdException w:name="List Number 5" w:locked="1" w:semiHidden="1" w:unhideWhenUsed="1"/>
+    <w:lsdException w:name="Title" w:locked="1" w:uiPriority="10" w:qFormat="1"/>
+    <w:lsdException w:name="Closing" w:locked="1" w:semiHidden="1" w:unhideWhenUsed="1"/>
+    <w:lsdException w:name="Signature" w:locked="1" w:semiHidden="1" w:unhideWhenUsed="1"/>
+    <w:lsdException w:name="Default Paragraph Font" w:locked="1" w:semiHidden="1" w:uiPriority="1" w:unhideWhenUsed="1"/>
+    <w:lsdException w:name="Body Text" w:locked="1" w:semiHidden="1" w:unhideWhenUsed="1"/>
+    <w:lsdException w:name="Body Text Indent" w:locked="1" w:semiHidden="1" w:unhideWhenUsed="1"/>
+    <w:lsdException w:name="List Continue" w:locked="1" w:semiHidden="1" w:unhideWhenUsed="1"/>
+    <w:lsdException w:name="List Continue 2" w:locked="1" w:semiHidden="1" w:unhideWhenUsed="1"/>
+    <w:lsdException w:name="List Continue 3" w:locked="1" w:semiHidden="1" w:unhideWhenUsed="1"/>
+    <w:lsdException w:name="List Continue 4" w:locked="1" w:semiHidden="1" w:unhideWhenUsed="1"/>
+    <w:lsdException w:name="List Continue 5" w:locked="1" w:semiHidden="1" w:unhideWhenUsed="1"/>
+    <w:lsdException w:name="Message Header" w:locked="1" w:semiHidden="1" w:unhideWhenUsed="1"/>
+    <w:lsdException w:name="Subtitle" w:locked="1" w:uiPriority="11" w:qFormat="1"/>
+    <w:lsdException w:name="Salutation" w:locked="1" w:semiHidden="1" w:unhideWhenUsed="1"/>
+    <w:lsdException w:name="Date" w:locked="1" w:semiHidden="1" w:unhideWhenUsed="1"/>
+    <w:lsdException w:name="Body Text First Indent" w:locked="1" w:semiHidden="1" w:unhideWhenUsed="1"/>
+    <w:lsdException w:name="Body Text First Indent 2" w:locked="1" w:semiHidden="1" w:unhideWhenUsed="1"/>
+    <w:lsdException w:name="Note Heading" w:locked="1" w:semiHidden="1" w:unhideWhenUsed="1"/>
+    <w:lsdException w:name="Body Text 2" w:locked="1" w:semiHidden="1" w:unhideWhenUsed="1"/>
+    <w:lsdException w:name="Body Text 3" w:locked="1" w:semiHidden="1" w:unhideWhenUsed="1"/>
+    <w:lsdException w:name="Body Text Indent 2" w:locked="1" w:semiHidden="1" w:unhideWhenUsed="1"/>
+    <w:lsdException w:name="Body Text Indent 3" w:locked="1" w:semiHidden="1" w:unhideWhenUsed="1"/>
+    <w:lsdException w:name="Block Text" w:locked="1" w:semiHidden="1" w:unhideWhenUsed="1"/>
+    <w:lsdException w:name="Hyperlink" w:locked="1" w:semiHidden="1" w:unhideWhenUsed="1"/>
+    <w:lsdException w:name="FollowedHyperlink" w:locked="1" w:semiHidden="1" w:unhideWhenUsed="1"/>
+    <w:lsdException w:name="Strong" w:locked="1" w:uiPriority="22" w:qFormat="1"/>
+    <w:lsdException w:name="Emphasis" w:locked="1" w:uiPriority="20" w:qFormat="1"/>
+    <w:lsdException w:name="Document Map" w:locked="1" w:semiHidden="1" w:unhideWhenUsed="1"/>
+    <w:lsdException w:name="Plain Text" w:locked="1" w:semiHidden="1" w:unhideWhenUsed="1"/>
+    <w:lsdException w:name="E-mail Signature" w:locked="1" w:semiHidden="1" w:unhideWhenUsed="1"/>
+    <w:lsdException w:name="HTML Top of Form" w:locked="1" w:semiHidden="1" w:unhideWhenUsed="1"/>
+    <w:lsdException w:name="HTML Bottom of Form" w:locked="1" w:semiHidden="1" w:unhideWhenUsed="1"/>
+    <w:lsdException w:name="Normal (Web)" w:locked="1" w:semiHidden="1" w:unhideWhenUsed="1"/>
+    <w:lsdException w:name="HTML Acronym" w:locked="1" w:semiHidden="1" w:unhideWhenUsed="1"/>
+    <w:lsdException w:name="HTML Address" w:locked="1" w:semiHidden="1" w:unhideWhenUsed="1"/>
+    <w:lsdException w:name="HTML Cite" w:locked="1" w:semiHidden="1" w:unhideWhenUsed="1"/>
+    <w:lsdException w:name="HTML Code" w:locked="1" w:semiHidden="1" w:unhideWhenUsed="1"/>
+    <w:lsdException w:name="HTML Definition" w:locked="1" w:semiHidden="1" w:unhideWhenUsed="1"/>
+    <w:lsdException w:name="HTML Keyboard" w:locked="1" w:semiHidden="1" w:unhideWhenUsed="1"/>
+    <w:lsdException w:name="HTML Preformatted" w:locked="1" w:semiHidden="1" w:unhideWhenUsed="1"/>
+    <w:lsdException w:name="HTML Sample" w:locked="1" w:semiHidden="1" w:unhideWhenUsed="1"/>
+    <w:lsdException w:name="HTML Typewriter" w:locked="1" w:semiHidden="1" w:unhideWhenUsed="1"/>
+    <w:lsdException w:name="HTML Variable" w:locked="1" w:semiHidden="1" w:unhideWhenUsed="1"/>
+    <w:lsdException w:name="Normal Table" w:locked="1" w:semiHidden="1" w:unhideWhenUsed="1"/>
+    <w:lsdException w:name="annotation subject" w:locked="1" w:semiHidden="1" w:unhideWhenUsed="1"/>
+    <w:lsdException w:name="No List" w:locked="1" w:semiHidden="1" w:unhideWhenUsed="1"/>
+    <w:lsdException w:name="Outline List 1" w:locked="1" w:semiHidden="1" w:unhideWhenUsed="1"/>
+    <w:lsdException w:name="Outline List 2" w:locked="1" w:semiHidden="1" w:unhideWhenUsed="1"/>
+    <w:lsdException w:name="Outline List 3" w:locked="1" w:semiHidden="1" w:unhideWhenUsed="1"/>
+    <w:lsdException w:name="Table Simple 1" w:locked="1" w:semiHidden="1" w:unhideWhenUsed="1"/>
+    <w:lsdException w:name="Table Simple 2" w:locked="1" w:semiHidden="1" w:unhideWhenUsed="1"/>
+    <w:lsdException w:name="Table Simple 3" w:locked="1" w:semiHidden="1" w:unhideWhenUsed="1"/>
+    <w:lsdException w:name="Table Classic 1" w:locked="1" w:semiHidden="1" w:unhideWhenUsed="1"/>
+    <w:lsdException w:name="Table Classic 2" w:locked="1" w:semiHidden="1" w:unhideWhenUsed="1"/>
+    <w:lsdException w:name="Table Classic 3" w:locked="1" w:semiHidden="1" w:unhideWhenUsed="1"/>
+    <w:lsdException w:name="Table Classic 4" w:locked="1" w:semiHidden="1" w:unhideWhenUsed="1"/>
+    <w:lsdException w:name="Table Colorful 1" w:locked="1" w:semiHidden="1" w:unhideWhenUsed="1"/>
+    <w:lsdException w:name="Table Colorful 2" w:locked="1" w:semiHidden="1" w:unhideWhenUsed="1"/>
+    <w:lsdException w:name="Table Colorful 3" w:locked="1" w:semiHidden="1" w:unhideWhenUsed="1"/>
+    <w:lsdException w:name="Table Columns 1" w:locked="1" w:semiHidden="1" w:unhideWhenUsed="1"/>
+    <w:lsdException w:name="Table Columns 2" w:locked="1" w:semiHidden="1" w:unhideWhenUsed="1"/>
+    <w:lsdException w:name="Table Columns 3" w:locked="1" w:semiHidden="1" w:unhideWhenUsed="1"/>
+    <w:lsdException w:name="Table Columns 4" w:locked="1" w:semiHidden="1" w:unhideWhenUsed="1"/>
+    <w:lsdException w:name="Table Columns 5" w:locked="1" w:semiHidden="1" w:unhideWhenUsed="1"/>
+    <w:lsdException w:name="Table Grid 1" w:locked="1" w:semiHidden="1" w:unhideWhenUsed="1"/>
+    <w:lsdException w:name="Table Grid 2" w:locked="1" w:semiHidden="1" w:unhideWhenUsed="1"/>
+    <w:lsdException w:name="Table Grid 3" w:locked="1" w:semiHidden="1" w:unhideWhenUsed="1"/>
+    <w:lsdException w:name="Table Grid 4" w:locked="1" w:semiHidden="1" w:unhideWhenUsed="1"/>
+    <w:lsdException w:name="Table Grid 5" w:locked="1" w:semiHidden="1" w:unhideWhenUsed="1"/>
+    <w:lsdException w:name="Table Grid 6" w:locked="1" w:semiHidden="1" w:unhideWhenUsed="1"/>
+    <w:lsdException w:name="Table Grid 7" w:locked="1" w:semiHidden="1" w:unhideWhenUsed="1"/>
+    <w:lsdException w:name="Table Grid 8" w:locked="1" w:semiHidden="1" w:unhideWhenUsed="1"/>
+    <w:lsdException w:name="Table List 1" w:locked="1" w:semiHidden="1" w:unhideWhenUsed="1"/>
+    <w:lsdException w:name="Table List 2" w:locked="1" w:semiHidden="1" w:unhideWhenUsed="1"/>
+    <w:lsdException w:name="Table List 3" w:locked="1" w:semiHidden="1" w:unhideWhenUsed="1"/>
+    <w:lsdException w:name="Table List 4" w:locked="1" w:semiHidden="1" w:unhideWhenUsed="1"/>
+    <w:lsdException w:name="Table List 5" w:locked="1" w:semiHidden="1" w:unhideWhenUsed="1"/>
+    <w:lsdException w:name="Table List 6" w:locked="1" w:semiHidden="1" w:unhideWhenUsed="1"/>
+    <w:lsdException w:name="Table List 7" w:locked="1" w:semiHidden="1" w:unhideWhenUsed="1"/>
+    <w:lsdException w:name="Table List 8" w:locked="1" w:semiHidden="1" w:unhideWhenUsed="1"/>
+    <w:lsdException w:name="Table 3D effects 1" w:locked="1" w:semiHidden="1" w:unhideWhenUsed="1"/>
+    <w:lsdException w:name="Table 3D effects 2" w:locked="1" w:semiHidden="1" w:unhideWhenUsed="1"/>
+    <w:lsdException w:name="Table 3D effects 3" w:locked="1" w:semiHidden="1" w:unhideWhenUsed="1"/>
+    <w:lsdException w:name="Table Contemporary" w:locked="1" w:semiHidden="1" w:unhideWhenUsed="1"/>
+    <w:lsdException w:name="Table Elegant" w:locked="1" w:semiHidden="1" w:unhideWhenUsed="1"/>
+    <w:lsdException w:name="Table Professional" w:locked="1" w:semiHidden="1" w:unhideWhenUsed="1"/>
+    <w:lsdException w:name="Table Subtle 1" w:locked="1" w:semiHidden="1" w:unhideWhenUsed="1"/>
+    <w:lsdException w:name="Table Subtle 2" w:locked="1" w:semiHidden="1" w:unhideWhenUsed="1"/>
+    <w:lsdException w:name="Table Web 1" w:locked="1" w:semiHidden="1" w:unhideWhenUsed="1"/>
+    <w:lsdException w:name="Table Web 2" w:locked="1" w:semiHidden="1" w:unhideWhenUsed="1"/>
+    <w:lsdException w:name="Table Web 3" w:locked="1" w:semiHidden="1" w:unhideWhenUsed="1"/>
+    <w:lsdException w:name="Balloon Text" w:locked="1" w:semiHidden="1" w:unhideWhenUsed="1"/>
+    <w:lsdException w:name="Table Grid" w:locked="1" w:uiPriority="59"/>
+    <w:lsdException w:name="Table Theme" w:locked="1" w:semiHidden="1" w:unhideWhenUsed="1"/>
+    <w:lsdException w:name="Placeholder Text" w:semiHidden="1"/>
+    <w:lsdException w:name="No Spacing" w:uiPriority="1" w:qFormat="1"/>
+    <w:lsdException w:name="Light Shading" w:uiPriority="60"/>
+    <w:lsdException w:name="Light List" w:uiPriority="61"/>
+    <w:lsdException w:name="Light Grid" w:uiPriority="62"/>
+    <w:lsdException w:name="Medium Shading 1" w:uiPriority="63"/>
+    <w:lsdException w:name="Medium Shading 2" w:uiPriority="64"/>
+    <w:lsdException w:name="Medium List 1" w:uiPriority="65"/>
+    <w:lsdException w:name="Medium List 2" w:uiPriority="66"/>
+    <w:lsdException w:name="Medium Grid 1" w:uiPriority="67"/>
+    <w:lsdException w:name="Medium Grid 2" w:uiPriority="68"/>
+    <w:lsdException w:name="Medium Grid 3" w:uiPriority="69"/>
+    <w:lsdException w:name="Dark List" w:uiPriority="70"/>
+    <w:lsdException w:name="Colorful Shading" w:uiPriority="71"/>
+    <w:lsdException w:name="Colorful List" w:uiPriority="72"/>
+    <w:lsdException w:name="Colorful Grid" w:uiPriority="73"/>
+    <w:lsdException w:name="Light Shading Accent 1" w:uiPriority="60"/>
+    <w:lsdException w:name="Light List Accent 1" w:uiPriority="61"/>
+    <w:lsdException w:name="Light Grid Accent 1" w:uiPriority="62"/>
+    <w:lsdException w:name="Medium Shading 1 Accent 1" w:uiPriority="63"/>
+    <w:lsdException w:name="Medium Shading 2 Accent 1" w:uiPriority="64"/>
+    <w:lsdException w:name="Medium List 1 Accent 1" w:uiPriority="65"/>
+    <w:lsdException w:name="Revision" w:semiHidden="1"/>
+    <w:lsdException w:name="List Paragraph" w:qFormat="1"/>
+    <w:lsdException w:name="Quote" w:uiPriority="29" w:qFormat="1"/>
+    <w:lsdException w:name="Intense Quote" w:uiPriority="30" w:qFormat="1"/>
+    <w:lsdException w:name="Medium List 2 Accent 1" w:uiPriority="66"/>
+    <w:lsdException w:name="Medium Grid 1 Accent 1" w:uiPriority="67"/>
+    <w:lsdException w:name="Medium Grid 2 Accent 1" w:uiPriority="68"/>
+    <w:lsdException w:name="Medium Grid 3 Accent 1" w:uiPriority="69"/>
+    <w:lsdException w:name="Dark List Accent 1" w:uiPriority="70"/>
+    <w:lsdException w:name="Colorful Shading Accent 1" w:uiPriority="71"/>
+    <w:lsdException w:name="Colorful List Accent 1" w:uiPriority="72"/>
+    <w:lsdException w:name="Colorful Grid Accent 1" w:uiPriority="73"/>
+    <w:lsdException w:name="Light Shading Accent 2" w:uiPriority="60"/>
+    <w:lsdException w:name="Light List Accent 2" w:uiPriority="61"/>
+    <w:lsdException w:name="Light Grid Accent 2" w:uiPriority="62"/>
+    <w:lsdException w:name="Medium Shading 1 Accent 2" w:uiPriority="63"/>
+    <w:lsdException w:name="Medium Shading 2 Accent 2" w:uiPriority="64"/>
+    <w:lsdException w:name="Medium List 1 Accent 2" w:uiPriority="65"/>
+    <w:lsdException w:name="Medium List 2 Accent 2" w:uiPriority="66"/>
+    <w:lsdException w:name="Medium Grid 1 Accent 2" w:uiPriority="67"/>
+    <w:lsdException w:name="Medium Grid 2 Accent 2" w:uiPriority="68"/>
+    <w:lsdException w:name="Medium Grid 3 Accent 2" w:uiPriority="69"/>
+    <w:lsdException w:name="Dark List Accent 2" w:uiPriority="70"/>
+    <w:lsdException w:name="Colorful Shading Accent 2" w:uiPriority="71"/>
+    <w:lsdException w:name="Colorful List Accent 2" w:uiPriority="72"/>
+    <w:lsdException w:name="Colorful Grid Accent 2" w:uiPriority="73"/>
+    <w:lsdException w:name="Light Shading Accent 3" w:uiPriority="60"/>
+    <w:lsdException w:name="Light List Accent 3" w:uiPriority="61"/>
+    <w:lsdException w:name="Light Grid Accent 3" w:uiPriority="62"/>
+    <w:lsdException w:name="Medium Shading 1 Accent 3" w:uiPriority="63"/>
+    <w:lsdException w:name="Medium Shading 2 Accent 3" w:uiPriority="64"/>
+    <w:lsdException w:name="Medium List 1 Accent 3" w:uiPriority="65"/>
+    <w:lsdException w:name="Medium List 2 Accent 3" w:uiPriority="66"/>
+    <w:lsdException w:name="Medium Grid 1 Accent 3" w:uiPriority="67"/>
+    <w:lsdException w:name="Medium Grid 2 Accent 3" w:uiPriority="68"/>
+    <w:lsdException w:name="Medium Grid 3 Accent 3" w:uiPriority="69"/>
+    <w:lsdException w:name="Dark List Accent 3" w:uiPriority="70"/>
+    <w:lsdException w:name="Colorful Shading Accent 3" w:uiPriority="71"/>
+    <w:lsdException w:name="Colorful List Accent 3" w:uiPriority="72"/>
+    <w:lsdException w:name="Colorful Grid Accent 3" w:uiPriority="73"/>
+    <w:lsdException w:name="Light Shading Accent 4" w:uiPriority="60"/>
+    <w:lsdException w:name="Light List Accent 4" w:uiPriority="61"/>
+    <w:lsdException w:name="Light Grid Accent 4" w:uiPriority="62"/>
+    <w:lsdException w:name="Medium Shading 1 Accent 4" w:uiPriority="63"/>
+    <w:lsdException w:name="Medium Shading 2 Accent 4" w:uiPriority="64"/>
+    <w:lsdException w:name="Medium List 1 Accent 4" w:uiPriority="65"/>
+    <w:lsdException w:name="Medium List 2 Accent 4" w:uiPriority="66"/>
+    <w:lsdException w:name="Medium Grid 1 Accent 4" w:uiPriority="67"/>
+    <w:lsdException w:name="Medium Grid 2 Accent 4" w:uiPriority="68"/>
+    <w:lsdException w:name="Medium Grid 3 Accent 4" w:uiPriority="69"/>
+    <w:lsdException w:name="Dark List Accent 4" w:uiPriority="70"/>
+    <w:lsdException w:name="Colorful Shading Accent 4" w:uiPriority="71"/>
+    <w:lsdException w:name="Colorful List Accent 4" w:uiPriority="72"/>
+    <w:lsdException w:name="Colorful Grid Accent 4" w:uiPriority="73"/>
+    <w:lsdException w:name="Light Shading Accent 5" w:uiPriority="60"/>
+    <w:lsdException w:name="Light List Accent 5" w:uiPriority="61"/>
+    <w:lsdException w:name="Light Grid Accent 5" w:uiPriority="62"/>
+    <w:lsdException w:name="Medium Shading 1 Accent 5" w:uiPriority="63"/>
+    <w:lsdException w:name="Medium Shading 2 Accent 5" w:uiPriority="64"/>
+    <w:lsdException w:name="Medium List 1 Accent 5" w:uiPriority="65"/>
+    <w:lsdException w:name="Medium List 2 Accent 5" w:uiPriority="66"/>
+    <w:lsdException w:name="Medium Grid 1 Accent 5" w:uiPriority="67"/>
+    <w:lsdException w:name="Medium Grid 2 Accent 5" w:uiPriority="68"/>
+    <w:lsdException w:name="Medium Grid 3 Accent 5" w:uiPriority="69"/>
+    <w:lsdException w:name="Dark List Accent 5" w:uiPriority="70"/>
+    <w:lsdException w:name="Colorful Shading Accent 5" w:uiPriority="71"/>
+    <w:lsdException w:name="Colorful List Accent 5" w:uiPriority="72"/>
+    <w:lsdException w:name="Colorful Grid Accent 5" w:uiPriority="73"/>
+    <w:lsdException w:name="Light Shading Accent 6" w:uiPriority="60"/>
+    <w:lsdException w:name="Light List Accent 6" w:uiPriority="61"/>
+    <w:lsdException w:name="Light Grid Accent 6" w:uiPriority="62"/>
+    <w:lsdException w:name="Medium Shading 1 Accent 6" w:uiPriority="63"/>
+    <w:lsdException w:name="Medium Shading 2 Accent 6" w:uiPriority="64"/>
+    <w:lsdException w:name="Medium List 1 Accent 6" w:uiPriority="65"/>
+    <w:lsdException w:name="Medium List 2 Accent 6" w:uiPriority="66"/>
+    <w:lsdException w:name="Medium Grid 1 Accent 6" w:uiPriority="67"/>
+    <w:lsdException w:name="Medium Grid 2 Accent 6" w:uiPriority="68"/>
+    <w:lsdException w:name="Medium Grid 3 Accent 6" w:uiPriority="69"/>
+    <w:lsdException w:name="Dark List Accent 6" w:uiPriority="70"/>
+    <w:lsdException w:name="Colorful Shading Accent 6" w:uiPriority="71"/>
+    <w:lsdException w:name="Colorful List Accent 6" w:uiPriority="72"/>
+    <w:lsdException w:name="Colorful Grid Accent 6" w:uiPriority="73"/>
+    <w:lsdException w:name="Subtle Emphasis" w:uiPriority="19" w:qFormat="1"/>
+    <w:lsdException w:name="Intense Emphasis" w:uiPriority="21" w:qFormat="1"/>
+    <w:lsdException w:name="Subtle Reference" w:uiPriority="31" w:qFormat="1"/>
+    <w:lsdException w:name="Intense Reference" w:uiPriority="32" w:qFormat="1"/>
+    <w:lsdException w:name="Book Title" w:uiPriority="33" w:qFormat="1"/>
+    <w:lsdException w:name="Bibliography" w:semiHidden="1" w:uiPriority="37" w:unhideWhenUsed="1"/>
+    <w:lsdException w:name="TOC Heading" w:semiHidden="1" w:uiPriority="39" w:unhideWhenUsed="1" w:qFormat="1"/>
+    <w:lsdException w:name="Plain Table 1" w:uiPriority="41"/>
+    <w:lsdException w:name="Plain Table 2" w:uiPriority="42"/>
+    <w:lsdException w:name="Plain Table 3" w:uiPriority="43"/>
+    <w:lsdException w:name="Plain Table 4" w:uiPriority="44"/>
+    <w:lsdException w:name="Plain Table 5" w:uiPriority="45"/>
+    <w:lsdException w:name="Grid Table Light" w:uiPriority="40"/>
+    <w:lsdException w:name="Grid Table 1 Light" w:uiPriority="46"/>
+    <w:lsdException w:name="Grid Table 2" w:uiPriority="47"/>
+    <w:lsdException w:name="Grid Table 3" w:uiPriority="48"/>
+    <w:lsdException w:name="Grid Table 4" w:uiPriority="49"/>
+    <w:lsdException w:name="Grid Table 5 Dark" w:uiPriority="50"/>
+    <w:lsdException w:name="Grid Table 6 Colorful" w:uiPriority="51"/>
+    <w:lsdException w:name="Grid Table 7 Colorful" w:uiPriority="52"/>
+    <w:lsdException w:name="Grid Table 1 Light Accent 1" w:uiPriority="46"/>
+    <w:lsdException w:name="Grid Table 2 Accent 1" w:uiPriority="47"/>
+    <w:lsdException w:name="Grid Table 3 Accent 1" w:uiPriority="48"/>
+    <w:lsdException w:name="Grid Table 4 Accent 1" w:uiPriority="49"/>
+    <w:lsdException w:name="Grid Table 5 Dark Accent 1" w:uiPriority="50"/>
+    <w:lsdException w:name="Grid Table 6 Colorful Accent 1" w:uiPriority="51"/>
+    <w:lsdException w:name="Grid Table 7 Colorful Accent 1" w:uiPriority="52"/>
+    <w:lsdException w:name="Grid Table 1 Light Accent 2" w:uiPriority="46"/>
+    <w:lsdException w:name="Grid Table 2 Accent 2" w:uiPriority="47"/>
+    <w:lsdException w:name="Grid Table 3 Accent 2" w:uiPriority="48"/>
+    <w:lsdException w:name="Grid Table 4 Accent 2" w:uiPriority="49"/>
+    <w:lsdException w:name="Grid Table 5 Dark Accent 2" w:uiPriority="50"/>
+    <w:lsdException w:name="Grid Table 6 Colorful Accent 2" w:uiPriority="51"/>
+    <w:lsdException w:name="Grid Table 7 Colorful Accent 2" w:uiPriority="52"/>
+    <w:lsdException w:name="Grid Table 1 Light Accent 3" w:uiPriority="46"/>
+    <w:lsdException w:name="Grid Table 2 Accent 3" w:uiPriority="47"/>
+    <w:lsdException w:name="Grid Table 3 Accent 3" w:uiPriority="48"/>
+    <w:lsdException w:name="Grid Table 4 Accent 3" w:uiPriority="49"/>
+    <w:lsdException w:name="Grid Table 5 Dark Accent 3" w:uiPriority="50"/>
+    <w:lsdException w:name="Grid Table 6 Colorful Accent 3" w:uiPriority="51"/>
+    <w:lsdException w:name="Grid Table 7 Colorful Accent 3" w:uiPriority="52"/>
+    <w:lsdException w:name="Grid Table 1 Light Accent 4" w:uiPriority="46"/>
+    <w:lsdException w:name="Grid Table 2 Accent 4" w:uiPriority="47"/>
+    <w:lsdException w:name="Grid Table 3 Accent 4" w:uiPriority="48"/>
+    <w:lsdException w:name="Grid Table 4 Accent 4" w:uiPriority="49"/>
+    <w:lsdException w:name="Grid Table 5 Dark Accent 4" w:uiPriority="50"/>
+    <w:lsdException w:name="Grid Table 6 Colorful Accent 4" w:uiPriority="51"/>
+    <w:lsdException w:name="Grid Table 7 Colorful Accent 4" w:uiPriority="52"/>
+    <w:lsdException w:name="Grid Table 1 Light Accent 5" w:uiPriority="46"/>
+    <w:lsdException w:name="Grid Table 2 Accent 5" w:uiPriority="47"/>
+    <w:lsdException w:name="Grid Table 3 Accent 5" w:uiPriority="48"/>
+    <w:lsdException w:name="Grid Table 4 Accent 5" w:uiPriority="49"/>
+    <w:lsdException w:name="Grid Table 5 Dark Accent 5" w:uiPriority="50"/>
+    <w:lsdException w:name="Grid Table 6 Colorful Accent 5" w:uiPriority="51"/>
+    <w:lsdException w:name="Grid Table 7 Colorful Accent 5" w:uiPriority="52"/>
+    <w:lsdException w:name="Grid Table 1 Light Accent 6" w:uiPriority="46"/>
+    <w:lsdException w:name="Grid Table 2 Accent 6" w:uiPriority="47"/>
+    <w:lsdException w:name="Grid Table 3 Accent 6" w:uiPriority="48"/>
+    <w:lsdException w:name="Grid Table 4 Accent 6" w:uiPriority="49"/>
+    <w:lsdException w:name="Grid Table 5 Dark Accent 6" w:uiPriority="50"/>
+    <w:lsdException w:name="Grid Table 6 Colorful Accent 6" w:uiPriority="51"/>
+    <w:lsdException w:name="Grid Table 7 Colorful Accent 6" w:uiPriority="52"/>
+    <w:lsdException w:name="List Table 1 Light" w:uiPriority="46"/>
+    <w:lsdException w:name="List Table 2" w:uiPriority="47"/>
+    <w:lsdException w:name="List Table 3" w:uiPriority="48"/>
+    <w:lsdException w:name="List Table 4" w:uiPriority="49"/>
+    <w:lsdException w:name="List Table 5 Dark" w:uiPriority="50"/>
+    <w:lsdException w:name="List Table 6 Colorful" w:uiPriority="51"/>
+    <w:lsdException w:name="List Table 7 Colorful" w:uiPriority="52"/>
+    <w:lsdException w:name="List Table 1 Light Accent 1" w:uiPriority="46"/>
+    <w:lsdException w:name="List Table 2 Accent 1" w:uiPriority="47"/>
+    <w:lsdException w:name="List Table 3 Accent 1" w:uiPriority="48"/>
+    <w:lsdException w:name="List Table 4 Accent 1" w:uiPriority="49"/>
+    <w:lsdException w:name="List Table 5 Dark Accent 1" w:uiPriority="50"/>
+    <w:lsdException w:name="List Table 6 Colorful Accent 1" w:uiPriority="51"/>
+    <w:lsdException w:name="List Table 7 Colorful Accent 1" w:uiPriority="52"/>
+    <w:lsdException w:name="List Table 1 Light Accent 2" w:uiPriority="46"/>
+    <w:lsdException w:name="List Table 2 Accent 2" w:uiPriority="47"/>
+    <w:lsdException w:name="List Table 3 Accent 2" w:uiPriority="48"/>
+    <w:lsdException w:name="List Table 4 Accent 2" w:uiPriority="49"/>
+    <w:lsdException w:name="List Table 5 Dark Accent 2" w:uiPriority="50"/>
+    <w:lsdException w:name="List Table 6 Colorful Accent 2" w:uiPriority="51"/>
+    <w:lsdException w:name="List Table 7 Colorful Accent 2" w:uiPriority="52"/>
+    <w:lsdException w:name="List Table 1 Light Accent 3" w:uiPriority="46"/>
+    <w:lsdException w:name="List Table 2 Accent 3" w:uiPriority="47"/>
+    <w:lsdException w:name="List Table 3 Accent 3" w:uiPriority="48"/>
+    <w:lsdException w:name="List Table 4 Accent 3" w:uiPriority="49"/>
+    <w:lsdException w:name="List Table 5 Dark Accent 3" w:uiPriority="50"/>
+    <w:lsdException w:name="List Table 6 Colorful Accent 3" w:uiPriority="51"/>
+    <w:lsdException w:name="List Table 7 Colorful Accent 3" w:uiPriority="52"/>
+    <w:lsdException w:name="List Table 1 Light Accent 4" w:uiPriority="46"/>
+    <w:lsdException w:name="List Table 2 Accent 4" w:uiPriority="47"/>
+    <w:lsdException w:name="List Table 3 Accent 4" w:uiPriority="48"/>
+    <w:lsdException w:name="List Table 4 Accent 4" w:uiPriority="49"/>
+    <w:lsdException w:name="List Table 5 Dark Accent 4" w:uiPriority="50"/>
+    <w:lsdException w:name="List Table 6 Colorful Accent 4" w:uiPriority="51"/>
+    <w:lsdException w:name="List Table 7 Colorful Accent 4" w:uiPriority="52"/>
+    <w:lsdException w:name="List Table 1 Light Accent 5" w:uiPriority="46"/>
+    <w:lsdException w:name="List Table 2 Accent 5" w:uiPriority="47"/>
+    <w:lsdException w:name="List Table 3 Accent 5" w:uiPriority="48"/>
+    <w:lsdException w:name="List Table 4 Accent 5" w:uiPriority="49"/>
+    <w:lsdException w:name="List Table 5 Dark Accent 5" w:uiPriority="50"/>
+    <w:lsdException w:name="List Table 6 Colorful Accent 5" w:uiPriority="51"/>
+    <w:lsdException w:name="List Table 7 Colorful Accent 5" w:uiPriority="52"/>
+    <w:lsdException w:name="List Table 1 Light Accent 6" w:uiPriority="46"/>
+    <w:lsdException w:name="List Table 2 Accent 6" w:uiPriority="47"/>
+    <w:lsdException w:name="List Table 3 Accent 6" w:uiPriority="48"/>
+    <w:lsdException w:name="List Table 4 Accent 6" w:uiPriority="49"/>
+    <w:lsdException w:name="List Table 5 Dark Accent 6" w:uiPriority="50"/>
+    <w:lsdException w:name="List Table 6 Colorful Accent 6" w:uiPriority="51"/>
+    <w:lsdException w:name="List Table 7 Colorful Accent 6" w:uiPriority="52"/>
+    <w:lsdException w:name="Mention" w:semiHidden="1" w:unhideWhenUsed="1"/>
+    <w:lsdException w:name="Smart Hyperlink" w:semiHidden="1" w:unhideWhenUsed="1"/>
+    <w:lsdException w:name="Hashtag" w:semiHidden="1" w:unhideWhenUsed="1"/>
+    <w:lsdException w:name="Unresolved Mention" w:semiHidden="1" w:unhideWhenUsed="1"/>
   </w:latentStyles>
   <w:style w:type="paragraph" w:default="1" w:styleId="Normal">
     <w:name w:val="Normal"/>
@@ -7270,7 +6898,7 @@
 </file>
 
 <file path=customXml/itemProps1.xml><?xml version="1.0" encoding="utf-8"?>
-<ds:datastoreItem xmlns:ds="http://schemas.openxmlformats.org/officeDocument/2006/customXml" ds:itemID="{BB37461E-266D-4E20-8FDA-3A06C6AC950C}">
+<ds:datastoreItem xmlns:ds="http://schemas.openxmlformats.org/officeDocument/2006/customXml" ds:itemID="{C87B759C-6491-4DBB-B2CA-9274E816E277}">
   <ds:schemaRefs>
     <ds:schemaRef ds:uri="http://schemas.openxmlformats.org/officeDocument/2006/bibliography"/>
   </ds:schemaRefs>

</xml_diff>

<commit_message>
Update documentatie bij DikesOvertopping 22.1.1: * Technisch ontwerp * Testrapport (met pdf-bijlage) * Release notes * Protocol van Overdracht Related to Issue [WBI-1382]
</commit_message>
<xml_diff>
--- a/doc/Release notes Dikes Overtopping.docx
+++ b/doc/Release notes Dikes Overtopping.docx
@@ -11,8 +11,6 @@
           <w:szCs w:val="28"/>
         </w:rPr>
       </w:pPr>
-      <w:bookmarkStart w:id="0" w:name="_GoBack"/>
-      <w:bookmarkEnd w:id="0"/>
       <w:r>
         <w:rPr>
           <w:noProof/>
@@ -21,7 +19,7 @@
         <mc:AlternateContent>
           <mc:Choice Requires="wps">
             <w:drawing>
-              <wp:anchor distT="4294967294" distB="4294967294" distL="114300" distR="114300" simplePos="0" relativeHeight="251655680" behindDoc="0" locked="0" layoutInCell="1" allowOverlap="1" wp14:anchorId="7BBC4E1F" wp14:editId="020DFE17">
+              <wp:anchor distT="4294967294" distB="4294967294" distL="114300" distR="114300" simplePos="0" relativeHeight="251655680" behindDoc="0" locked="0" layoutInCell="1" allowOverlap="1" wp14:anchorId="52762F0C" wp14:editId="1AF7C0FE">
                 <wp:simplePos x="0" y="0"/>
                 <wp:positionH relativeFrom="column">
                   <wp:posOffset>38100</wp:posOffset>
@@ -82,7 +80,7 @@
           </mc:Choice>
           <mc:Fallback>
             <w:pict>
-              <v:line w14:anchorId="358F5444" id="Straight Connector 5" o:spid="_x0000_s1026" style="position:absolute;z-index:251655680;visibility:visible;mso-wrap-style:square;mso-width-percent:0;mso-height-percent:0;mso-wrap-distance-left:9pt;mso-wrap-distance-top:-6e-5mm;mso-wrap-distance-right:9pt;mso-wrap-distance-bottom:-6e-5mm;mso-position-horizontal:absolute;mso-position-horizontal-relative:text;mso-position-vertical:absolute;mso-position-vertical-relative:text;mso-width-percent:0;mso-height-percent:0;mso-width-relative:page;mso-height-relative:page" from="3pt,3.45pt" to="464.25pt,3.45pt" o:gfxdata="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"/>
+              <v:line w14:anchorId="711046AB" id="Straight Connector 5" o:spid="_x0000_s1026" style="position:absolute;z-index:251655680;visibility:visible;mso-wrap-style:square;mso-width-percent:0;mso-height-percent:0;mso-wrap-distance-left:9pt;mso-wrap-distance-top:-6e-5mm;mso-wrap-distance-right:9pt;mso-wrap-distance-bottom:-6e-5mm;mso-position-horizontal:absolute;mso-position-horizontal-relative:text;mso-position-vertical:absolute;mso-position-vertical-relative:text;mso-width-percent:0;mso-height-percent:0;mso-width-relative:page;mso-height-relative:page" from="3pt,3.45pt" to="464.25pt,3.45pt" o:gfxdata="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"/>
             </w:pict>
           </mc:Fallback>
         </mc:AlternateContent>
@@ -155,15 +153,7 @@
           <w:sz w:val="28"/>
           <w:szCs w:val="28"/>
         </w:rPr>
-        <w:t>1</w:t>
-      </w:r>
-      <w:r>
-        <w:rPr>
-          <w:b/>
-          <w:sz w:val="28"/>
-          <w:szCs w:val="28"/>
-        </w:rPr>
-        <w:t>9</w:t>
+        <w:t>22</w:t>
       </w:r>
       <w:r>
         <w:rPr>
@@ -192,7 +182,7 @@
         <mc:AlternateContent>
           <mc:Choice Requires="wps">
             <w:drawing>
-              <wp:anchor distT="4294967294" distB="4294967294" distL="114300" distR="114300" simplePos="0" relativeHeight="251659776" behindDoc="0" locked="0" layoutInCell="1" allowOverlap="1" wp14:anchorId="7DDF8244" wp14:editId="02956045">
+              <wp:anchor distT="4294967294" distB="4294967294" distL="114300" distR="114300" simplePos="0" relativeHeight="251659776" behindDoc="0" locked="0" layoutInCell="1" allowOverlap="1" wp14:anchorId="2DB39DC0" wp14:editId="5EB7A18B">
                 <wp:simplePos x="0" y="0"/>
                 <wp:positionH relativeFrom="column">
                   <wp:posOffset>38100</wp:posOffset>
@@ -253,7 +243,7 @@
           </mc:Choice>
           <mc:Fallback>
             <w:pict>
-              <v:line w14:anchorId="41759776" id="Straight Connector 12" o:spid="_x0000_s1026" style="position:absolute;z-index:251659776;visibility:visible;mso-wrap-style:square;mso-width-percent:0;mso-height-percent:0;mso-wrap-distance-left:9pt;mso-wrap-distance-top:-6e-5mm;mso-wrap-distance-right:9pt;mso-wrap-distance-bottom:-6e-5mm;mso-position-horizontal:absolute;mso-position-horizontal-relative:text;mso-position-vertical:absolute;mso-position-vertical-relative:text;mso-width-percent:0;mso-height-percent:0;mso-width-relative:page;mso-height-relative:page" from="3pt,7.15pt" to="464.25pt,7.15pt" o:gfxdata="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"/>
+              <v:line w14:anchorId="2057980C" id="Straight Connector 12" o:spid="_x0000_s1026" style="position:absolute;z-index:251659776;visibility:visible;mso-wrap-style:square;mso-width-percent:0;mso-height-percent:0;mso-wrap-distance-left:9pt;mso-wrap-distance-top:-6e-5mm;mso-wrap-distance-right:9pt;mso-wrap-distance-bottom:-6e-5mm;mso-position-horizontal:absolute;mso-position-horizontal-relative:text;mso-position-vertical:absolute;mso-position-vertical-relative:text;mso-width-percent:0;mso-height-percent:0;mso-width-relative:page;mso-height-relative:page" from="3pt,7.15pt" to="464.25pt,7.15pt" o:gfxdata="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"/>
             </w:pict>
           </mc:Fallback>
         </mc:AlternateContent>
@@ -322,19 +312,24 @@
         <w:t xml:space="preserve"> </w:t>
       </w:r>
       <w:r>
-        <w:t>1</w:t>
-      </w:r>
-      <w:r>
-        <w:t>9</w:t>
+        <w:t>22</w:t>
       </w:r>
       <w:r>
         <w:t>.1.1</w:t>
       </w:r>
       <w:r>
-        <w:t xml:space="preserve"> (onder de tag naam 1</w:t>
-      </w:r>
-      <w:r>
-        <w:t>9</w:t>
+        <w:t xml:space="preserve"> (onder de </w:t>
+      </w:r>
+      <w:proofErr w:type="spellStart"/>
+      <w:r>
+        <w:t>tagnaam</w:t>
+      </w:r>
+      <w:proofErr w:type="spellEnd"/>
+      <w:r>
+        <w:t xml:space="preserve"> </w:t>
+      </w:r>
+      <w:r>
+        <w:t>22</w:t>
       </w:r>
       <w:r>
         <w:t>.1.1)</w:t>
@@ -343,7 +338,13 @@
         <w:t xml:space="preserve">, </w:t>
       </w:r>
       <w:r>
-        <w:t>bevat alle functionaliteit voor het berekenen van de golfoverslag bij dijken: het berekent de 2% oploophoogte, het overslagdebiet, de bijbehorende Z-functie en/of de zogenaamde omkeervariant (het hydraulische belastingniveau)</w:t>
+        <w:t xml:space="preserve">bevat alle functionaliteit voor het berekenen van de golfoverslag bij dijken: </w:t>
+      </w:r>
+      <w:r>
+        <w:t xml:space="preserve">de module </w:t>
+      </w:r>
+      <w:r>
+        <w:t>berekent de 2% oploophoogte, het overslagdebiet, de bijbehorende Z-functie en/of de zogenaamde omkeervariant (het hydraulische belastingniveau)</w:t>
       </w:r>
       <w:r>
         <w:t>.</w:t>
@@ -396,42 +397,188 @@
         <w:jc w:val="both"/>
       </w:pPr>
       <w:r>
-        <w:t xml:space="preserve">De applicatie bestaat uit </w:t>
-      </w:r>
-      <w:bookmarkStart w:id="1" w:name="_Hlk9844901"/>
-      <w:r>
-        <w:t xml:space="preserve">twee </w:t>
+        <w:rPr>
+          <w:szCs w:val="21"/>
+          <w:lang w:eastAsia="nl-NL"/>
+        </w:rPr>
+        <w:t xml:space="preserve">De </w:t>
       </w:r>
       <w:proofErr w:type="spellStart"/>
       <w:r>
+        <w:rPr>
+          <w:szCs w:val="21"/>
+          <w:lang w:eastAsia="nl-NL"/>
+        </w:rPr>
+        <w:t>kernel</w:t>
+      </w:r>
+      <w:proofErr w:type="spellEnd"/>
+      <w:r>
+        <w:rPr>
+          <w:szCs w:val="21"/>
+          <w:lang w:eastAsia="nl-NL"/>
+        </w:rPr>
+        <w:t xml:space="preserve"> bestaat uit de volgende bestanden:</w:t>
+      </w:r>
+    </w:p>
+    <w:p>
+      <w:pPr>
+        <w:keepNext/>
+        <w:spacing w:line="240" w:lineRule="auto"/>
+        <w:ind w:left="150"/>
+        <w:rPr>
+          <w:szCs w:val="21"/>
+          <w:lang w:eastAsia="nl-NL"/>
+        </w:rPr>
+      </w:pPr>
+      <w:r>
+        <w:rPr>
+          <w:szCs w:val="21"/>
+          <w:lang w:eastAsia="nl-NL"/>
+        </w:rPr>
+        <w:tab/>
+        <w:t>Voor toepassing onder Windows, 32 bit:</w:t>
+      </w:r>
+    </w:p>
+    <w:p>
+      <w:pPr>
+        <w:numPr>
+          <w:ilvl w:val="0"/>
+          <w:numId w:val="49"/>
+        </w:numPr>
+        <w:tabs>
+          <w:tab w:val="left" w:pos="3675"/>
+          <w:tab w:val="left" w:pos="3885"/>
+        </w:tabs>
+        <w:rPr>
+          <w:szCs w:val="21"/>
+          <w:lang w:eastAsia="nl-NL"/>
+        </w:rPr>
+      </w:pPr>
+      <w:proofErr w:type="spellStart"/>
+      <w:r>
+        <w:t>dllDikesOvertopping</w:t>
+      </w:r>
+      <w:r>
+        <w:t>.</w:t>
+      </w:r>
+      <w:r>
         <w:t>dll</w:t>
       </w:r>
       <w:proofErr w:type="spellEnd"/>
-      <w:r>
-        <w:t xml:space="preserve"> (</w:t>
-      </w:r>
+    </w:p>
+    <w:p>
+      <w:pPr>
+        <w:numPr>
+          <w:ilvl w:val="0"/>
+          <w:numId w:val="49"/>
+        </w:numPr>
+        <w:tabs>
+          <w:tab w:val="left" w:pos="3675"/>
+          <w:tab w:val="left" w:pos="3885"/>
+        </w:tabs>
+        <w:rPr>
+          <w:szCs w:val="21"/>
+          <w:lang w:eastAsia="nl-NL"/>
+        </w:rPr>
+      </w:pPr>
       <w:proofErr w:type="spellStart"/>
       <w:r>
-        <w:t>dynamic</w:t>
+        <w:rPr>
+          <w:szCs w:val="21"/>
+          <w:lang w:eastAsia="nl-NL"/>
+        </w:rPr>
+        <w:t>feedbackDLL.dll</w:t>
       </w:r>
       <w:proofErr w:type="spellEnd"/>
-      <w:r>
-        <w:t xml:space="preserve"> link </w:t>
-      </w:r>
+    </w:p>
+    <w:p>
+      <w:pPr>
+        <w:keepNext/>
+        <w:spacing w:line="240" w:lineRule="auto"/>
+        <w:ind w:left="150"/>
+        <w:rPr>
+          <w:szCs w:val="21"/>
+          <w:lang w:eastAsia="nl-NL"/>
+        </w:rPr>
+      </w:pPr>
+      <w:r>
+        <w:rPr>
+          <w:szCs w:val="21"/>
+          <w:lang w:eastAsia="nl-NL"/>
+        </w:rPr>
+        <w:tab/>
+        <w:t>Voor toepassing onder Windows, 64 bit:</w:t>
+      </w:r>
+    </w:p>
+    <w:p>
+      <w:pPr>
+        <w:numPr>
+          <w:ilvl w:val="0"/>
+          <w:numId w:val="49"/>
+        </w:numPr>
+        <w:tabs>
+          <w:tab w:val="left" w:pos="3675"/>
+          <w:tab w:val="left" w:pos="3885"/>
+        </w:tabs>
+        <w:rPr>
+          <w:szCs w:val="21"/>
+          <w:lang w:eastAsia="nl-NL"/>
+        </w:rPr>
+      </w:pPr>
       <w:proofErr w:type="spellStart"/>
       <w:r>
-        <w:t>library</w:t>
+        <w:t>dllDikesOvertopping</w:t>
+      </w:r>
+      <w:r>
+        <w:t>.</w:t>
+      </w:r>
+      <w:r>
+        <w:t>dll</w:t>
       </w:r>
       <w:proofErr w:type="spellEnd"/>
-      <w:r>
-        <w:t>)</w:t>
-      </w:r>
-      <w:r>
-        <w:t xml:space="preserve"> bestanden</w:t>
-      </w:r>
-      <w:bookmarkEnd w:id="1"/>
-      <w:r>
-        <w:t>:</w:t>
+    </w:p>
+    <w:p>
+      <w:pPr>
+        <w:numPr>
+          <w:ilvl w:val="0"/>
+          <w:numId w:val="49"/>
+        </w:numPr>
+        <w:tabs>
+          <w:tab w:val="left" w:pos="3675"/>
+          <w:tab w:val="left" w:pos="3885"/>
+        </w:tabs>
+        <w:rPr>
+          <w:szCs w:val="21"/>
+          <w:lang w:eastAsia="nl-NL"/>
+        </w:rPr>
+      </w:pPr>
+      <w:proofErr w:type="spellStart"/>
+      <w:r>
+        <w:rPr>
+          <w:szCs w:val="21"/>
+          <w:lang w:eastAsia="nl-NL"/>
+        </w:rPr>
+        <w:t>feedbackDLL.dll</w:t>
+      </w:r>
+      <w:proofErr w:type="spellEnd"/>
+    </w:p>
+    <w:p>
+      <w:pPr>
+        <w:keepNext/>
+        <w:spacing w:line="240" w:lineRule="auto"/>
+        <w:ind w:left="150"/>
+        <w:rPr>
+          <w:szCs w:val="21"/>
+          <w:lang w:eastAsia="nl-NL"/>
+        </w:rPr>
+      </w:pPr>
+      <w:r>
+        <w:rPr>
+          <w:szCs w:val="21"/>
+          <w:lang w:eastAsia="nl-NL"/>
+        </w:rPr>
+        <w:tab/>
+        <w:t>Voor toepassing onder Linux (alleen 64 bit):</w:t>
       </w:r>
     </w:p>
     <w:p>
@@ -439,47 +586,162 @@
         <w:pStyle w:val="ListParagraph"/>
         <w:numPr>
           <w:ilvl w:val="0"/>
-          <w:numId w:val="42"/>
+          <w:numId w:val="50"/>
         </w:numPr>
         <w:spacing w:line="240" w:lineRule="auto"/>
-        <w:jc w:val="both"/>
-      </w:pPr>
-      <w:r>
-        <w:t>"</w:t>
-      </w:r>
+        <w:rPr>
+          <w:szCs w:val="21"/>
+          <w:lang w:eastAsia="nl-NL"/>
+        </w:rPr>
+      </w:pPr>
       <w:proofErr w:type="spellStart"/>
       <w:r>
-        <w:t>dllDikesOvertopping.dll</w:t>
+        <w:rPr>
+          <w:szCs w:val="21"/>
+          <w:lang w:eastAsia="nl-NL"/>
+        </w:rPr>
+        <w:t>libDikesOvertopping.so</w:t>
       </w:r>
       <w:proofErr w:type="spellEnd"/>
-      <w:r>
-        <w:t>"</w:t>
-      </w:r>
     </w:p>
     <w:p>
       <w:pPr>
         <w:pStyle w:val="ListParagraph"/>
         <w:numPr>
           <w:ilvl w:val="0"/>
-          <w:numId w:val="42"/>
+          <w:numId w:val="50"/>
         </w:numPr>
         <w:spacing w:line="240" w:lineRule="auto"/>
-        <w:jc w:val="both"/>
-      </w:pPr>
-      <w:bookmarkStart w:id="2" w:name="_Hlk9844914"/>
-      <w:r>
-        <w:t>“</w:t>
-      </w:r>
+        <w:rPr>
+          <w:szCs w:val="21"/>
+          <w:lang w:eastAsia="nl-NL"/>
+        </w:rPr>
+      </w:pPr>
       <w:proofErr w:type="spellStart"/>
       <w:r>
-        <w:t>winapi.dll</w:t>
+        <w:rPr>
+          <w:szCs w:val="21"/>
+          <w:lang w:eastAsia="nl-NL"/>
+        </w:rPr>
+        <w:t>libFeedbackDll.so</w:t>
       </w:r>
       <w:proofErr w:type="spellEnd"/>
-      <w:r>
-        <w:t>”</w:t>
-      </w:r>
     </w:p>
-    <w:bookmarkEnd w:id="2"/>
+    <w:p>
+      <w:pPr>
+        <w:pStyle w:val="ListParagraph"/>
+        <w:numPr>
+          <w:ilvl w:val="0"/>
+          <w:numId w:val="50"/>
+        </w:numPr>
+        <w:spacing w:line="240" w:lineRule="auto"/>
+        <w:rPr>
+          <w:szCs w:val="21"/>
+          <w:lang w:eastAsia="nl-NL"/>
+        </w:rPr>
+      </w:pPr>
+      <w:proofErr w:type="spellStart"/>
+      <w:r>
+        <w:rPr>
+          <w:szCs w:val="21"/>
+          <w:lang w:eastAsia="nl-NL"/>
+        </w:rPr>
+        <w:t>libifcoremt.so.5</w:t>
+      </w:r>
+      <w:proofErr w:type="spellEnd"/>
+    </w:p>
+    <w:p>
+      <w:pPr>
+        <w:pStyle w:val="ListParagraph"/>
+        <w:numPr>
+          <w:ilvl w:val="0"/>
+          <w:numId w:val="50"/>
+        </w:numPr>
+        <w:spacing w:line="240" w:lineRule="auto"/>
+        <w:rPr>
+          <w:szCs w:val="21"/>
+          <w:lang w:eastAsia="nl-NL"/>
+        </w:rPr>
+      </w:pPr>
+      <w:proofErr w:type="spellStart"/>
+      <w:r>
+        <w:rPr>
+          <w:szCs w:val="21"/>
+          <w:lang w:eastAsia="nl-NL"/>
+        </w:rPr>
+        <w:t>libifport.so.5</w:t>
+      </w:r>
+      <w:proofErr w:type="spellEnd"/>
+    </w:p>
+    <w:p>
+      <w:pPr>
+        <w:pStyle w:val="ListParagraph"/>
+        <w:numPr>
+          <w:ilvl w:val="0"/>
+          <w:numId w:val="50"/>
+        </w:numPr>
+        <w:spacing w:line="240" w:lineRule="auto"/>
+        <w:rPr>
+          <w:szCs w:val="21"/>
+          <w:lang w:eastAsia="nl-NL"/>
+        </w:rPr>
+      </w:pPr>
+      <w:proofErr w:type="spellStart"/>
+      <w:r>
+        <w:rPr>
+          <w:szCs w:val="21"/>
+          <w:lang w:eastAsia="nl-NL"/>
+        </w:rPr>
+        <w:t>libimf.so</w:t>
+      </w:r>
+      <w:proofErr w:type="spellEnd"/>
+    </w:p>
+    <w:p>
+      <w:pPr>
+        <w:pStyle w:val="ListParagraph"/>
+        <w:numPr>
+          <w:ilvl w:val="0"/>
+          <w:numId w:val="50"/>
+        </w:numPr>
+        <w:spacing w:line="240" w:lineRule="auto"/>
+        <w:rPr>
+          <w:szCs w:val="21"/>
+          <w:lang w:eastAsia="nl-NL"/>
+        </w:rPr>
+      </w:pPr>
+      <w:proofErr w:type="spellStart"/>
+      <w:r>
+        <w:rPr>
+          <w:szCs w:val="21"/>
+          <w:lang w:eastAsia="nl-NL"/>
+        </w:rPr>
+        <w:t>libintlc.so.5</w:t>
+      </w:r>
+      <w:proofErr w:type="spellEnd"/>
+    </w:p>
+    <w:p>
+      <w:pPr>
+        <w:pStyle w:val="ListParagraph"/>
+        <w:numPr>
+          <w:ilvl w:val="0"/>
+          <w:numId w:val="50"/>
+        </w:numPr>
+        <w:spacing w:line="240" w:lineRule="auto"/>
+        <w:rPr>
+          <w:szCs w:val="21"/>
+          <w:lang w:eastAsia="nl-NL"/>
+        </w:rPr>
+      </w:pPr>
+      <w:proofErr w:type="spellStart"/>
+      <w:r>
+        <w:rPr>
+          <w:szCs w:val="21"/>
+          <w:lang w:eastAsia="nl-NL"/>
+        </w:rPr>
+        <w:t>libiomp5.so</w:t>
+      </w:r>
+      <w:proofErr w:type="spellEnd"/>
+    </w:p>
     <w:p>
       <w:pPr>
         <w:tabs>
@@ -525,38 +787,26 @@
         <w:rPr>
           <w:b/>
         </w:rPr>
-        <w:t>Dikes</w:t>
-      </w:r>
+        <w:t>Overtopping</w:t>
+      </w:r>
+      <w:proofErr w:type="spellEnd"/>
       <w:r>
         <w:rPr>
           <w:b/>
         </w:rPr>
-        <w:t>Overtopping</w:t>
-      </w:r>
-      <w:proofErr w:type="spellEnd"/>
+        <w:t xml:space="preserve"> </w:t>
+      </w:r>
       <w:r>
         <w:rPr>
           <w:b/>
         </w:rPr>
-        <w:t xml:space="preserve"> </w:t>
+        <w:t>19.</w:t>
       </w:r>
       <w:r>
         <w:rPr>
           <w:b/>
         </w:rPr>
         <w:t>1</w:t>
-      </w:r>
-      <w:r>
-        <w:rPr>
-          <w:b/>
-        </w:rPr>
-        <w:t>8</w:t>
-      </w:r>
-      <w:r>
-        <w:rPr>
-          <w:b/>
-        </w:rPr>
-        <w:t>.1</w:t>
       </w:r>
       <w:r>
         <w:rPr>
@@ -578,31 +828,13 @@
         <w:t xml:space="preserve">Ten opzichte van versie </w:t>
       </w:r>
       <w:r>
-        <w:t>1</w:t>
-      </w:r>
-      <w:r>
-        <w:t>8</w:t>
-      </w:r>
-      <w:r>
-        <w:t>.</w:t>
+        <w:t>19.</w:t>
       </w:r>
       <w:r>
         <w:t>1.1</w:t>
       </w:r>
       <w:r>
-        <w:t xml:space="preserve"> zijn de </w:t>
-      </w:r>
-      <w:r>
-        <w:t xml:space="preserve">volgende </w:t>
-      </w:r>
-      <w:r>
-        <w:t>aanpassingen</w:t>
-      </w:r>
-      <w:r>
-        <w:t xml:space="preserve"> aangebracht</w:t>
-      </w:r>
-      <w:r>
-        <w:t xml:space="preserve">: </w:t>
+        <w:t xml:space="preserve"> zijn de aanpassingen: </w:t>
       </w:r>
     </w:p>
     <w:p>
@@ -616,20 +848,19 @@
         <w:jc w:val="both"/>
       </w:pPr>
       <w:r>
-        <w:t xml:space="preserve">De fout bij het opvragen van het versienummer is hersteld. </w:t>
-      </w:r>
-      <w:bookmarkStart w:id="3" w:name="_Hlk9844859"/>
-      <w:r>
-        <w:t xml:space="preserve">Ook is geregeld dat nu het versienummer op nog maar één plaats hoeft te worden bijgewerkt. </w:t>
-      </w:r>
-      <w:bookmarkEnd w:id="3"/>
-      <w:proofErr w:type="spellStart"/>
-      <w:r>
-        <w:t>Jira</w:t>
-      </w:r>
-      <w:proofErr w:type="spellEnd"/>
-      <w:r>
-        <w:t xml:space="preserve"> issue OVERS-58.</w:t>
+        <w:t xml:space="preserve">De </w:t>
+      </w:r>
+      <w:r>
+        <w:t>rekensnelheid</w:t>
+      </w:r>
+      <w:r>
+        <w:t xml:space="preserve"> in geval van herhaalde aanroep is verbeterd</w:t>
+      </w:r>
+      <w:r>
+        <w:t>.</w:t>
+      </w:r>
+      <w:r>
+        <w:t xml:space="preserve"> </w:t>
       </w:r>
     </w:p>
     <w:p>
@@ -643,31 +874,26 @@
         <w:jc w:val="both"/>
       </w:pPr>
       <w:r>
-        <w:t xml:space="preserve">De ontwikkelomgeving is geüpdatet naar Visual Studio 2015 met Fortran </w:t>
+        <w:t xml:space="preserve">De </w:t>
       </w:r>
       <w:proofErr w:type="spellStart"/>
       <w:r>
-        <w:t>XE2016</w:t>
+        <w:t>onderhoudbaarheid</w:t>
       </w:r>
       <w:proofErr w:type="spellEnd"/>
       <w:r>
-        <w:t xml:space="preserve"> en naast de 32 bits versie wordt nu ook een 64 bits versie van de </w:t>
+        <w:t xml:space="preserve"> in termen van </w:t>
       </w:r>
       <w:proofErr w:type="spellStart"/>
       <w:r>
-        <w:t>dll</w:t>
+        <w:t>SIG</w:t>
       </w:r>
       <w:proofErr w:type="spellEnd"/>
       <w:r>
-        <w:t xml:space="preserve"> gegenereerd. </w:t>
-      </w:r>
-      <w:proofErr w:type="spellStart"/>
-      <w:r>
-        <w:t>Jira</w:t>
-      </w:r>
-      <w:proofErr w:type="spellEnd"/>
-      <w:r>
-        <w:t xml:space="preserve"> issue OVERS-55.</w:t>
+        <w:t xml:space="preserve"> score is verbeterd</w:t>
+      </w:r>
+      <w:r>
+        <w:t>.</w:t>
       </w:r>
     </w:p>
     <w:p>
@@ -680,50 +906,26 @@
         <w:spacing w:line="240" w:lineRule="auto"/>
         <w:jc w:val="both"/>
       </w:pPr>
-      <w:bookmarkStart w:id="4" w:name="_Hlk9410917"/>
-      <w:r>
-        <w:t xml:space="preserve">Een tekortkoming in het detecteren van een ongeoorloofd </w:t>
-      </w:r>
-      <w:bookmarkStart w:id="5" w:name="_Hlk9410873"/>
-      <w:r>
-        <w:t xml:space="preserve">invoerprofiel </w:t>
-      </w:r>
-      <w:bookmarkEnd w:id="5"/>
-      <w:r>
-        <w:t xml:space="preserve">is hersteld. </w:t>
+      <w:r>
+        <w:t xml:space="preserve">De </w:t>
       </w:r>
       <w:proofErr w:type="spellStart"/>
       <w:r>
-        <w:t>Jira</w:t>
+        <w:t>kernel</w:t>
       </w:r>
       <w:proofErr w:type="spellEnd"/>
       <w:r>
-        <w:t xml:space="preserve"> issue OVERS-54.</w:t>
+        <w:t xml:space="preserve"> is '</w:t>
+      </w:r>
+      <w:proofErr w:type="spellStart"/>
+      <w:r>
+        <w:t>gesigned</w:t>
+      </w:r>
+      <w:proofErr w:type="spellEnd"/>
+      <w:r>
+        <w:t xml:space="preserve">', hetgeen inhoudt dat het gecertificeerd is als Deltares product. </w:t>
       </w:r>
     </w:p>
-    <w:p>
-      <w:pPr>
-        <w:pStyle w:val="ListParagraph"/>
-        <w:numPr>
-          <w:ilvl w:val="0"/>
-          <w:numId w:val="45"/>
-        </w:numPr>
-        <w:spacing w:line="240" w:lineRule="auto"/>
-        <w:jc w:val="both"/>
-      </w:pPr>
-      <w:r>
-        <w:t xml:space="preserve">De aard van de foutmelding in geval van afnemende x-coördinaten in het invoerprofiel is verbeterd. </w:t>
-      </w:r>
-      <w:proofErr w:type="spellStart"/>
-      <w:r>
-        <w:t>Jira</w:t>
-      </w:r>
-      <w:proofErr w:type="spellEnd"/>
-      <w:r>
-        <w:t xml:space="preserve"> issue OVERS-53.</w:t>
-      </w:r>
-    </w:p>
-    <w:bookmarkEnd w:id="4"/>
     <w:p>
       <w:pPr>
         <w:tabs>
@@ -732,36 +934,21 @@
         <w:spacing w:line="240" w:lineRule="auto"/>
         <w:ind w:left="510"/>
         <w:jc w:val="both"/>
-        <w:rPr>
-          <w:szCs w:val="21"/>
-          <w:lang w:eastAsia="nl-NL"/>
-        </w:rPr>
-      </w:pPr>
-      <w:r>
-        <w:t xml:space="preserve">De eerstgenoemde verandering is noodzakelijk om verwarring omtrent de gehanteerde </w:t>
-      </w:r>
-      <w:r>
-        <w:rPr>
-          <w:szCs w:val="21"/>
-          <w:lang w:eastAsia="nl-NL"/>
-        </w:rPr>
-        <w:t xml:space="preserve">versie van de </w:t>
-      </w:r>
-      <w:proofErr w:type="spellStart"/>
-      <w:r>
-        <w:rPr>
-          <w:szCs w:val="21"/>
-          <w:lang w:eastAsia="nl-NL"/>
-        </w:rPr>
-        <w:t>dll</w:t>
-      </w:r>
-      <w:proofErr w:type="spellEnd"/>
-      <w:r>
-        <w:rPr>
-          <w:szCs w:val="21"/>
-          <w:lang w:eastAsia="nl-NL"/>
-        </w:rPr>
-        <w:t xml:space="preserve"> te voorkomen. In de rekenmethode zelf zijn geen wijzigingen aangebracht.</w:t>
+      </w:pPr>
+      <w:r>
+        <w:t xml:space="preserve">De aanpassingen hebben geen </w:t>
+      </w:r>
+      <w:r>
+        <w:t xml:space="preserve">betrekking </w:t>
+      </w:r>
+      <w:r>
+        <w:t>op de reken</w:t>
+      </w:r>
+      <w:r>
+        <w:t>methode en hebben daardoor ook geen invloed op de reken</w:t>
+      </w:r>
+      <w:r>
+        <w:t>resultaten.</w:t>
       </w:r>
     </w:p>
     <w:p>
@@ -902,46 +1089,46 @@
         <w:t xml:space="preserve">Versie </w:t>
       </w:r>
       <w:r>
+        <w:t>22</w:t>
+      </w:r>
+      <w:r>
+        <w:t>.1</w:t>
+      </w:r>
+      <w:r>
+        <w:t>.1</w:t>
+      </w:r>
+      <w:r>
+        <w:t xml:space="preserve"> </w:t>
+      </w:r>
+      <w:r>
+        <w:t>is</w:t>
+      </w:r>
+      <w:r>
+        <w:t xml:space="preserve"> voor de gebruiker backward compatible met versie </w:t>
+      </w:r>
+      <w:r>
+        <w:t>19.</w:t>
+      </w:r>
+      <w:r>
         <w:t>1</w:t>
       </w:r>
       <w:r>
-        <w:t>9</w:t>
-      </w:r>
-      <w:r>
-        <w:t>.1</w:t>
-      </w:r>
-      <w:r>
-        <w:t>.1</w:t>
+        <w:t>.</w:t>
+      </w:r>
+      <w:r>
+        <w:t>1.</w:t>
       </w:r>
       <w:r>
         <w:t xml:space="preserve"> </w:t>
       </w:r>
       <w:r>
-        <w:t>is</w:t>
-      </w:r>
-      <w:r>
-        <w:t xml:space="preserve"> voor de gebruiker backward compatible met versie </w:t>
-      </w:r>
-      <w:r>
-        <w:t>1</w:t>
-      </w:r>
-      <w:r>
-        <w:t>8</w:t>
-      </w:r>
-      <w:r>
-        <w:t>.</w:t>
-      </w:r>
-      <w:r>
-        <w:t>1</w:t>
-      </w:r>
-      <w:r>
-        <w:t>.</w:t>
-      </w:r>
-      <w:r>
-        <w:t>1.</w:t>
-      </w:r>
-      <w:r>
-        <w:t xml:space="preserve"> </w:t>
+        <w:t xml:space="preserve">Echter, om gebruik te maken van de verbeterde rekensnelheid moet in de aanroep van de module een </w:t>
+      </w:r>
+      <w:r>
+        <w:t xml:space="preserve">- optionele - </w:t>
+      </w:r>
+      <w:r>
+        <w:t>extra invoerparameter meegegeven worden. Dit staat beschreven in het Technisch ontwerp.</w:t>
       </w:r>
     </w:p>
     <w:p>
@@ -1003,6 +1190,7 @@
     </w:p>
     <w:p>
       <w:pPr>
+        <w:keepNext/>
         <w:numPr>
           <w:ilvl w:val="0"/>
           <w:numId w:val="18"/>
@@ -1018,13 +1206,16 @@
           <w:b/>
         </w:rPr>
       </w:pPr>
+      <w:bookmarkStart w:id="0" w:name="_GoBack"/>
       <w:r>
         <w:rPr>
           <w:b/>
         </w:rPr>
+        <w:lastRenderedPageBreak/>
         <w:t>Contact</w:t>
       </w:r>
     </w:p>
+    <w:bookmarkEnd w:id="0"/>
     <w:p>
       <w:pPr>
         <w:tabs>
@@ -1062,7 +1253,21 @@
         <w:t>systeem (Subversion) van Deltares.</w:t>
       </w:r>
       <w:r>
-        <w:t xml:space="preserve"> Helpdeskvragen kunnen gericht worden aan de Helpdesk Water van Rijkswaterstaat. </w:t>
+        <w:t xml:space="preserve"> Helpdeskvragen kunnen gericht worden aan de Helpdesk Water </w:t>
+      </w:r>
+      <w:r>
+        <w:t xml:space="preserve">/ </w:t>
+      </w:r>
+      <w:proofErr w:type="spellStart"/>
+      <w:r>
+        <w:t>IPLO</w:t>
+      </w:r>
+      <w:proofErr w:type="spellEnd"/>
+      <w:r>
+        <w:t xml:space="preserve"> </w:t>
+      </w:r>
+      <w:r>
+        <w:t xml:space="preserve">van Rijkswaterstaat. </w:t>
       </w:r>
     </w:p>
     <w:p>
@@ -1135,18 +1340,55 @@
           <w:lang w:val="en-GB"/>
         </w:rPr>
       </w:pPr>
+      <w:proofErr w:type="spellStart"/>
       <w:r>
         <w:rPr>
           <w:lang w:val="en-GB"/>
         </w:rPr>
-        <w:t>Test report</w:t>
+        <w:t>Test</w:t>
       </w:r>
       <w:r>
         <w:rPr>
           <w:lang w:val="en-GB"/>
         </w:rPr>
+        <w:t>rapport</w:t>
+      </w:r>
+      <w:proofErr w:type="spellEnd"/>
+    </w:p>
+    <w:p>
+      <w:pPr>
+        <w:pStyle w:val="ListParagraph"/>
+        <w:numPr>
+          <w:ilvl w:val="0"/>
+          <w:numId w:val="42"/>
+        </w:numPr>
+        <w:jc w:val="both"/>
+        <w:rPr>
+          <w:lang w:val="en-GB"/>
+        </w:rPr>
+      </w:pPr>
+      <w:proofErr w:type="spellStart"/>
+      <w:r>
+        <w:rPr>
+          <w:lang w:val="en-GB"/>
+        </w:rPr>
+        <w:t>Technisch</w:t>
+      </w:r>
+      <w:proofErr w:type="spellEnd"/>
+      <w:r>
+        <w:rPr>
+          <w:lang w:val="en-GB"/>
+        </w:rPr>
         <w:t xml:space="preserve"> </w:t>
       </w:r>
+      <w:proofErr w:type="spellStart"/>
+      <w:r>
+        <w:rPr>
+          <w:lang w:val="en-GB"/>
+        </w:rPr>
+        <w:t>ontwerp</w:t>
+      </w:r>
+      <w:proofErr w:type="spellEnd"/>
     </w:p>
     <w:sectPr>
       <w:headerReference w:type="default" r:id="rId8"/>
@@ -1340,7 +1582,7 @@
         <w:lang w:val="en-GB" w:eastAsia="zh-CN"/>
       </w:rPr>
       <w:drawing>
-        <wp:inline distT="0" distB="0" distL="0" distR="0" wp14:anchorId="4D2E2E92" wp14:editId="7FBD6FAD">
+        <wp:inline distT="0" distB="0" distL="0" distR="0" wp14:anchorId="7CE2AC69" wp14:editId="1EFD2518">
           <wp:extent cx="2533650" cy="876300"/>
           <wp:effectExtent l="0" t="0" r="0" b="0"/>
           <wp:docPr id="2" name="Picture 10"/>
@@ -1394,7 +1636,7 @@
         <w:lang w:val="en-GB" w:eastAsia="zh-CN"/>
       </w:rPr>
       <w:drawing>
-        <wp:anchor distT="0" distB="0" distL="114300" distR="114300" simplePos="0" relativeHeight="251660288" behindDoc="0" locked="0" layoutInCell="1" allowOverlap="1" wp14:anchorId="21723B7B" wp14:editId="3660AC49">
+        <wp:anchor distT="0" distB="0" distL="114300" distR="114300" simplePos="0" relativeHeight="251660288" behindDoc="0" locked="0" layoutInCell="1" allowOverlap="1" wp14:anchorId="7084C163" wp14:editId="2FFBF198">
           <wp:simplePos x="0" y="0"/>
           <wp:positionH relativeFrom="column">
             <wp:align>right</wp:align>
@@ -1643,6 +1885,147 @@
     </w:lvl>
   </w:abstractNum>
   <w:abstractNum w:abstractNumId="4" w15:restartNumberingAfterBreak="0">
+    <w:nsid w:val="03493C8C"/>
+    <w:multiLevelType w:val="hybridMultilevel"/>
+    <w:tmpl w:val="A3AA2218"/>
+    <w:lvl w:ilvl="0" w:tplc="6DC0F030">
+      <w:start w:val="1"/>
+      <w:numFmt w:val="bullet"/>
+      <w:lvlText w:val=""/>
+      <w:lvlJc w:val="left"/>
+      <w:pPr>
+        <w:tabs>
+          <w:tab w:val="num" w:pos="1080"/>
+        </w:tabs>
+        <w:ind w:left="1080" w:hanging="360"/>
+      </w:pPr>
+      <w:rPr>
+        <w:rFonts w:ascii="Symbol" w:hAnsi="Symbol" w:hint="default"/>
+        <w:lang w:val="nl-NL"/>
+      </w:rPr>
+    </w:lvl>
+    <w:lvl w:ilvl="1" w:tplc="04090003">
+      <w:start w:val="1"/>
+      <w:numFmt w:val="bullet"/>
+      <w:lvlText w:val="o"/>
+      <w:lvlJc w:val="left"/>
+      <w:pPr>
+        <w:tabs>
+          <w:tab w:val="num" w:pos="1800"/>
+        </w:tabs>
+        <w:ind w:left="1800" w:hanging="360"/>
+      </w:pPr>
+      <w:rPr>
+        <w:rFonts w:ascii="Courier New" w:hAnsi="Courier New" w:cs="Courier New" w:hint="default"/>
+      </w:rPr>
+    </w:lvl>
+    <w:lvl w:ilvl="2" w:tplc="04090005" w:tentative="1">
+      <w:start w:val="1"/>
+      <w:numFmt w:val="bullet"/>
+      <w:lvlText w:val=""/>
+      <w:lvlJc w:val="left"/>
+      <w:pPr>
+        <w:tabs>
+          <w:tab w:val="num" w:pos="2520"/>
+        </w:tabs>
+        <w:ind w:left="2520" w:hanging="360"/>
+      </w:pPr>
+      <w:rPr>
+        <w:rFonts w:ascii="Wingdings" w:hAnsi="Wingdings" w:hint="default"/>
+      </w:rPr>
+    </w:lvl>
+    <w:lvl w:ilvl="3" w:tplc="04090001" w:tentative="1">
+      <w:start w:val="1"/>
+      <w:numFmt w:val="bullet"/>
+      <w:lvlText w:val=""/>
+      <w:lvlJc w:val="left"/>
+      <w:pPr>
+        <w:tabs>
+          <w:tab w:val="num" w:pos="3240"/>
+        </w:tabs>
+        <w:ind w:left="3240" w:hanging="360"/>
+      </w:pPr>
+      <w:rPr>
+        <w:rFonts w:ascii="Symbol" w:hAnsi="Symbol" w:hint="default"/>
+      </w:rPr>
+    </w:lvl>
+    <w:lvl w:ilvl="4" w:tplc="04090003" w:tentative="1">
+      <w:start w:val="1"/>
+      <w:numFmt w:val="bullet"/>
+      <w:lvlText w:val="o"/>
+      <w:lvlJc w:val="left"/>
+      <w:pPr>
+        <w:tabs>
+          <w:tab w:val="num" w:pos="3960"/>
+        </w:tabs>
+        <w:ind w:left="3960" w:hanging="360"/>
+      </w:pPr>
+      <w:rPr>
+        <w:rFonts w:ascii="Courier New" w:hAnsi="Courier New" w:cs="Courier New" w:hint="default"/>
+      </w:rPr>
+    </w:lvl>
+    <w:lvl w:ilvl="5" w:tplc="04090005" w:tentative="1">
+      <w:start w:val="1"/>
+      <w:numFmt w:val="bullet"/>
+      <w:lvlText w:val=""/>
+      <w:lvlJc w:val="left"/>
+      <w:pPr>
+        <w:tabs>
+          <w:tab w:val="num" w:pos="4680"/>
+        </w:tabs>
+        <w:ind w:left="4680" w:hanging="360"/>
+      </w:pPr>
+      <w:rPr>
+        <w:rFonts w:ascii="Wingdings" w:hAnsi="Wingdings" w:hint="default"/>
+      </w:rPr>
+    </w:lvl>
+    <w:lvl w:ilvl="6" w:tplc="04090001" w:tentative="1">
+      <w:start w:val="1"/>
+      <w:numFmt w:val="bullet"/>
+      <w:lvlText w:val=""/>
+      <w:lvlJc w:val="left"/>
+      <w:pPr>
+        <w:tabs>
+          <w:tab w:val="num" w:pos="5400"/>
+        </w:tabs>
+        <w:ind w:left="5400" w:hanging="360"/>
+      </w:pPr>
+      <w:rPr>
+        <w:rFonts w:ascii="Symbol" w:hAnsi="Symbol" w:hint="default"/>
+      </w:rPr>
+    </w:lvl>
+    <w:lvl w:ilvl="7" w:tplc="04090003" w:tentative="1">
+      <w:start w:val="1"/>
+      <w:numFmt w:val="bullet"/>
+      <w:lvlText w:val="o"/>
+      <w:lvlJc w:val="left"/>
+      <w:pPr>
+        <w:tabs>
+          <w:tab w:val="num" w:pos="6120"/>
+        </w:tabs>
+        <w:ind w:left="6120" w:hanging="360"/>
+      </w:pPr>
+      <w:rPr>
+        <w:rFonts w:ascii="Courier New" w:hAnsi="Courier New" w:cs="Courier New" w:hint="default"/>
+      </w:rPr>
+    </w:lvl>
+    <w:lvl w:ilvl="8" w:tplc="04090005" w:tentative="1">
+      <w:start w:val="1"/>
+      <w:numFmt w:val="bullet"/>
+      <w:lvlText w:val=""/>
+      <w:lvlJc w:val="left"/>
+      <w:pPr>
+        <w:tabs>
+          <w:tab w:val="num" w:pos="6840"/>
+        </w:tabs>
+        <w:ind w:left="6840" w:hanging="360"/>
+      </w:pPr>
+      <w:rPr>
+        <w:rFonts w:ascii="Wingdings" w:hAnsi="Wingdings" w:hint="default"/>
+      </w:rPr>
+    </w:lvl>
+  </w:abstractNum>
+  <w:abstractNum w:abstractNumId="5" w15:restartNumberingAfterBreak="0">
     <w:nsid w:val="07C004A9"/>
     <w:multiLevelType w:val="hybridMultilevel"/>
     <w:tmpl w:val="F8A46ECA"/>
@@ -1782,7 +2165,7 @@
       </w:rPr>
     </w:lvl>
   </w:abstractNum>
-  <w:abstractNum w:abstractNumId="5" w15:restartNumberingAfterBreak="0">
+  <w:abstractNum w:abstractNumId="6" w15:restartNumberingAfterBreak="0">
     <w:nsid w:val="0EC55D2C"/>
     <w:multiLevelType w:val="multilevel"/>
     <w:tmpl w:val="6298F500"/>
@@ -1917,7 +2300,7 @@
       </w:rPr>
     </w:lvl>
   </w:abstractNum>
-  <w:abstractNum w:abstractNumId="6" w15:restartNumberingAfterBreak="0">
+  <w:abstractNum w:abstractNumId="7" w15:restartNumberingAfterBreak="0">
     <w:nsid w:val="0F9B6489"/>
     <w:multiLevelType w:val="multilevel"/>
     <w:tmpl w:val="7CBCA894"/>
@@ -2058,7 +2441,7 @@
       </w:rPr>
     </w:lvl>
   </w:abstractNum>
-  <w:abstractNum w:abstractNumId="7" w15:restartNumberingAfterBreak="0">
+  <w:abstractNum w:abstractNumId="8" w15:restartNumberingAfterBreak="0">
     <w:nsid w:val="157C65BE"/>
     <w:multiLevelType w:val="hybridMultilevel"/>
     <w:tmpl w:val="F49A5DE2"/>
@@ -2171,7 +2554,7 @@
       </w:rPr>
     </w:lvl>
   </w:abstractNum>
-  <w:abstractNum w:abstractNumId="8" w15:restartNumberingAfterBreak="0">
+  <w:abstractNum w:abstractNumId="9" w15:restartNumberingAfterBreak="0">
     <w:nsid w:val="16A73BC7"/>
     <w:multiLevelType w:val="hybridMultilevel"/>
     <w:tmpl w:val="0F60391E"/>
@@ -2311,7 +2694,7 @@
       </w:rPr>
     </w:lvl>
   </w:abstractNum>
-  <w:abstractNum w:abstractNumId="9" w15:restartNumberingAfterBreak="0">
+  <w:abstractNum w:abstractNumId="10" w15:restartNumberingAfterBreak="0">
     <w:nsid w:val="185D52BA"/>
     <w:multiLevelType w:val="hybridMultilevel"/>
     <w:tmpl w:val="F536DB7C"/>
@@ -2400,7 +2783,7 @@
       </w:pPr>
     </w:lvl>
   </w:abstractNum>
-  <w:abstractNum w:abstractNumId="10" w15:restartNumberingAfterBreak="0">
+  <w:abstractNum w:abstractNumId="11" w15:restartNumberingAfterBreak="0">
     <w:nsid w:val="19307FE9"/>
     <w:multiLevelType w:val="hybridMultilevel"/>
     <w:tmpl w:val="DEF4CCC4"/>
@@ -2513,7 +2896,7 @@
       </w:rPr>
     </w:lvl>
   </w:abstractNum>
-  <w:abstractNum w:abstractNumId="11" w15:restartNumberingAfterBreak="0">
+  <w:abstractNum w:abstractNumId="12" w15:restartNumberingAfterBreak="0">
     <w:nsid w:val="1E0F4C2C"/>
     <w:multiLevelType w:val="hybridMultilevel"/>
     <w:tmpl w:val="E7729B40"/>
@@ -2629,7 +3012,7 @@
       </w:rPr>
     </w:lvl>
   </w:abstractNum>
-  <w:abstractNum w:abstractNumId="12" w15:restartNumberingAfterBreak="0">
+  <w:abstractNum w:abstractNumId="13" w15:restartNumberingAfterBreak="0">
     <w:nsid w:val="241B4768"/>
     <w:multiLevelType w:val="multilevel"/>
     <w:tmpl w:val="1D9C6E80"/>
@@ -2769,7 +3152,7 @@
       </w:rPr>
     </w:lvl>
   </w:abstractNum>
-  <w:abstractNum w:abstractNumId="13" w15:restartNumberingAfterBreak="0">
+  <w:abstractNum w:abstractNumId="14" w15:restartNumberingAfterBreak="0">
     <w:nsid w:val="29876106"/>
     <w:multiLevelType w:val="hybridMultilevel"/>
     <w:tmpl w:val="A86E2474"/>
@@ -2908,7 +3291,7 @@
       </w:rPr>
     </w:lvl>
   </w:abstractNum>
-  <w:abstractNum w:abstractNumId="14" w15:restartNumberingAfterBreak="0">
+  <w:abstractNum w:abstractNumId="15" w15:restartNumberingAfterBreak="0">
     <w:nsid w:val="2DAA1B9F"/>
     <w:multiLevelType w:val="hybridMultilevel"/>
     <w:tmpl w:val="9B3CB6F6"/>
@@ -3021,7 +3404,7 @@
       </w:rPr>
     </w:lvl>
   </w:abstractNum>
-  <w:abstractNum w:abstractNumId="15" w15:restartNumberingAfterBreak="0">
+  <w:abstractNum w:abstractNumId="16" w15:restartNumberingAfterBreak="0">
     <w:nsid w:val="30607CB1"/>
     <w:multiLevelType w:val="hybridMultilevel"/>
     <w:tmpl w:val="8844009A"/>
@@ -3161,7 +3544,7 @@
       </w:rPr>
     </w:lvl>
   </w:abstractNum>
-  <w:abstractNum w:abstractNumId="16" w15:restartNumberingAfterBreak="0">
+  <w:abstractNum w:abstractNumId="17" w15:restartNumberingAfterBreak="0">
     <w:nsid w:val="30C24EA1"/>
     <w:multiLevelType w:val="hybridMultilevel"/>
     <w:tmpl w:val="DDB04FE0"/>
@@ -3274,7 +3657,7 @@
       </w:rPr>
     </w:lvl>
   </w:abstractNum>
-  <w:abstractNum w:abstractNumId="17" w15:restartNumberingAfterBreak="0">
+  <w:abstractNum w:abstractNumId="18" w15:restartNumberingAfterBreak="0">
     <w:nsid w:val="33BE2E9D"/>
     <w:multiLevelType w:val="hybridMultilevel"/>
     <w:tmpl w:val="5816D954"/>
@@ -3387,7 +3770,7 @@
       </w:rPr>
     </w:lvl>
   </w:abstractNum>
-  <w:abstractNum w:abstractNumId="18" w15:restartNumberingAfterBreak="0">
+  <w:abstractNum w:abstractNumId="19" w15:restartNumberingAfterBreak="0">
     <w:nsid w:val="36DD01C3"/>
     <w:multiLevelType w:val="multilevel"/>
     <w:tmpl w:val="7CBCA894"/>
@@ -3528,7 +3911,7 @@
       </w:rPr>
     </w:lvl>
   </w:abstractNum>
-  <w:abstractNum w:abstractNumId="19" w15:restartNumberingAfterBreak="0">
+  <w:abstractNum w:abstractNumId="20" w15:restartNumberingAfterBreak="0">
     <w:nsid w:val="3A1871EB"/>
     <w:multiLevelType w:val="hybridMultilevel"/>
     <w:tmpl w:val="460EF570"/>
@@ -3641,7 +4024,7 @@
       </w:rPr>
     </w:lvl>
   </w:abstractNum>
-  <w:abstractNum w:abstractNumId="20" w15:restartNumberingAfterBreak="0">
+  <w:abstractNum w:abstractNumId="21" w15:restartNumberingAfterBreak="0">
     <w:nsid w:val="46667ED3"/>
     <w:multiLevelType w:val="hybridMultilevel"/>
     <w:tmpl w:val="77B61692"/>
@@ -3753,7 +4136,7 @@
       </w:rPr>
     </w:lvl>
   </w:abstractNum>
-  <w:abstractNum w:abstractNumId="21" w15:restartNumberingAfterBreak="0">
+  <w:abstractNum w:abstractNumId="22" w15:restartNumberingAfterBreak="0">
     <w:nsid w:val="47695559"/>
     <w:multiLevelType w:val="hybridMultilevel"/>
     <w:tmpl w:val="0CBE35B8"/>
@@ -3839,7 +4222,7 @@
       </w:pPr>
     </w:lvl>
   </w:abstractNum>
-  <w:abstractNum w:abstractNumId="22" w15:restartNumberingAfterBreak="0">
+  <w:abstractNum w:abstractNumId="23" w15:restartNumberingAfterBreak="0">
     <w:nsid w:val="4A5F74AE"/>
     <w:multiLevelType w:val="hybridMultilevel"/>
     <w:tmpl w:val="0CBE35B8"/>
@@ -3925,7 +4308,7 @@
       </w:pPr>
     </w:lvl>
   </w:abstractNum>
-  <w:abstractNum w:abstractNumId="23" w15:restartNumberingAfterBreak="0">
+  <w:abstractNum w:abstractNumId="24" w15:restartNumberingAfterBreak="0">
     <w:nsid w:val="4ECB114F"/>
     <w:multiLevelType w:val="hybridMultilevel"/>
     <w:tmpl w:val="84D2EB86"/>
@@ -4038,7 +4421,7 @@
       </w:rPr>
     </w:lvl>
   </w:abstractNum>
-  <w:abstractNum w:abstractNumId="24" w15:restartNumberingAfterBreak="0">
+  <w:abstractNum w:abstractNumId="25" w15:restartNumberingAfterBreak="0">
     <w:nsid w:val="4F1C1BE8"/>
     <w:multiLevelType w:val="hybridMultilevel"/>
     <w:tmpl w:val="856AC512"/>
@@ -4178,7 +4561,7 @@
       </w:rPr>
     </w:lvl>
   </w:abstractNum>
-  <w:abstractNum w:abstractNumId="25" w15:restartNumberingAfterBreak="0">
+  <w:abstractNum w:abstractNumId="26" w15:restartNumberingAfterBreak="0">
     <w:nsid w:val="51C95A70"/>
     <w:multiLevelType w:val="hybridMultilevel"/>
     <w:tmpl w:val="63367FD6"/>
@@ -4318,7 +4701,7 @@
       </w:rPr>
     </w:lvl>
   </w:abstractNum>
-  <w:abstractNum w:abstractNumId="26" w15:restartNumberingAfterBreak="0">
+  <w:abstractNum w:abstractNumId="27" w15:restartNumberingAfterBreak="0">
     <w:nsid w:val="53187948"/>
     <w:multiLevelType w:val="hybridMultilevel"/>
     <w:tmpl w:val="3AEE4F92"/>
@@ -4458,7 +4841,7 @@
       </w:rPr>
     </w:lvl>
   </w:abstractNum>
-  <w:abstractNum w:abstractNumId="27" w15:restartNumberingAfterBreak="0">
+  <w:abstractNum w:abstractNumId="28" w15:restartNumberingAfterBreak="0">
     <w:nsid w:val="54185B43"/>
     <w:multiLevelType w:val="hybridMultilevel"/>
     <w:tmpl w:val="C0B463D0"/>
@@ -4598,7 +4981,120 @@
       </w:rPr>
     </w:lvl>
   </w:abstractNum>
-  <w:abstractNum w:abstractNumId="28" w15:restartNumberingAfterBreak="0">
+  <w:abstractNum w:abstractNumId="29" w15:restartNumberingAfterBreak="0">
+    <w:nsid w:val="55682CC7"/>
+    <w:multiLevelType w:val="hybridMultilevel"/>
+    <w:tmpl w:val="0AD0382E"/>
+    <w:lvl w:ilvl="0" w:tplc="04090001">
+      <w:start w:val="1"/>
+      <w:numFmt w:val="bullet"/>
+      <w:lvlText w:val=""/>
+      <w:lvlJc w:val="left"/>
+      <w:pPr>
+        <w:ind w:left="1080" w:hanging="360"/>
+      </w:pPr>
+      <w:rPr>
+        <w:rFonts w:ascii="Symbol" w:hAnsi="Symbol" w:hint="default"/>
+      </w:rPr>
+    </w:lvl>
+    <w:lvl w:ilvl="1" w:tplc="04090003" w:tentative="1">
+      <w:start w:val="1"/>
+      <w:numFmt w:val="bullet"/>
+      <w:lvlText w:val="o"/>
+      <w:lvlJc w:val="left"/>
+      <w:pPr>
+        <w:ind w:left="1800" w:hanging="360"/>
+      </w:pPr>
+      <w:rPr>
+        <w:rFonts w:ascii="Courier New" w:hAnsi="Courier New" w:cs="Courier New" w:hint="default"/>
+      </w:rPr>
+    </w:lvl>
+    <w:lvl w:ilvl="2" w:tplc="04090005" w:tentative="1">
+      <w:start w:val="1"/>
+      <w:numFmt w:val="bullet"/>
+      <w:lvlText w:val=""/>
+      <w:lvlJc w:val="left"/>
+      <w:pPr>
+        <w:ind w:left="2520" w:hanging="360"/>
+      </w:pPr>
+      <w:rPr>
+        <w:rFonts w:ascii="Wingdings" w:hAnsi="Wingdings" w:hint="default"/>
+      </w:rPr>
+    </w:lvl>
+    <w:lvl w:ilvl="3" w:tplc="04090001" w:tentative="1">
+      <w:start w:val="1"/>
+      <w:numFmt w:val="bullet"/>
+      <w:lvlText w:val=""/>
+      <w:lvlJc w:val="left"/>
+      <w:pPr>
+        <w:ind w:left="3240" w:hanging="360"/>
+      </w:pPr>
+      <w:rPr>
+        <w:rFonts w:ascii="Symbol" w:hAnsi="Symbol" w:hint="default"/>
+      </w:rPr>
+    </w:lvl>
+    <w:lvl w:ilvl="4" w:tplc="04090003" w:tentative="1">
+      <w:start w:val="1"/>
+      <w:numFmt w:val="bullet"/>
+      <w:lvlText w:val="o"/>
+      <w:lvlJc w:val="left"/>
+      <w:pPr>
+        <w:ind w:left="3960" w:hanging="360"/>
+      </w:pPr>
+      <w:rPr>
+        <w:rFonts w:ascii="Courier New" w:hAnsi="Courier New" w:cs="Courier New" w:hint="default"/>
+      </w:rPr>
+    </w:lvl>
+    <w:lvl w:ilvl="5" w:tplc="04090005" w:tentative="1">
+      <w:start w:val="1"/>
+      <w:numFmt w:val="bullet"/>
+      <w:lvlText w:val=""/>
+      <w:lvlJc w:val="left"/>
+      <w:pPr>
+        <w:ind w:left="4680" w:hanging="360"/>
+      </w:pPr>
+      <w:rPr>
+        <w:rFonts w:ascii="Wingdings" w:hAnsi="Wingdings" w:hint="default"/>
+      </w:rPr>
+    </w:lvl>
+    <w:lvl w:ilvl="6" w:tplc="04090001" w:tentative="1">
+      <w:start w:val="1"/>
+      <w:numFmt w:val="bullet"/>
+      <w:lvlText w:val=""/>
+      <w:lvlJc w:val="left"/>
+      <w:pPr>
+        <w:ind w:left="5400" w:hanging="360"/>
+      </w:pPr>
+      <w:rPr>
+        <w:rFonts w:ascii="Symbol" w:hAnsi="Symbol" w:hint="default"/>
+      </w:rPr>
+    </w:lvl>
+    <w:lvl w:ilvl="7" w:tplc="04090003" w:tentative="1">
+      <w:start w:val="1"/>
+      <w:numFmt w:val="bullet"/>
+      <w:lvlText w:val="o"/>
+      <w:lvlJc w:val="left"/>
+      <w:pPr>
+        <w:ind w:left="6120" w:hanging="360"/>
+      </w:pPr>
+      <w:rPr>
+        <w:rFonts w:ascii="Courier New" w:hAnsi="Courier New" w:cs="Courier New" w:hint="default"/>
+      </w:rPr>
+    </w:lvl>
+    <w:lvl w:ilvl="8" w:tplc="04090005" w:tentative="1">
+      <w:start w:val="1"/>
+      <w:numFmt w:val="bullet"/>
+      <w:lvlText w:val=""/>
+      <w:lvlJc w:val="left"/>
+      <w:pPr>
+        <w:ind w:left="6840" w:hanging="360"/>
+      </w:pPr>
+      <w:rPr>
+        <w:rFonts w:ascii="Wingdings" w:hAnsi="Wingdings" w:hint="default"/>
+      </w:rPr>
+    </w:lvl>
+  </w:abstractNum>
+  <w:abstractNum w:abstractNumId="30" w15:restartNumberingAfterBreak="0">
     <w:nsid w:val="567224C9"/>
     <w:multiLevelType w:val="hybridMultilevel"/>
     <w:tmpl w:val="5816D954"/>
@@ -4711,7 +5207,7 @@
       </w:rPr>
     </w:lvl>
   </w:abstractNum>
-  <w:abstractNum w:abstractNumId="29" w15:restartNumberingAfterBreak="0">
+  <w:abstractNum w:abstractNumId="31" w15:restartNumberingAfterBreak="0">
     <w:nsid w:val="58196F71"/>
     <w:multiLevelType w:val="hybridMultilevel"/>
     <w:tmpl w:val="1D884F58"/>
@@ -4827,7 +5323,7 @@
       </w:rPr>
     </w:lvl>
   </w:abstractNum>
-  <w:abstractNum w:abstractNumId="30" w15:restartNumberingAfterBreak="0">
+  <w:abstractNum w:abstractNumId="32" w15:restartNumberingAfterBreak="0">
     <w:nsid w:val="5AE13F50"/>
     <w:multiLevelType w:val="multilevel"/>
     <w:tmpl w:val="AFA8629C"/>
@@ -4973,7 +5469,7 @@
       </w:rPr>
     </w:lvl>
   </w:abstractNum>
-  <w:abstractNum w:abstractNumId="31" w15:restartNumberingAfterBreak="0">
+  <w:abstractNum w:abstractNumId="33" w15:restartNumberingAfterBreak="0">
     <w:nsid w:val="5E4D6B1E"/>
     <w:multiLevelType w:val="hybridMultilevel"/>
     <w:tmpl w:val="6A607AE0"/>
@@ -5086,7 +5582,7 @@
       </w:rPr>
     </w:lvl>
   </w:abstractNum>
-  <w:abstractNum w:abstractNumId="32" w15:restartNumberingAfterBreak="0">
+  <w:abstractNum w:abstractNumId="34" w15:restartNumberingAfterBreak="0">
     <w:nsid w:val="5ED84476"/>
     <w:multiLevelType w:val="hybridMultilevel"/>
     <w:tmpl w:val="65A040C2"/>
@@ -5199,7 +5695,7 @@
       </w:rPr>
     </w:lvl>
   </w:abstractNum>
-  <w:abstractNum w:abstractNumId="33" w15:restartNumberingAfterBreak="0">
+  <w:abstractNum w:abstractNumId="35" w15:restartNumberingAfterBreak="0">
     <w:nsid w:val="65EF51F4"/>
     <w:multiLevelType w:val="hybridMultilevel"/>
     <w:tmpl w:val="99E45A9E"/>
@@ -5285,7 +5781,7 @@
       </w:pPr>
     </w:lvl>
   </w:abstractNum>
-  <w:abstractNum w:abstractNumId="34" w15:restartNumberingAfterBreak="0">
+  <w:abstractNum w:abstractNumId="36" w15:restartNumberingAfterBreak="0">
     <w:nsid w:val="6F8C2789"/>
     <w:multiLevelType w:val="hybridMultilevel"/>
     <w:tmpl w:val="FB1858A0"/>
@@ -5398,7 +5894,7 @@
       </w:rPr>
     </w:lvl>
   </w:abstractNum>
-  <w:abstractNum w:abstractNumId="35" w15:restartNumberingAfterBreak="0">
+  <w:abstractNum w:abstractNumId="37" w15:restartNumberingAfterBreak="0">
     <w:nsid w:val="79AF0571"/>
     <w:multiLevelType w:val="hybridMultilevel"/>
     <w:tmpl w:val="9B768870"/>
@@ -5584,103 +6080,109 @@
     <w:abstractNumId w:val="0"/>
   </w:num>
   <w:num w:numId="16">
+    <w:abstractNumId w:val="32"/>
+  </w:num>
+  <w:num w:numId="17">
+    <w:abstractNumId w:val="6"/>
+  </w:num>
+  <w:num w:numId="18">
+    <w:abstractNumId w:val="28"/>
+  </w:num>
+  <w:num w:numId="19">
+    <w:abstractNumId w:val="13"/>
+  </w:num>
+  <w:num w:numId="20">
+    <w:abstractNumId w:val="7"/>
+  </w:num>
+  <w:num w:numId="21">
+    <w:abstractNumId w:val="26"/>
+  </w:num>
+  <w:num w:numId="22">
+    <w:abstractNumId w:val="25"/>
+  </w:num>
+  <w:num w:numId="23">
+    <w:abstractNumId w:val="5"/>
+  </w:num>
+  <w:num w:numId="24">
+    <w:abstractNumId w:val="19"/>
+  </w:num>
+  <w:num w:numId="25">
+    <w:abstractNumId w:val="16"/>
+  </w:num>
+  <w:num w:numId="26">
+    <w:abstractNumId w:val="9"/>
+  </w:num>
+  <w:num w:numId="27">
+    <w:abstractNumId w:val="14"/>
+  </w:num>
+  <w:num w:numId="28">
+    <w:abstractNumId w:val="37"/>
+  </w:num>
+  <w:num w:numId="29">
+    <w:abstractNumId w:val="27"/>
+  </w:num>
+  <w:num w:numId="30">
+    <w:abstractNumId w:val="12"/>
+  </w:num>
+  <w:num w:numId="31">
+    <w:abstractNumId w:val="20"/>
+  </w:num>
+  <w:num w:numId="32">
+    <w:abstractNumId w:val="31"/>
+  </w:num>
+  <w:num w:numId="33">
+    <w:abstractNumId w:val="33"/>
+  </w:num>
+  <w:num w:numId="34">
     <w:abstractNumId w:val="30"/>
   </w:num>
-  <w:num w:numId="17">
-    <w:abstractNumId w:val="5"/>
-  </w:num>
-  <w:num w:numId="18">
-    <w:abstractNumId w:val="27"/>
-  </w:num>
-  <w:num w:numId="19">
-    <w:abstractNumId w:val="12"/>
-  </w:num>
-  <w:num w:numId="20">
-    <w:abstractNumId w:val="6"/>
-  </w:num>
-  <w:num w:numId="21">
-    <w:abstractNumId w:val="25"/>
-  </w:num>
-  <w:num w:numId="22">
-    <w:abstractNumId w:val="24"/>
-  </w:num>
-  <w:num w:numId="23">
-    <w:abstractNumId w:val="4"/>
-  </w:num>
-  <w:num w:numId="24">
+  <w:num w:numId="35">
     <w:abstractNumId w:val="18"/>
   </w:num>
-  <w:num w:numId="25">
+  <w:num w:numId="36">
+    <w:abstractNumId w:val="34"/>
+  </w:num>
+  <w:num w:numId="37">
     <w:abstractNumId w:val="15"/>
   </w:num>
-  <w:num w:numId="26">
+  <w:num w:numId="38">
+    <w:abstractNumId w:val="11"/>
+  </w:num>
+  <w:num w:numId="39">
+    <w:abstractNumId w:val="21"/>
+  </w:num>
+  <w:num w:numId="40">
     <w:abstractNumId w:val="8"/>
   </w:num>
-  <w:num w:numId="27">
-    <w:abstractNumId w:val="13"/>
-  </w:num>
-  <w:num w:numId="28">
-    <w:abstractNumId w:val="35"/>
-  </w:num>
-  <w:num w:numId="29">
-    <w:abstractNumId w:val="26"/>
-  </w:num>
-  <w:num w:numId="30">
-    <w:abstractNumId w:val="11"/>
-  </w:num>
-  <w:num w:numId="31">
-    <w:abstractNumId w:val="19"/>
-  </w:num>
-  <w:num w:numId="32">
-    <w:abstractNumId w:val="29"/>
-  </w:num>
-  <w:num w:numId="33">
-    <w:abstractNumId w:val="31"/>
-  </w:num>
-  <w:num w:numId="34">
-    <w:abstractNumId w:val="28"/>
-  </w:num>
-  <w:num w:numId="35">
-    <w:abstractNumId w:val="17"/>
-  </w:num>
-  <w:num w:numId="36">
-    <w:abstractNumId w:val="32"/>
-  </w:num>
-  <w:num w:numId="37">
-    <w:abstractNumId w:val="14"/>
-  </w:num>
-  <w:num w:numId="38">
-    <w:abstractNumId w:val="10"/>
-  </w:num>
-  <w:num w:numId="39">
-    <w:abstractNumId w:val="20"/>
-  </w:num>
-  <w:num w:numId="40">
-    <w:abstractNumId w:val="7"/>
-  </w:num>
   <w:num w:numId="41">
-    <w:abstractNumId w:val="34"/>
+    <w:abstractNumId w:val="36"/>
   </w:num>
   <w:num w:numId="42">
-    <w:abstractNumId w:val="16"/>
+    <w:abstractNumId w:val="17"/>
   </w:num>
   <w:num w:numId="43">
     <w:abstractNumId w:val="3"/>
   </w:num>
   <w:num w:numId="44">
+    <w:abstractNumId w:val="24"/>
+  </w:num>
+  <w:num w:numId="45">
     <w:abstractNumId w:val="23"/>
   </w:num>
-  <w:num w:numId="45">
+  <w:num w:numId="46">
+    <w:abstractNumId w:val="35"/>
+  </w:num>
+  <w:num w:numId="47">
     <w:abstractNumId w:val="22"/>
   </w:num>
-  <w:num w:numId="46">
-    <w:abstractNumId w:val="33"/>
+  <w:num w:numId="48">
+    <w:abstractNumId w:val="10"/>
   </w:num>
-  <w:num w:numId="47">
-    <w:abstractNumId w:val="21"/>
+  <w:num w:numId="49">
+    <w:abstractNumId w:val="4"/>
   </w:num>
-  <w:num w:numId="48">
-    <w:abstractNumId w:val="9"/>
+  <w:num w:numId="50">
+    <w:abstractNumId w:val="29"/>
   </w:num>
   <w:numIdMacAtCleanup w:val="22"/>
 </w:numbering>
@@ -5699,7 +6201,7 @@
     </w:rPrDefault>
     <w:pPrDefault/>
   </w:docDefaults>
-  <w:latentStyles w:defLockedState="0" w:defUIPriority="99" w:defSemiHidden="0" w:defUnhideWhenUsed="0" w:defQFormat="0" w:count="375">
+  <w:latentStyles w:defLockedState="0" w:defUIPriority="99" w:defSemiHidden="0" w:defUnhideWhenUsed="0" w:defQFormat="0" w:count="377">
     <w:lsdException w:name="Normal" w:locked="1" w:uiPriority="0" w:qFormat="1"/>
     <w:lsdException w:name="heading 1" w:locked="1" w:uiPriority="9" w:qFormat="1"/>
     <w:lsdException w:name="heading 2" w:locked="1" w:uiPriority="9" w:qFormat="1"/>
@@ -6075,6 +6577,8 @@
     <w:lsdException w:name="Smart Hyperlink" w:semiHidden="1" w:unhideWhenUsed="1"/>
     <w:lsdException w:name="Hashtag" w:semiHidden="1" w:unhideWhenUsed="1"/>
     <w:lsdException w:name="Unresolved Mention" w:semiHidden="1" w:unhideWhenUsed="1"/>
+    <w:lsdException w:name="Smart Link" w:semiHidden="1" w:unhideWhenUsed="1"/>
+    <w:lsdException w:name="Smart Link Error" w:semiHidden="1" w:unhideWhenUsed="1"/>
   </w:latentStyles>
   <w:style w:type="paragraph" w:default="1" w:styleId="Normal">
     <w:name w:val="Normal"/>
@@ -6898,7 +7402,7 @@
 </file>
 
 <file path=customXml/itemProps1.xml><?xml version="1.0" encoding="utf-8"?>
-<ds:datastoreItem xmlns:ds="http://schemas.openxmlformats.org/officeDocument/2006/customXml" ds:itemID="{C87B759C-6491-4DBB-B2CA-9274E816E277}">
+<ds:datastoreItem xmlns:ds="http://schemas.openxmlformats.org/officeDocument/2006/customXml" ds:itemID="{CB5CE422-A9AF-4812-BEE1-404F5A60829D}">
   <ds:schemaRefs>
     <ds:schemaRef ds:uri="http://schemas.openxmlformats.org/officeDocument/2006/bibliography"/>
   </ds:schemaRefs>

</xml_diff>